<commit_message>
adding links to github for task1 technical proficiency
</commit_message>
<xml_diff>
--- a/project1/evidenceportfolio/Self Review.docx
+++ b/project1/evidenceportfolio/Self Review.docx
@@ -612,12 +612,7 @@
         <w:t>Programming</w:t>
       </w:r>
       <w:r>
-        <w:t xml:space="preserve"> background, this paper meant </w:t>
-      </w:r>
-      <w:bookmarkStart w:id="0" w:name="_GoBack"/>
-      <w:bookmarkEnd w:id="0"/>
-      <w:r>
-        <w:t xml:space="preserve">that there was so much more to learn.  As Part of the client </w:t>
+        <w:t xml:space="preserve"> background, this paper meant that there was so much more to learn.  As Part of the client </w:t>
       </w:r>
       <w:r>
         <w:rPr>
@@ -712,6 +707,7 @@
       <w:r>
         <w:rPr>
           <w:noProof/>
+          <w:lang w:eastAsia="en-NZ"/>
         </w:rPr>
         <mc:AlternateContent>
           <mc:Choice Requires="wps">
@@ -1322,27 +1318,26 @@
           </wp:inline>
         </w:drawing>
       </w:r>
-    </w:p>
-    <w:p>
-      <w:pPr>
-        <w:pStyle w:val="Caption"/>
-      </w:pPr>
-      <w:r>
-        <w:t>Figure 2: Size Category</w:t>
-      </w:r>
+      <w:bookmarkStart w:id="0" w:name="_GoBack"/>
+      <w:bookmarkEnd w:id="0"/>
     </w:p>
     <w:p>
       <w:pPr>
         <w:pStyle w:val="Heading3"/>
       </w:pPr>
       <w:r>
-        <w:t>Task2</w:t>
-      </w:r>
-      <w:r>
-        <w:t xml:space="preserve">: </w:t>
-      </w:r>
-      <w:r>
-        <w:t>The Aya App</w:t>
+        <w:rPr>
+          <w:rFonts w:asciiTheme="minorHAnsi" w:eastAsiaTheme="minorHAnsi" w:hAnsiTheme="minorHAnsi" w:cstheme="minorBidi"/>
+          <w:i/>
+          <w:iCs/>
+          <w:color w:val="1F497D" w:themeColor="text2"/>
+          <w:sz w:val="18"/>
+          <w:szCs w:val="18"/>
+        </w:rPr>
+        <w:t>https://github.com/OtagoPolytechnic/CommSoftTasks/commit/d00b2da6c6c746cd9c4a14fef259b4945cbc5225</w:t>
+      </w:r>
+      <w:r>
+        <w:t>Task2: The Aya App</w:t>
       </w:r>
       <w:r>
         <w:t>.</w:t>
@@ -1356,13 +1351,7 @@
         <w:rPr>
           <w:noProof/>
         </w:rPr>
-        <w:t>Task3</w:t>
-      </w:r>
-      <w:r>
-        <w:rPr>
-          <w:noProof/>
-        </w:rPr>
-        <w:t xml:space="preserve">: </w:t>
+        <w:t xml:space="preserve">Task3: </w:t>
       </w:r>
       <w:r>
         <w:rPr>
@@ -1382,16 +1371,7 @@
         <w:pStyle w:val="Heading3"/>
       </w:pPr>
       <w:r>
-        <w:t>Task4</w:t>
-      </w:r>
-      <w:r>
-        <w:t xml:space="preserve">: </w:t>
-      </w:r>
-      <w:r>
-        <w:t>Unity Virtual Scan Wander Tool</w:t>
-      </w:r>
-      <w:r>
-        <w:t>.</w:t>
+        <w:t>Task4: Unity Virtual Scan Wander Tool.</w:t>
       </w:r>
     </w:p>
     <w:p/>
@@ -2226,6 +2206,7 @@
   </w:compat>
   <w:rsids>
     <w:rsidRoot w:val="00C31726"/>
+    <w:rsid w:val="00970867"/>
     <w:rsid w:val="00A20BCC"/>
     <w:rsid w:val="00C31726"/>
     <w:rsid w:val="00EF0E44"/>

</xml_diff>

<commit_message>
3/4 through question 1 of tecnnical proficiency
</commit_message>
<xml_diff>
--- a/project1/evidenceportfolio/Self Review.docx
+++ b/project1/evidenceportfolio/Self Review.docx
@@ -1,6 +1,6 @@
 
 <file path=word/document.xml><?xml version="1.0" encoding="utf-8"?>
-<w:document xmlns:wpc="http://schemas.microsoft.com/office/word/2010/wordprocessingCanvas" xmlns:cx="http://schemas.microsoft.com/office/drawing/2014/chartex" xmlns:cx1="http://schemas.microsoft.com/office/drawing/2015/9/8/chartex" xmlns:mc="http://schemas.openxmlformats.org/markup-compatibility/2006" xmlns:o="urn:schemas-microsoft-com:office:office" xmlns:r="http://schemas.openxmlformats.org/officeDocument/2006/relationships" xmlns:m="http://schemas.openxmlformats.org/officeDocument/2006/math" xmlns:v="urn:schemas-microsoft-com:vml" xmlns:wp14="http://schemas.microsoft.com/office/word/2010/wordprocessingDrawing" xmlns:wp="http://schemas.openxmlformats.org/drawingml/2006/wordprocessingDrawing" xmlns:w10="urn:schemas-microsoft-com:office:word" xmlns:w="http://schemas.openxmlformats.org/wordprocessingml/2006/main" xmlns:w14="http://schemas.microsoft.com/office/word/2010/wordml" xmlns:w15="http://schemas.microsoft.com/office/word/2012/wordml" xmlns:w16se="http://schemas.microsoft.com/office/word/2015/wordml/symex" xmlns:wpg="http://schemas.microsoft.com/office/word/2010/wordprocessingGroup" xmlns:wpi="http://schemas.microsoft.com/office/word/2010/wordprocessingInk" xmlns:wne="http://schemas.microsoft.com/office/word/2006/wordml" xmlns:wps="http://schemas.microsoft.com/office/word/2010/wordprocessingShape" mc:Ignorable="w14 w15 w16se wp14">
+<w:document xmlns:wpc="http://schemas.microsoft.com/office/word/2010/wordprocessingCanvas" xmlns:cx="http://schemas.microsoft.com/office/drawing/2014/chartex" xmlns:cx1="http://schemas.microsoft.com/office/drawing/2015/9/8/chartex" xmlns:cx2="http://schemas.microsoft.com/office/drawing/2015/10/21/chartex" xmlns:cx3="http://schemas.microsoft.com/office/drawing/2016/5/9/chartex" xmlns:cx4="http://schemas.microsoft.com/office/drawing/2016/5/10/chartex" xmlns:cx5="http://schemas.microsoft.com/office/drawing/2016/5/11/chartex" xmlns:cx6="http://schemas.microsoft.com/office/drawing/2016/5/12/chartex" xmlns:cx7="http://schemas.microsoft.com/office/drawing/2016/5/13/chartex" xmlns:cx8="http://schemas.microsoft.com/office/drawing/2016/5/14/chartex" xmlns:mc="http://schemas.openxmlformats.org/markup-compatibility/2006" xmlns:aink="http://schemas.microsoft.com/office/drawing/2016/ink" xmlns:am3d="http://schemas.microsoft.com/office/drawing/2017/model3d" xmlns:o="urn:schemas-microsoft-com:office:office" xmlns:r="http://schemas.openxmlformats.org/officeDocument/2006/relationships" xmlns:m="http://schemas.openxmlformats.org/officeDocument/2006/math" xmlns:v="urn:schemas-microsoft-com:vml" xmlns:wp14="http://schemas.microsoft.com/office/word/2010/wordprocessingDrawing" xmlns:wp="http://schemas.openxmlformats.org/drawingml/2006/wordprocessingDrawing" xmlns:w10="urn:schemas-microsoft-com:office:word" xmlns:w="http://schemas.openxmlformats.org/wordprocessingml/2006/main" xmlns:w14="http://schemas.microsoft.com/office/word/2010/wordml" xmlns:w15="http://schemas.microsoft.com/office/word/2012/wordml" xmlns:w16cid="http://schemas.microsoft.com/office/word/2016/wordml/cid" xmlns:w16se="http://schemas.microsoft.com/office/word/2015/wordml/symex" xmlns:wpg="http://schemas.microsoft.com/office/word/2010/wordprocessingGroup" xmlns:wpi="http://schemas.microsoft.com/office/word/2010/wordprocessingInk" xmlns:wne="http://schemas.microsoft.com/office/word/2006/wordml" xmlns:wps="http://schemas.microsoft.com/office/word/2010/wordprocessingShape" mc:Ignorable="w14 w15 w16se w16cid wp14">
   <w:body>
     <w:sdt>
       <w:sdtPr>
@@ -645,10 +645,28 @@
         <w:t>tasks that</w:t>
       </w:r>
       <w:r>
-        <w:t xml:space="preserve"> are the following: the  Visual Scan tool, Aya App, Internet of things Database API and a VR rendition of the Visual Scan tool. These tasks will form the bases  </w:t>
-      </w:r>
-      <w:r>
-        <w:t xml:space="preserve">for </w:t>
+        <w:t xml:space="preserve"> are the following: </w:t>
+      </w:r>
+      <w:r>
+        <w:t>the Visual</w:t>
+      </w:r>
+      <w:r>
+        <w:t xml:space="preserve"> Scan tool, Aya App, Internet of things Database API and a VR rendition of the Visual Scan tool. These tasks will form the </w:t>
+      </w:r>
+      <w:r>
+        <w:rPr>
+          <w:noProof/>
+        </w:rPr>
+        <w:t xml:space="preserve">bases </w:t>
+      </w:r>
+      <w:r>
+        <w:rPr>
+          <w:noProof/>
+        </w:rPr>
+        <w:t>for</w:t>
+      </w:r>
+      <w:r>
+        <w:t xml:space="preserve"> </w:t>
       </w:r>
       <w:r>
         <w:t xml:space="preserve">answering the </w:t>
@@ -704,6 +722,67 @@
           <w:noProof/>
         </w:rPr>
       </w:pPr>
+      <w:r>
+        <w:rPr>
+          <w:noProof/>
+          <w:lang w:eastAsia="en-NZ"/>
+        </w:rPr>
+        <w:drawing>
+          <wp:anchor distT="0" distB="0" distL="114300" distR="114300" simplePos="0" relativeHeight="251660288" behindDoc="0" locked="0" layoutInCell="1" allowOverlap="1">
+            <wp:simplePos x="0" y="0"/>
+            <wp:positionH relativeFrom="column">
+              <wp:posOffset>-283210</wp:posOffset>
+            </wp:positionH>
+            <wp:positionV relativeFrom="paragraph">
+              <wp:posOffset>1577975</wp:posOffset>
+            </wp:positionV>
+            <wp:extent cx="6629400" cy="3790950"/>
+            <wp:effectExtent l="0" t="0" r="0" b="0"/>
+            <wp:wrapSquare wrapText="bothSides"/>
+            <wp:docPr id="1" name="Picture 1"/>
+            <wp:cNvGraphicFramePr>
+              <a:graphicFrameLocks xmlns:a="http://schemas.openxmlformats.org/drawingml/2006/main" noChangeAspect="1"/>
+            </wp:cNvGraphicFramePr>
+            <a:graphic xmlns:a="http://schemas.openxmlformats.org/drawingml/2006/main">
+              <a:graphicData uri="http://schemas.openxmlformats.org/drawingml/2006/picture">
+                <pic:pic xmlns:pic="http://schemas.openxmlformats.org/drawingml/2006/picture">
+                  <pic:nvPicPr>
+                    <pic:cNvPr id="1" name=""/>
+                    <pic:cNvPicPr/>
+                  </pic:nvPicPr>
+                  <pic:blipFill>
+                    <a:blip r:embed="rId8">
+                      <a:extLst>
+                        <a:ext uri="{28A0092B-C50C-407E-A947-70E740481C1C}">
+                          <a14:useLocalDpi xmlns:a14="http://schemas.microsoft.com/office/drawing/2010/main" val="0"/>
+                        </a:ext>
+                      </a:extLst>
+                    </a:blip>
+                    <a:stretch>
+                      <a:fillRect/>
+                    </a:stretch>
+                  </pic:blipFill>
+                  <pic:spPr>
+                    <a:xfrm>
+                      <a:off x="0" y="0"/>
+                      <a:ext cx="6629400" cy="3790950"/>
+                    </a:xfrm>
+                    <a:prstGeom prst="rect">
+                      <a:avLst/>
+                    </a:prstGeom>
+                  </pic:spPr>
+                </pic:pic>
+              </a:graphicData>
+            </a:graphic>
+            <wp14:sizeRelH relativeFrom="margin">
+              <wp14:pctWidth>0</wp14:pctWidth>
+            </wp14:sizeRelH>
+            <wp14:sizeRelV relativeFrom="margin">
+              <wp14:pctHeight>0</wp14:pctHeight>
+            </wp14:sizeRelV>
+          </wp:anchor>
+        </w:drawing>
+      </w:r>
       <w:r>
         <w:rPr>
           <w:noProof/>
@@ -750,7 +829,7 @@
                             <w:pPr>
                               <w:pStyle w:val="Caption"/>
                             </w:pPr>
-                            <w:hyperlink r:id="rId8" w:history="1">
+                            <w:hyperlink r:id="rId9" w:history="1">
                               <w:r>
                                 <w:rPr>
                                   <w:rStyle w:val="Hyperlink"/>
@@ -783,7 +862,7 @@
                       <w:pPr>
                         <w:pStyle w:val="Caption"/>
                       </w:pPr>
-                      <w:hyperlink r:id="rId9" w:history="1">
+                      <w:hyperlink r:id="rId10" w:history="1">
                         <w:r>
                           <w:rPr>
                             <w:rStyle w:val="Hyperlink"/>
@@ -802,67 +881,6 @@
         </mc:AlternateContent>
       </w:r>
       <w:r>
-        <w:rPr>
-          <w:noProof/>
-          <w:lang w:eastAsia="en-NZ"/>
-        </w:rPr>
-        <w:drawing>
-          <wp:anchor distT="0" distB="0" distL="114300" distR="114300" simplePos="0" relativeHeight="251660288" behindDoc="0" locked="0" layoutInCell="1" allowOverlap="1">
-            <wp:simplePos x="0" y="0"/>
-            <wp:positionH relativeFrom="column">
-              <wp:posOffset>-285750</wp:posOffset>
-            </wp:positionH>
-            <wp:positionV relativeFrom="paragraph">
-              <wp:posOffset>1577975</wp:posOffset>
-            </wp:positionV>
-            <wp:extent cx="6305550" cy="3790950"/>
-            <wp:effectExtent l="0" t="0" r="0" b="0"/>
-            <wp:wrapSquare wrapText="bothSides"/>
-            <wp:docPr id="1" name="Picture 1"/>
-            <wp:cNvGraphicFramePr>
-              <a:graphicFrameLocks xmlns:a="http://schemas.openxmlformats.org/drawingml/2006/main" noChangeAspect="1"/>
-            </wp:cNvGraphicFramePr>
-            <a:graphic xmlns:a="http://schemas.openxmlformats.org/drawingml/2006/main">
-              <a:graphicData uri="http://schemas.openxmlformats.org/drawingml/2006/picture">
-                <pic:pic xmlns:pic="http://schemas.openxmlformats.org/drawingml/2006/picture">
-                  <pic:nvPicPr>
-                    <pic:cNvPr id="1" name=""/>
-                    <pic:cNvPicPr/>
-                  </pic:nvPicPr>
-                  <pic:blipFill>
-                    <a:blip r:embed="rId10">
-                      <a:extLst>
-                        <a:ext uri="{28A0092B-C50C-407E-A947-70E740481C1C}">
-                          <a14:useLocalDpi xmlns:a14="http://schemas.microsoft.com/office/drawing/2010/main" val="0"/>
-                        </a:ext>
-                      </a:extLst>
-                    </a:blip>
-                    <a:stretch>
-                      <a:fillRect/>
-                    </a:stretch>
-                  </pic:blipFill>
-                  <pic:spPr>
-                    <a:xfrm>
-                      <a:off x="0" y="0"/>
-                      <a:ext cx="6305550" cy="3790950"/>
-                    </a:xfrm>
-                    <a:prstGeom prst="rect">
-                      <a:avLst/>
-                    </a:prstGeom>
-                  </pic:spPr>
-                </pic:pic>
-              </a:graphicData>
-            </a:graphic>
-            <wp14:sizeRelH relativeFrom="margin">
-              <wp14:pctWidth>0</wp14:pctWidth>
-            </wp14:sizeRelH>
-            <wp14:sizeRelV relativeFrom="margin">
-              <wp14:pctHeight>0</wp14:pctHeight>
-            </wp14:sizeRelV>
-          </wp:anchor>
-        </w:drawing>
-      </w:r>
-      <w:r>
         <w:t xml:space="preserve">As an initial transition to project1 paper, my task was to code the random generation of Image sizes that would appear on the screen in the visual scan flash tool. </w:t>
       </w:r>
       <w:r>
@@ -1141,7 +1159,21 @@
         <w:rPr>
           <w:noProof/>
         </w:rPr>
-        <w:t xml:space="preserve">size string. Following the preparation of the flashTrial constructor and its </w:t>
+        <w:t>size string</w:t>
+      </w:r>
+      <w:r>
+        <w:rPr>
+          <w:noProof/>
+        </w:rPr>
+        <w:t xml:space="preserve"> data type</w:t>
+      </w:r>
+      <w:bookmarkStart w:id="0" w:name="_GoBack"/>
+      <w:bookmarkEnd w:id="0"/>
+      <w:r>
+        <w:rPr>
+          <w:noProof/>
+        </w:rPr>
+        <w:t xml:space="preserve">. Following the preparation of the flashTrial constructor and its </w:t>
       </w:r>
       <w:r>
         <w:rPr>
@@ -1270,13 +1302,6 @@
           <w:noProof/>
         </w:rPr>
       </w:pPr>
-    </w:p>
-    <w:p>
-      <w:pPr>
-        <w:rPr>
-          <w:noProof/>
-        </w:rPr>
-      </w:pPr>
       <w:r>
         <w:rPr>
           <w:noProof/>
@@ -1284,8 +1309,8 @@
         </w:rPr>
         <w:drawing>
           <wp:inline distT="0" distB="0" distL="0" distR="0" wp14:anchorId="4456922D" wp14:editId="07EB531D">
-            <wp:extent cx="5731510" cy="5155565"/>
-            <wp:effectExtent l="0" t="0" r="2540" b="6985"/>
+            <wp:extent cx="6498771" cy="3865245"/>
+            <wp:effectExtent l="0" t="0" r="0" b="1905"/>
             <wp:docPr id="8" name="Picture 8"/>
             <wp:cNvGraphicFramePr>
               <a:graphicFrameLocks xmlns:a="http://schemas.openxmlformats.org/drawingml/2006/main" noChangeAspect="1"/>
@@ -1306,7 +1331,7 @@
                   <pic:spPr>
                     <a:xfrm>
                       <a:off x="0" y="0"/>
-                      <a:ext cx="5731510" cy="5155565"/>
+                      <a:ext cx="6549104" cy="3895182"/>
                     </a:xfrm>
                     <a:prstGeom prst="rect">
                       <a:avLst/>
@@ -1318,14 +1343,10 @@
           </wp:inline>
         </w:drawing>
       </w:r>
-      <w:bookmarkStart w:id="0" w:name="_GoBack"/>
-      <w:bookmarkEnd w:id="0"/>
     </w:p>
     <w:p>
       <w:pPr>
         <w:pStyle w:val="Heading3"/>
-      </w:pPr>
-      <w:r>
         <w:rPr>
           <w:rFonts w:asciiTheme="minorHAnsi" w:eastAsiaTheme="minorHAnsi" w:hAnsiTheme="minorHAnsi" w:cstheme="minorBidi"/>
           <w:i/>
@@ -1334,20 +1355,607 @@
           <w:sz w:val="18"/>
           <w:szCs w:val="18"/>
         </w:rPr>
-        <w:t>https://github.com/OtagoPolytechnic/CommSoftTasks/commit/d00b2da6c6c746cd9c4a14fef259b4945cbc5225</w:t>
-      </w:r>
-      <w:r>
-        <w:t>Task2: The Aya App</w:t>
-      </w:r>
-      <w:r>
-        <w:t>.</w:t>
-      </w:r>
+      </w:pPr>
+      <w:hyperlink r:id="rId12" w:history="1">
+        <w:r>
+          <w:rPr>
+            <w:rStyle w:val="Hyperlink"/>
+            <w:rFonts w:asciiTheme="minorHAnsi" w:eastAsiaTheme="minorHAnsi" w:hAnsiTheme="minorHAnsi" w:cstheme="minorBidi"/>
+            <w:sz w:val="18"/>
+            <w:szCs w:val="18"/>
+          </w:rPr>
+          <w:t>https://github.com/OtagoPo</w:t>
+        </w:r>
+        <w:r>
+          <w:rPr>
+            <w:rStyle w:val="Hyperlink"/>
+            <w:rFonts w:asciiTheme="minorHAnsi" w:eastAsiaTheme="minorHAnsi" w:hAnsiTheme="minorHAnsi" w:cstheme="minorBidi"/>
+            <w:sz w:val="18"/>
+            <w:szCs w:val="18"/>
+          </w:rPr>
+          <w:t>l</w:t>
+        </w:r>
+        <w:r>
+          <w:rPr>
+            <w:rStyle w:val="Hyperlink"/>
+            <w:rFonts w:asciiTheme="minorHAnsi" w:eastAsiaTheme="minorHAnsi" w:hAnsiTheme="minorHAnsi" w:cstheme="minorBidi"/>
+            <w:sz w:val="18"/>
+            <w:szCs w:val="18"/>
+          </w:rPr>
+          <w:t>ytechnic/CommSoftTasks/com</w:t>
+        </w:r>
+        <w:r>
+          <w:rPr>
+            <w:rStyle w:val="Hyperlink"/>
+            <w:rFonts w:asciiTheme="minorHAnsi" w:eastAsiaTheme="minorHAnsi" w:hAnsiTheme="minorHAnsi" w:cstheme="minorBidi"/>
+            <w:sz w:val="18"/>
+            <w:szCs w:val="18"/>
+          </w:rPr>
+          <w:t>m</w:t>
+        </w:r>
+        <w:r>
+          <w:rPr>
+            <w:rStyle w:val="Hyperlink"/>
+            <w:rFonts w:asciiTheme="minorHAnsi" w:eastAsiaTheme="minorHAnsi" w:hAnsiTheme="minorHAnsi" w:cstheme="minorBidi"/>
+            <w:sz w:val="18"/>
+            <w:szCs w:val="18"/>
+          </w:rPr>
+          <w:t>it/d00b2da6c6c746cd9c4a14fef259b4945cbc5225</w:t>
+        </w:r>
+      </w:hyperlink>
     </w:p>
     <w:p>
       <w:pPr>
         <w:pStyle w:val="Heading3"/>
       </w:pPr>
       <w:r>
+        <w:t>Task2: The Aya App</w:t>
+      </w:r>
+      <w:r>
+        <w:t>.</w:t>
+      </w:r>
+    </w:p>
+    <w:p>
+      <w:r>
+        <w:t xml:space="preserve"> Progressing from the Visual Scan tool, it was time for the group to onboard a </w:t>
+      </w:r>
+      <w:r>
+        <w:rPr>
+          <w:noProof/>
+        </w:rPr>
+        <w:t>medical</w:t>
+      </w:r>
+      <w:r>
+        <w:t xml:space="preserve"> passport app that was presented by the District Health Board. </w:t>
+      </w:r>
+      <w:r>
+        <w:rPr>
+          <w:noProof/>
+        </w:rPr>
+        <w:t>Fortunat</w:t>
+      </w:r>
+      <w:r>
+        <w:rPr>
+          <w:noProof/>
+        </w:rPr>
+        <w:t>e</w:t>
+      </w:r>
+      <w:r>
+        <w:rPr>
+          <w:noProof/>
+        </w:rPr>
+        <w:t>ly</w:t>
+      </w:r>
+      <w:r>
+        <w:t>, design students drafted page layouts for the application.</w:t>
+      </w:r>
+      <w:r>
+        <w:t xml:space="preserve"> </w:t>
+      </w:r>
+    </w:p>
+    <w:p>
+      <w:r>
+        <w:lastRenderedPageBreak/>
+        <w:t xml:space="preserve">In the instance of coding the Appointments functionality that enabled users </w:t>
+      </w:r>
+      <w:r>
+        <w:rPr>
+          <w:noProof/>
+        </w:rPr>
+        <w:t>to add</w:t>
+      </w:r>
+      <w:r>
+        <w:t>/edit and delete appointments with timestamps,</w:t>
+      </w:r>
+      <w:r>
+        <w:t xml:space="preserve"> </w:t>
+      </w:r>
+      <w:r>
+        <w:rPr>
+          <w:noProof/>
+        </w:rPr>
+        <w:t xml:space="preserve">we needed to </w:t>
+      </w:r>
+      <w:r>
+        <w:rPr>
+          <w:noProof/>
+        </w:rPr>
+        <w:t>inherit the</w:t>
+      </w:r>
+      <w:r>
+        <w:rPr>
+          <w:noProof/>
+        </w:rPr>
+        <w:t xml:space="preserve"> gitView public </w:t>
+      </w:r>
+      <w:r>
+        <w:rPr>
+          <w:noProof/>
+        </w:rPr>
+        <w:t xml:space="preserve">method </w:t>
+      </w:r>
+      <w:r>
+        <w:rPr>
+          <w:noProof/>
+        </w:rPr>
+        <w:t xml:space="preserve">from the public interface adapter to populate a custom listview containing the </w:t>
+      </w:r>
+      <w:r>
+        <w:rPr>
+          <w:noProof/>
+        </w:rPr>
+        <w:t>patient</w:t>
+      </w:r>
+      <w:r>
+        <w:rPr>
+          <w:noProof/>
+        </w:rPr>
+        <w:t>'</w:t>
+      </w:r>
+      <w:r>
+        <w:rPr>
+          <w:noProof/>
+        </w:rPr>
+        <w:t>s</w:t>
+      </w:r>
+      <w:r>
+        <w:rPr>
+          <w:noProof/>
+        </w:rPr>
+        <w:t xml:space="preserve"> information. This custom adapter </w:t>
+      </w:r>
+      <w:r>
+        <w:rPr>
+          <w:noProof/>
+        </w:rPr>
+        <w:t>required a</w:t>
+      </w:r>
+      <w:r>
+        <w:rPr>
+          <w:noProof/>
+        </w:rPr>
+        <w:t xml:space="preserve"> list of textViews that could have been declared as a global variable restricting its use w</w:t>
+      </w:r>
+      <w:r>
+        <w:rPr>
+          <w:noProof/>
+        </w:rPr>
+        <w:t xml:space="preserve">ithin the parent </w:t>
+      </w:r>
+      <w:r>
+        <w:rPr>
+          <w:noProof/>
+        </w:rPr>
+        <w:t>activity</w:t>
+      </w:r>
+      <w:r>
+        <w:rPr>
+          <w:noProof/>
+        </w:rPr>
+        <w:t>.</w:t>
+      </w:r>
+      <w:r>
+        <w:rPr>
+          <w:noProof/>
+        </w:rPr>
+        <w:t xml:space="preserve"> This </w:t>
+      </w:r>
+      <w:r>
+        <w:rPr>
+          <w:noProof/>
+        </w:rPr>
+        <w:t>is</w:t>
+      </w:r>
+      <w:r>
+        <w:rPr>
+          <w:noProof/>
+        </w:rPr>
+        <w:t xml:space="preserve"> resolved by creating a simp</w:t>
+      </w:r>
+      <w:r>
+        <w:rPr>
+          <w:noProof/>
+        </w:rPr>
+        <w:t xml:space="preserve">le Textview container class </w:t>
+      </w:r>
+      <w:r>
+        <w:rPr>
+          <w:noProof/>
+        </w:rPr>
+        <w:t xml:space="preserve">(courtesy of Samantha and adapted for this class) </w:t>
+      </w:r>
+      <w:r>
+        <w:rPr>
+          <w:noProof/>
+        </w:rPr>
+        <w:t>instanti</w:t>
+      </w:r>
+      <w:r>
+        <w:rPr>
+          <w:noProof/>
+        </w:rPr>
+        <w:t xml:space="preserve">ated inside the method and its elements set by the </w:t>
+      </w:r>
+      <w:r>
+        <w:rPr>
+          <w:noProof/>
+        </w:rPr>
+        <w:t>retri</w:t>
+      </w:r>
+      <w:r>
+        <w:rPr>
+          <w:noProof/>
+        </w:rPr>
+        <w:t>e</w:t>
+      </w:r>
+      <w:r>
+        <w:rPr>
+          <w:noProof/>
+        </w:rPr>
+        <w:t>ved</w:t>
+      </w:r>
+      <w:r>
+        <w:rPr>
+          <w:noProof/>
+        </w:rPr>
+        <w:t xml:space="preserve"> XML  appointment entries. This </w:t>
+      </w:r>
+      <w:r>
+        <w:rPr>
+          <w:noProof/>
+        </w:rPr>
+        <w:t>increase</w:t>
+      </w:r>
+      <w:r>
+        <w:rPr>
+          <w:noProof/>
+        </w:rPr>
+        <w:t>s</w:t>
+      </w:r>
+      <w:r>
+        <w:rPr>
+          <w:noProof/>
+        </w:rPr>
+        <w:t xml:space="preserve"> code modularity and </w:t>
+      </w:r>
+      <w:r>
+        <w:rPr>
+          <w:noProof/>
+        </w:rPr>
+        <w:t>tid</w:t>
+      </w:r>
+      <w:r>
+        <w:rPr>
+          <w:noProof/>
+        </w:rPr>
+        <w:t>i</w:t>
+      </w:r>
+      <w:r>
+        <w:rPr>
+          <w:noProof/>
+        </w:rPr>
+        <w:t>ness</w:t>
+      </w:r>
+      <w:r>
+        <w:rPr>
+          <w:noProof/>
+        </w:rPr>
+        <w:t xml:space="preserve"> as </w:t>
+      </w:r>
+      <w:r>
+        <w:rPr>
+          <w:noProof/>
+        </w:rPr>
+        <w:t xml:space="preserve">the classes </w:t>
+      </w:r>
+      <w:r>
+        <w:rPr>
+          <w:noProof/>
+        </w:rPr>
+        <w:t>so</w:t>
+      </w:r>
+      <w:r>
+        <w:rPr>
+          <w:noProof/>
+        </w:rPr>
+        <w:t>l</w:t>
+      </w:r>
+      <w:r>
+        <w:rPr>
+          <w:noProof/>
+        </w:rPr>
+        <w:t>e</w:t>
+      </w:r>
+      <w:r>
+        <w:rPr>
+          <w:noProof/>
+        </w:rPr>
+        <w:t xml:space="preserve"> purpose is to hold elements.</w:t>
+      </w:r>
+      <w:r>
+        <w:rPr>
+          <w:noProof/>
+        </w:rPr>
+        <w:t xml:space="preserve"> </w:t>
+      </w:r>
+      <w:r>
+        <w:t xml:space="preserve">As the AYA Apps activities </w:t>
+      </w:r>
+      <w:r>
+        <w:rPr>
+          <w:noProof/>
+        </w:rPr>
+        <w:t>increase</w:t>
+      </w:r>
+      <w:r>
+        <w:rPr>
+          <w:noProof/>
+        </w:rPr>
+        <w:t>,</w:t>
+      </w:r>
+      <w:r>
+        <w:t xml:space="preserve"> so </w:t>
+      </w:r>
+      <w:r>
+        <w:t>is</w:t>
+      </w:r>
+      <w:r>
+        <w:t xml:space="preserve"> the need for a  more </w:t>
+      </w:r>
+      <w:r>
+        <w:rPr>
+          <w:noProof/>
+        </w:rPr>
+        <w:t>eff</w:t>
+      </w:r>
+      <w:r>
+        <w:rPr>
+          <w:noProof/>
+        </w:rPr>
+        <w:t>ici</w:t>
+      </w:r>
+      <w:r>
+        <w:rPr>
+          <w:noProof/>
+        </w:rPr>
+        <w:t>ent</w:t>
+      </w:r>
+      <w:r>
+        <w:t xml:space="preserve"> way to switch between intents. </w:t>
+      </w:r>
+      <w:r>
+        <w:t xml:space="preserve"> Having a separate button handler for each intent could prove cumbersome</w:t>
+      </w:r>
+      <w:r>
+        <w:t xml:space="preserve"> </w:t>
+      </w:r>
+      <w:r>
+        <w:t xml:space="preserve">when </w:t>
+      </w:r>
+      <w:r>
+        <w:rPr>
+          <w:noProof/>
+        </w:rPr>
+        <w:t>adding</w:t>
+      </w:r>
+      <w:r>
+        <w:t xml:space="preserve"> more activities.</w:t>
+      </w:r>
+      <w:r>
+        <w:t xml:space="preserve"> This code conveniently creates an instance of the Intent when switching on the XML elements</w:t>
+      </w:r>
+      <w:r>
+        <w:t xml:space="preserve">. As a result, the class method </w:t>
+      </w:r>
+      <w:r>
+        <w:rPr>
+          <w:noProof/>
+        </w:rPr>
+        <w:drawing>
+          <wp:anchor distT="0" distB="0" distL="114300" distR="114300" simplePos="0" relativeHeight="251668480" behindDoc="0" locked="0" layoutInCell="1" allowOverlap="1" wp14:anchorId="7C4AE063" wp14:editId="5F8F3BA3">
+            <wp:simplePos x="0" y="0"/>
+            <wp:positionH relativeFrom="column">
+              <wp:posOffset>-163830</wp:posOffset>
+            </wp:positionH>
+            <wp:positionV relativeFrom="paragraph">
+              <wp:posOffset>641803</wp:posOffset>
+            </wp:positionV>
+            <wp:extent cx="5899785" cy="2042160"/>
+            <wp:effectExtent l="0" t="0" r="5715" b="0"/>
+            <wp:wrapSquare wrapText="bothSides"/>
+            <wp:docPr id="7" name="Picture 7"/>
+            <wp:cNvGraphicFramePr>
+              <a:graphicFrameLocks xmlns:a="http://schemas.openxmlformats.org/drawingml/2006/main" noChangeAspect="1"/>
+            </wp:cNvGraphicFramePr>
+            <a:graphic xmlns:a="http://schemas.openxmlformats.org/drawingml/2006/main">
+              <a:graphicData uri="http://schemas.openxmlformats.org/drawingml/2006/picture">
+                <pic:pic xmlns:pic="http://schemas.openxmlformats.org/drawingml/2006/picture">
+                  <pic:nvPicPr>
+                    <pic:cNvPr id="1" name=""/>
+                    <pic:cNvPicPr/>
+                  </pic:nvPicPr>
+                  <pic:blipFill>
+                    <a:blip r:embed="rId13">
+                      <a:extLst>
+                        <a:ext uri="{28A0092B-C50C-407E-A947-70E740481C1C}">
+                          <a14:useLocalDpi xmlns:a14="http://schemas.microsoft.com/office/drawing/2010/main" val="0"/>
+                        </a:ext>
+                      </a:extLst>
+                    </a:blip>
+                    <a:stretch>
+                      <a:fillRect/>
+                    </a:stretch>
+                  </pic:blipFill>
+                  <pic:spPr>
+                    <a:xfrm>
+                      <a:off x="0" y="0"/>
+                      <a:ext cx="5899785" cy="2042160"/>
+                    </a:xfrm>
+                    <a:prstGeom prst="rect">
+                      <a:avLst/>
+                    </a:prstGeom>
+                  </pic:spPr>
+                </pic:pic>
+              </a:graphicData>
+            </a:graphic>
+            <wp14:sizeRelH relativeFrom="page">
+              <wp14:pctWidth>0</wp14:pctWidth>
+            </wp14:sizeRelH>
+            <wp14:sizeRelV relativeFrom="page">
+              <wp14:pctHeight>0</wp14:pctHeight>
+            </wp14:sizeRelV>
+          </wp:anchor>
+        </w:drawing>
+      </w:r>
+      <w:r>
+        <w:t>startActivity is exec</w:t>
+      </w:r>
+      <w:r>
+        <w:t>uted according to the intent variable.</w:t>
+      </w:r>
+    </w:p>
+    <w:p>
+      <w:r>
+        <w:rPr>
+          <w:noProof/>
+        </w:rPr>
+        <w:t>Also</w:t>
+      </w:r>
+      <w:r>
+        <w:rPr>
+          <w:noProof/>
+        </w:rPr>
+        <w:t>,</w:t>
+      </w:r>
+      <w:r>
+        <w:t xml:space="preserve"> the app consisted of the Edit Health Information registration form that had many text field and text view elements. Because of this, there was much need for a </w:t>
+      </w:r>
+      <w:r>
+        <w:rPr>
+          <w:noProof/>
+        </w:rPr>
+        <w:t>trivial</w:t>
+      </w:r>
+      <w:r>
+        <w:rPr>
+          <w:noProof/>
+        </w:rPr>
+        <w:t>-</w:t>
+      </w:r>
+      <w:r>
+        <w:rPr>
+          <w:noProof/>
+        </w:rPr>
+        <w:t xml:space="preserve"> uniform</w:t>
+      </w:r>
+      <w:r>
+        <w:t xml:space="preserve"> </w:t>
+      </w:r>
+      <w:r>
+        <w:rPr>
+          <w:noProof/>
+        </w:rPr>
+        <w:t>labelling</w:t>
+      </w:r>
+      <w:r>
+        <w:t xml:space="preserve"> of their element ids.  Having the id name and element they constituted</w:t>
+      </w:r>
+      <w:r>
+        <w:t xml:space="preserve"> </w:t>
+      </w:r>
+      <w:r>
+        <w:t>separated by an underscore</w:t>
+      </w:r>
+      <w:r>
+        <w:t xml:space="preserve"> meant for </w:t>
+      </w:r>
+      <w:r>
+        <w:rPr>
+          <w:noProof/>
+        </w:rPr>
+        <w:t>easy</w:t>
+      </w:r>
+      <w:r>
+        <w:rPr>
+          <w:noProof/>
+        </w:rPr>
+        <w:t xml:space="preserve"> search and fixes.</w:t>
+      </w:r>
+      <w:r>
+        <w:rPr>
+          <w:noProof/>
+        </w:rPr>
+        <w:drawing>
+          <wp:inline distT="0" distB="0" distL="0" distR="0" wp14:anchorId="502C150B" wp14:editId="46303A63">
+            <wp:extent cx="5532120" cy="2369513"/>
+            <wp:effectExtent l="0" t="0" r="0" b="0"/>
+            <wp:docPr id="13" name="Picture 13"/>
+            <wp:cNvGraphicFramePr>
+              <a:graphicFrameLocks xmlns:a="http://schemas.openxmlformats.org/drawingml/2006/main" noChangeAspect="1"/>
+            </wp:cNvGraphicFramePr>
+            <a:graphic xmlns:a="http://schemas.openxmlformats.org/drawingml/2006/main">
+              <a:graphicData uri="http://schemas.openxmlformats.org/drawingml/2006/picture">
+                <pic:pic xmlns:pic="http://schemas.openxmlformats.org/drawingml/2006/picture">
+                  <pic:nvPicPr>
+                    <pic:cNvPr id="13" name="tidyxml.png"/>
+                    <pic:cNvPicPr/>
+                  </pic:nvPicPr>
+                  <pic:blipFill>
+                    <a:blip r:embed="rId14">
+                      <a:extLst>
+                        <a:ext uri="{28A0092B-C50C-407E-A947-70E740481C1C}">
+                          <a14:useLocalDpi xmlns:a14="http://schemas.microsoft.com/office/drawing/2010/main" val="0"/>
+                        </a:ext>
+                      </a:extLst>
+                    </a:blip>
+                    <a:stretch>
+                      <a:fillRect/>
+                    </a:stretch>
+                  </pic:blipFill>
+                  <pic:spPr>
+                    <a:xfrm>
+                      <a:off x="0" y="0"/>
+                      <a:ext cx="5595420" cy="2396626"/>
+                    </a:xfrm>
+                    <a:prstGeom prst="rect">
+                      <a:avLst/>
+                    </a:prstGeom>
+                  </pic:spPr>
+                </pic:pic>
+              </a:graphicData>
+            </a:graphic>
+          </wp:inline>
+        </w:drawing>
+      </w:r>
+    </w:p>
+    <w:p>
+      <w:pPr>
+        <w:pStyle w:val="Heading3"/>
+        <w:rPr>
+          <w:noProof/>
+        </w:rPr>
+      </w:pPr>
+      <w:r>
         <w:rPr>
           <w:noProof/>
         </w:rPr>
@@ -1366,6 +1974,360 @@
         <w:t>.</w:t>
       </w:r>
     </w:p>
+    <w:p>
+      <w:r>
+        <w:t>Later in the semester, a client needed a means to monitor their h</w:t>
+      </w:r>
+      <w:r>
+        <w:t xml:space="preserve">ardware inventory and location. </w:t>
+      </w:r>
+      <w:r>
+        <w:t>An ASP.Net database</w:t>
+      </w:r>
+      <w:r>
+        <w:t xml:space="preserve"> </w:t>
+      </w:r>
+      <w:r>
+        <w:rPr>
+          <w:noProof/>
+        </w:rPr>
+        <w:t>API</w:t>
+      </w:r>
+      <w:r>
+        <w:t xml:space="preserve"> was the best solution to this.</w:t>
+      </w:r>
+    </w:p>
+    <w:p>
+      <w:pPr>
+        <w:rPr>
+          <w:noProof/>
+        </w:rPr>
+      </w:pPr>
+      <w:r>
+        <w:lastRenderedPageBreak/>
+        <w:t xml:space="preserve">An API get request was needed to view all the items returned. </w:t>
+      </w:r>
+      <w:r>
+        <w:rPr>
+          <w:noProof/>
+        </w:rPr>
+        <w:t>However,</w:t>
+      </w:r>
+      <w:r>
+        <w:rPr>
+          <w:noProof/>
+        </w:rPr>
+        <w:t xml:space="preserve"> </w:t>
+      </w:r>
+      <w:r>
+        <w:rPr>
+          <w:noProof/>
+        </w:rPr>
+        <w:t>database</w:t>
+      </w:r>
+      <w:r>
+        <w:t xml:space="preserve"> </w:t>
+      </w:r>
+      <w:r>
+        <w:rPr>
+          <w:noProof/>
+        </w:rPr>
+        <w:t>depend</w:t>
+      </w:r>
+      <w:r>
+        <w:rPr>
+          <w:noProof/>
+        </w:rPr>
+        <w:t>e</w:t>
+      </w:r>
+      <w:r>
+        <w:rPr>
+          <w:noProof/>
+        </w:rPr>
+        <w:t>ncies</w:t>
+      </w:r>
+      <w:r>
+        <w:rPr>
+          <w:noProof/>
+        </w:rPr>
+        <w:t xml:space="preserve"> in the items table with the </w:t>
+      </w:r>
+      <w:r>
+        <w:rPr>
+          <w:noProof/>
+        </w:rPr>
+        <w:t>type</w:t>
+      </w:r>
+      <w:r>
+        <w:rPr>
+          <w:noProof/>
+        </w:rPr>
+        <w:t xml:space="preserve"> m</w:t>
+      </w:r>
+      <w:r>
+        <w:rPr>
+          <w:noProof/>
+        </w:rPr>
+        <w:t>odel</w:t>
+      </w:r>
+      <w:r>
+        <w:rPr>
+          <w:noProof/>
+        </w:rPr>
+        <w:t xml:space="preserve"> and subTypeModel tables made </w:t>
+      </w:r>
+      <w:r>
+        <w:rPr>
+          <w:noProof/>
+        </w:rPr>
+        <w:t>it</w:t>
+      </w:r>
+      <w:r>
+        <w:rPr>
+          <w:noProof/>
+        </w:rPr>
+        <w:t>s</w:t>
+      </w:r>
+      <w:r>
+        <w:rPr>
+          <w:noProof/>
+        </w:rPr>
+        <w:t xml:space="preserve"> </w:t>
+      </w:r>
+      <w:r>
+        <w:rPr>
+          <w:noProof/>
+        </w:rPr>
+        <w:t>diff</w:t>
+      </w:r>
+      <w:r>
+        <w:rPr>
+          <w:noProof/>
+        </w:rPr>
+        <w:t>i</w:t>
+      </w:r>
+      <w:r>
+        <w:rPr>
+          <w:noProof/>
+        </w:rPr>
+        <w:t>culties</w:t>
+      </w:r>
+      <w:r>
+        <w:rPr>
+          <w:noProof/>
+        </w:rPr>
+        <w:t>.</w:t>
+      </w:r>
+      <w:r>
+        <w:rPr>
+          <w:noProof/>
+        </w:rPr>
+        <w:t xml:space="preserve"> This was solved by this iterating through the items table and selecting its properties based on </w:t>
+      </w:r>
+      <w:r>
+        <w:rPr>
+          <w:noProof/>
+        </w:rPr>
+        <w:t>its</w:t>
+      </w:r>
+      <w:r>
+        <w:rPr>
+          <w:noProof/>
+        </w:rPr>
+        <w:t xml:space="preserve"> </w:t>
+      </w:r>
+      <w:r>
+        <w:rPr>
+          <w:noProof/>
+        </w:rPr>
+        <w:t>ID’s</w:t>
+      </w:r>
+      <w:r>
+        <w:rPr>
+          <w:noProof/>
+        </w:rPr>
+        <w:t xml:space="preserve">. </w:t>
+      </w:r>
+      <w:r>
+        <w:rPr>
+          <w:noProof/>
+        </w:rPr>
+        <w:t xml:space="preserve"> </w:t>
+      </w:r>
+      <w:r>
+        <w:rPr>
+          <w:noProof/>
+        </w:rPr>
+        <w:t>foreach</w:t>
+      </w:r>
+      <w:r>
+        <w:rPr>
+          <w:noProof/>
+        </w:rPr>
+        <w:t>ing over the collection, this Loops through and connects the tables to the intermediary Item table</w:t>
+      </w:r>
+      <w:r>
+        <w:rPr>
+          <w:noProof/>
+        </w:rPr>
+        <w:t xml:space="preserve">. And </w:t>
+      </w:r>
+      <w:r>
+        <w:rPr>
+          <w:noProof/>
+        </w:rPr>
+        <w:t>because</w:t>
+      </w:r>
+      <w:r>
+        <w:rPr>
+          <w:noProof/>
+        </w:rPr>
+        <w:t xml:space="preserve"> of the itemModel Table </w:t>
+      </w:r>
+      <w:r>
+        <w:rPr>
+          <w:noProof/>
+        </w:rPr>
+        <w:t>is</w:t>
+      </w:r>
+      <w:r>
+        <w:rPr>
+          <w:noProof/>
+        </w:rPr>
+        <w:t xml:space="preserve"> a </w:t>
+      </w:r>
+      <w:r>
+        <w:rPr>
+          <w:noProof/>
+        </w:rPr>
+        <w:t>foreign</w:t>
+      </w:r>
+      <w:r>
+        <w:rPr>
+          <w:noProof/>
+        </w:rPr>
+        <w:t xml:space="preserve"> </w:t>
+      </w:r>
+      <w:r>
+        <w:rPr>
+          <w:noProof/>
+        </w:rPr>
+        <w:t>key of</w:t>
+      </w:r>
+      <w:r>
+        <w:rPr>
+          <w:noProof/>
+        </w:rPr>
+        <w:t xml:space="preserve"> </w:t>
+      </w:r>
+      <w:r>
+        <w:rPr>
+          <w:noProof/>
+        </w:rPr>
+        <w:t>newSubtype</w:t>
+      </w:r>
+      <w:r>
+        <w:rPr>
+          <w:noProof/>
+        </w:rPr>
+        <w:t xml:space="preserve">, that becomes </w:t>
+      </w:r>
+      <w:r>
+        <w:rPr>
+          <w:noProof/>
+        </w:rPr>
+        <w:t>its parameter</w:t>
+      </w:r>
+      <w:r>
+        <w:rPr>
+          <w:noProof/>
+        </w:rPr>
+        <w:t>.</w:t>
+      </w:r>
+      <w:r>
+        <w:rPr>
+          <w:noProof/>
+        </w:rPr>
+        <w:t xml:space="preserve"> </w:t>
+      </w:r>
+      <w:r>
+        <w:rPr>
+          <w:noProof/>
+        </w:rPr>
+        <w:t xml:space="preserve">This is believed to be good quality code as the </w:t>
+      </w:r>
+      <w:r>
+        <w:rPr>
+          <w:noProof/>
+        </w:rPr>
+        <w:t>get method accepts an ID, makes a database query  and selects on where  the  ID in the url  get request</w:t>
+      </w:r>
+      <w:r>
+        <w:rPr>
+          <w:noProof/>
+        </w:rPr>
+        <w:t xml:space="preserve"> and</w:t>
+      </w:r>
+      <w:r>
+        <w:rPr>
+          <w:noProof/>
+        </w:rPr>
+        <w:t xml:space="preserve"> maches</w:t>
+      </w:r>
+      <w:r>
+        <w:rPr>
+          <w:noProof/>
+        </w:rPr>
+        <w:t xml:space="preserve"> it with the items </w:t>
+      </w:r>
+      <w:r>
+        <w:rPr>
+          <w:noProof/>
+        </w:rPr>
+        <w:t xml:space="preserve"> table ID. This  contains a dynamically populated list of values  in  the Item table. </w:t>
+      </w:r>
+      <w:r>
+        <w:rPr>
+          <w:noProof/>
+        </w:rPr>
+        <w:drawing>
+          <wp:inline distT="0" distB="0" distL="0" distR="0" wp14:anchorId="06A8B53E" wp14:editId="113DD1CF">
+            <wp:extent cx="5731510" cy="3221990"/>
+            <wp:effectExtent l="0" t="0" r="2540" b="0"/>
+            <wp:docPr id="14" name="Picture 14"/>
+            <wp:cNvGraphicFramePr>
+              <a:graphicFrameLocks xmlns:a="http://schemas.openxmlformats.org/drawingml/2006/main" noChangeAspect="1"/>
+            </wp:cNvGraphicFramePr>
+            <a:graphic xmlns:a="http://schemas.openxmlformats.org/drawingml/2006/main">
+              <a:graphicData uri="http://schemas.openxmlformats.org/drawingml/2006/picture">
+                <pic:pic xmlns:pic="http://schemas.openxmlformats.org/drawingml/2006/picture">
+                  <pic:nvPicPr>
+                    <pic:cNvPr id="1" name=""/>
+                    <pic:cNvPicPr/>
+                  </pic:nvPicPr>
+                  <pic:blipFill>
+                    <a:blip r:embed="rId15"/>
+                    <a:stretch>
+                      <a:fillRect/>
+                    </a:stretch>
+                  </pic:blipFill>
+                  <pic:spPr>
+                    <a:xfrm>
+                      <a:off x="0" y="0"/>
+                      <a:ext cx="5731510" cy="3221990"/>
+                    </a:xfrm>
+                    <a:prstGeom prst="rect">
+                      <a:avLst/>
+                    </a:prstGeom>
+                  </pic:spPr>
+                </pic:pic>
+              </a:graphicData>
+            </a:graphic>
+          </wp:inline>
+        </w:drawing>
+      </w:r>
+    </w:p>
+    <w:p/>
     <w:p>
       <w:pPr>
         <w:pStyle w:val="Heading3"/>
@@ -1394,7 +2356,7 @@
 </file>
 
 <file path=word/endnotes.xml><?xml version="1.0" encoding="utf-8"?>
-<w:endnotes xmlns:wpc="http://schemas.microsoft.com/office/word/2010/wordprocessingCanvas" xmlns:cx="http://schemas.microsoft.com/office/drawing/2014/chartex" xmlns:cx1="http://schemas.microsoft.com/office/drawing/2015/9/8/chartex" xmlns:mc="http://schemas.openxmlformats.org/markup-compatibility/2006" xmlns:o="urn:schemas-microsoft-com:office:office" xmlns:r="http://schemas.openxmlformats.org/officeDocument/2006/relationships" xmlns:m="http://schemas.openxmlformats.org/officeDocument/2006/math" xmlns:v="urn:schemas-microsoft-com:vml" xmlns:wp14="http://schemas.microsoft.com/office/word/2010/wordprocessingDrawing" xmlns:wp="http://schemas.openxmlformats.org/drawingml/2006/wordprocessingDrawing" xmlns:w10="urn:schemas-microsoft-com:office:word" xmlns:w="http://schemas.openxmlformats.org/wordprocessingml/2006/main" xmlns:w14="http://schemas.microsoft.com/office/word/2010/wordml" xmlns:w15="http://schemas.microsoft.com/office/word/2012/wordml" xmlns:w16se="http://schemas.microsoft.com/office/word/2015/wordml/symex" xmlns:wpg="http://schemas.microsoft.com/office/word/2010/wordprocessingGroup" xmlns:wpi="http://schemas.microsoft.com/office/word/2010/wordprocessingInk" xmlns:wne="http://schemas.microsoft.com/office/word/2006/wordml" xmlns:wps="http://schemas.microsoft.com/office/word/2010/wordprocessingShape" mc:Ignorable="w14 w15 w16se wp14">
+<w:endnotes xmlns:wpc="http://schemas.microsoft.com/office/word/2010/wordprocessingCanvas" xmlns:cx="http://schemas.microsoft.com/office/drawing/2014/chartex" xmlns:cx1="http://schemas.microsoft.com/office/drawing/2015/9/8/chartex" xmlns:cx2="http://schemas.microsoft.com/office/drawing/2015/10/21/chartex" xmlns:cx3="http://schemas.microsoft.com/office/drawing/2016/5/9/chartex" xmlns:cx4="http://schemas.microsoft.com/office/drawing/2016/5/10/chartex" xmlns:cx5="http://schemas.microsoft.com/office/drawing/2016/5/11/chartex" xmlns:cx6="http://schemas.microsoft.com/office/drawing/2016/5/12/chartex" xmlns:cx7="http://schemas.microsoft.com/office/drawing/2016/5/13/chartex" xmlns:cx8="http://schemas.microsoft.com/office/drawing/2016/5/14/chartex" xmlns:mc="http://schemas.openxmlformats.org/markup-compatibility/2006" xmlns:aink="http://schemas.microsoft.com/office/drawing/2016/ink" xmlns:am3d="http://schemas.microsoft.com/office/drawing/2017/model3d" xmlns:o="urn:schemas-microsoft-com:office:office" xmlns:r="http://schemas.openxmlformats.org/officeDocument/2006/relationships" xmlns:m="http://schemas.openxmlformats.org/officeDocument/2006/math" xmlns:v="urn:schemas-microsoft-com:vml" xmlns:wp14="http://schemas.microsoft.com/office/word/2010/wordprocessingDrawing" xmlns:wp="http://schemas.openxmlformats.org/drawingml/2006/wordprocessingDrawing" xmlns:w10="urn:schemas-microsoft-com:office:word" xmlns:w="http://schemas.openxmlformats.org/wordprocessingml/2006/main" xmlns:w14="http://schemas.microsoft.com/office/word/2010/wordml" xmlns:w15="http://schemas.microsoft.com/office/word/2012/wordml" xmlns:w16cid="http://schemas.microsoft.com/office/word/2016/wordml/cid" xmlns:w16se="http://schemas.microsoft.com/office/word/2015/wordml/symex" xmlns:wpg="http://schemas.microsoft.com/office/word/2010/wordprocessingGroup" xmlns:wpi="http://schemas.microsoft.com/office/word/2010/wordprocessingInk" xmlns:wne="http://schemas.microsoft.com/office/word/2006/wordml" xmlns:wps="http://schemas.microsoft.com/office/word/2010/wordprocessingShape" mc:Ignorable="w14 w15 w16se w16cid wp14">
   <w:endnote w:type="separator" w:id="-1">
     <w:p>
       <w:pPr>
@@ -1419,7 +2381,7 @@
 </file>
 
 <file path=word/footnotes.xml><?xml version="1.0" encoding="utf-8"?>
-<w:footnotes xmlns:wpc="http://schemas.microsoft.com/office/word/2010/wordprocessingCanvas" xmlns:cx="http://schemas.microsoft.com/office/drawing/2014/chartex" xmlns:cx1="http://schemas.microsoft.com/office/drawing/2015/9/8/chartex" xmlns:mc="http://schemas.openxmlformats.org/markup-compatibility/2006" xmlns:o="urn:schemas-microsoft-com:office:office" xmlns:r="http://schemas.openxmlformats.org/officeDocument/2006/relationships" xmlns:m="http://schemas.openxmlformats.org/officeDocument/2006/math" xmlns:v="urn:schemas-microsoft-com:vml" xmlns:wp14="http://schemas.microsoft.com/office/word/2010/wordprocessingDrawing" xmlns:wp="http://schemas.openxmlformats.org/drawingml/2006/wordprocessingDrawing" xmlns:w10="urn:schemas-microsoft-com:office:word" xmlns:w="http://schemas.openxmlformats.org/wordprocessingml/2006/main" xmlns:w14="http://schemas.microsoft.com/office/word/2010/wordml" xmlns:w15="http://schemas.microsoft.com/office/word/2012/wordml" xmlns:w16se="http://schemas.microsoft.com/office/word/2015/wordml/symex" xmlns:wpg="http://schemas.microsoft.com/office/word/2010/wordprocessingGroup" xmlns:wpi="http://schemas.microsoft.com/office/word/2010/wordprocessingInk" xmlns:wne="http://schemas.microsoft.com/office/word/2006/wordml" xmlns:wps="http://schemas.microsoft.com/office/word/2010/wordprocessingShape" mc:Ignorable="w14 w15 w16se wp14">
+<w:footnotes xmlns:wpc="http://schemas.microsoft.com/office/word/2010/wordprocessingCanvas" xmlns:cx="http://schemas.microsoft.com/office/drawing/2014/chartex" xmlns:cx1="http://schemas.microsoft.com/office/drawing/2015/9/8/chartex" xmlns:cx2="http://schemas.microsoft.com/office/drawing/2015/10/21/chartex" xmlns:cx3="http://schemas.microsoft.com/office/drawing/2016/5/9/chartex" xmlns:cx4="http://schemas.microsoft.com/office/drawing/2016/5/10/chartex" xmlns:cx5="http://schemas.microsoft.com/office/drawing/2016/5/11/chartex" xmlns:cx6="http://schemas.microsoft.com/office/drawing/2016/5/12/chartex" xmlns:cx7="http://schemas.microsoft.com/office/drawing/2016/5/13/chartex" xmlns:cx8="http://schemas.microsoft.com/office/drawing/2016/5/14/chartex" xmlns:mc="http://schemas.openxmlformats.org/markup-compatibility/2006" xmlns:aink="http://schemas.microsoft.com/office/drawing/2016/ink" xmlns:am3d="http://schemas.microsoft.com/office/drawing/2017/model3d" xmlns:o="urn:schemas-microsoft-com:office:office" xmlns:r="http://schemas.openxmlformats.org/officeDocument/2006/relationships" xmlns:m="http://schemas.openxmlformats.org/officeDocument/2006/math" xmlns:v="urn:schemas-microsoft-com:vml" xmlns:wp14="http://schemas.microsoft.com/office/word/2010/wordprocessingDrawing" xmlns:wp="http://schemas.openxmlformats.org/drawingml/2006/wordprocessingDrawing" xmlns:w10="urn:schemas-microsoft-com:office:word" xmlns:w="http://schemas.openxmlformats.org/wordprocessingml/2006/main" xmlns:w14="http://schemas.microsoft.com/office/word/2010/wordml" xmlns:w15="http://schemas.microsoft.com/office/word/2012/wordml" xmlns:w16cid="http://schemas.microsoft.com/office/word/2016/wordml/cid" xmlns:w16se="http://schemas.microsoft.com/office/word/2015/wordml/symex" xmlns:wpg="http://schemas.microsoft.com/office/word/2010/wordprocessingGroup" xmlns:wpi="http://schemas.microsoft.com/office/word/2010/wordprocessingInk" xmlns:wne="http://schemas.microsoft.com/office/word/2006/wordml" xmlns:wps="http://schemas.microsoft.com/office/word/2010/wordprocessingShape" mc:Ignorable="w14 w15 w16se w16cid wp14">
   <w:footnote w:type="separator" w:id="-1">
     <w:p>
       <w:pPr>
@@ -1444,7 +2406,7 @@
 </file>
 
 <file path=word/styles.xml><?xml version="1.0" encoding="utf-8"?>
-<w:styles xmlns:mc="http://schemas.openxmlformats.org/markup-compatibility/2006" xmlns:r="http://schemas.openxmlformats.org/officeDocument/2006/relationships" xmlns:w="http://schemas.openxmlformats.org/wordprocessingml/2006/main" xmlns:w14="http://schemas.microsoft.com/office/word/2010/wordml" xmlns:w15="http://schemas.microsoft.com/office/word/2012/wordml" xmlns:w16se="http://schemas.microsoft.com/office/word/2015/wordml/symex" mc:Ignorable="w14 w15 w16se">
+<w:styles xmlns:mc="http://schemas.openxmlformats.org/markup-compatibility/2006" xmlns:r="http://schemas.openxmlformats.org/officeDocument/2006/relationships" xmlns:w="http://schemas.openxmlformats.org/wordprocessingml/2006/main" xmlns:w14="http://schemas.microsoft.com/office/word/2010/wordml" xmlns:w15="http://schemas.microsoft.com/office/word/2012/wordml" xmlns:w16cid="http://schemas.microsoft.com/office/word/2016/wordml/cid" xmlns:w16se="http://schemas.microsoft.com/office/word/2015/wordml/symex" mc:Ignorable="w14 w15 w16se w16cid">
   <w:docDefaults>
     <w:rPrDefault>
       <w:rPr>
@@ -1460,7 +2422,7 @@
       </w:pPr>
     </w:pPrDefault>
   </w:docDefaults>
-  <w:latentStyles w:defLockedState="0" w:defUIPriority="99" w:defSemiHidden="0" w:defUnhideWhenUsed="0" w:defQFormat="0" w:count="371">
+  <w:latentStyles w:defLockedState="0" w:defUIPriority="99" w:defSemiHidden="0" w:defUnhideWhenUsed="0" w:defQFormat="0" w:count="375">
     <w:lsdException w:name="Normal" w:uiPriority="0" w:qFormat="1"/>
     <w:lsdException w:name="heading 1" w:uiPriority="9" w:qFormat="1"/>
     <w:lsdException w:name="heading 2" w:semiHidden="1" w:uiPriority="9" w:unhideWhenUsed="1" w:qFormat="1"/>
@@ -1566,7 +2528,6 @@
     <w:lsdException w:name="HTML Sample" w:semiHidden="1" w:unhideWhenUsed="1"/>
     <w:lsdException w:name="HTML Typewriter" w:semiHidden="1" w:unhideWhenUsed="1"/>
     <w:lsdException w:name="HTML Variable" w:semiHidden="1" w:unhideWhenUsed="1"/>
-    <w:lsdException w:name="Normal Table" w:semiHidden="1" w:unhideWhenUsed="1"/>
     <w:lsdException w:name="annotation subject" w:semiHidden="1" w:unhideWhenUsed="1"/>
     <w:lsdException w:name="No List" w:semiHidden="1" w:unhideWhenUsed="1"/>
     <w:lsdException w:name="Outline List 1" w:semiHidden="1" w:unhideWhenUsed="1"/>
@@ -1610,10 +2571,8 @@
     <w:lsdException w:name="Table Elegant" w:semiHidden="1" w:unhideWhenUsed="1"/>
     <w:lsdException w:name="Table Professional" w:semiHidden="1" w:unhideWhenUsed="1"/>
     <w:lsdException w:name="Table Subtle 1" w:semiHidden="1" w:unhideWhenUsed="1"/>
-    <w:lsdException w:name="Table Subtle 2" w:semiHidden="1" w:unhideWhenUsed="1"/>
     <w:lsdException w:name="Table Web 1" w:semiHidden="1" w:unhideWhenUsed="1"/>
     <w:lsdException w:name="Table Web 2" w:semiHidden="1" w:unhideWhenUsed="1"/>
-    <w:lsdException w:name="Table Web 3" w:semiHidden="1" w:unhideWhenUsed="1"/>
     <w:lsdException w:name="Balloon Text" w:semiHidden="1" w:unhideWhenUsed="1"/>
     <w:lsdException w:name="Table Grid" w:uiPriority="59"/>
     <w:lsdException w:name="Table Theme" w:semiHidden="1" w:unhideWhenUsed="1"/>
@@ -1832,6 +2791,10 @@
     <w:lsdException w:name="List Table 5 Dark Accent 6" w:uiPriority="50"/>
     <w:lsdException w:name="List Table 6 Colorful Accent 6" w:uiPriority="51"/>
     <w:lsdException w:name="List Table 7 Colorful Accent 6" w:uiPriority="52"/>
+    <w:lsdException w:name="Mention" w:semiHidden="1" w:unhideWhenUsed="1"/>
+    <w:lsdException w:name="Smart Hyperlink" w:semiHidden="1" w:unhideWhenUsed="1"/>
+    <w:lsdException w:name="Hashtag" w:semiHidden="1" w:unhideWhenUsed="1"/>
+    <w:lsdException w:name="Unresolved Mention" w:semiHidden="1" w:unhideWhenUsed="1"/>
   </w:latentStyles>
   <w:style w:type="paragraph" w:default="1" w:styleId="Normal">
     <w:name w:val="Normal"/>
@@ -1903,10 +2866,71 @@
       <w:szCs w:val="24"/>
     </w:rPr>
   </w:style>
+  <w:style w:type="paragraph" w:styleId="Heading4">
+    <w:name w:val="heading 4"/>
+    <w:basedOn w:val="Normal"/>
+    <w:next w:val="Normal"/>
+    <w:link w:val="Heading4Char"/>
+    <w:uiPriority w:val="9"/>
+    <w:unhideWhenUsed/>
+    <w:qFormat/>
+    <w:rsid w:val="000B7311"/>
+    <w:pPr>
+      <w:keepNext/>
+      <w:keepLines/>
+      <w:spacing w:before="40" w:after="0"/>
+      <w:outlineLvl w:val="3"/>
+    </w:pPr>
+    <w:rPr>
+      <w:rFonts w:asciiTheme="majorHAnsi" w:eastAsiaTheme="majorEastAsia" w:hAnsiTheme="majorHAnsi" w:cstheme="majorBidi"/>
+      <w:i/>
+      <w:iCs/>
+      <w:color w:val="365F91" w:themeColor="accent1" w:themeShade="BF"/>
+    </w:rPr>
+  </w:style>
+  <w:style w:type="paragraph" w:styleId="Heading5">
+    <w:name w:val="heading 5"/>
+    <w:basedOn w:val="Normal"/>
+    <w:next w:val="Normal"/>
+    <w:link w:val="Heading5Char"/>
+    <w:uiPriority w:val="9"/>
+    <w:unhideWhenUsed/>
+    <w:qFormat/>
+    <w:rsid w:val="000B7311"/>
+    <w:pPr>
+      <w:keepNext/>
+      <w:keepLines/>
+      <w:spacing w:before="40" w:after="0"/>
+      <w:outlineLvl w:val="4"/>
+    </w:pPr>
+    <w:rPr>
+      <w:rFonts w:asciiTheme="majorHAnsi" w:eastAsiaTheme="majorEastAsia" w:hAnsiTheme="majorHAnsi" w:cstheme="majorBidi"/>
+      <w:color w:val="365F91" w:themeColor="accent1" w:themeShade="BF"/>
+    </w:rPr>
+  </w:style>
+  <w:style w:type="paragraph" w:styleId="Heading6">
+    <w:name w:val="heading 6"/>
+    <w:basedOn w:val="Normal"/>
+    <w:next w:val="Normal"/>
+    <w:link w:val="Heading6Char"/>
+    <w:uiPriority w:val="9"/>
+    <w:unhideWhenUsed/>
+    <w:qFormat/>
+    <w:rsid w:val="000B7311"/>
+    <w:pPr>
+      <w:keepNext/>
+      <w:keepLines/>
+      <w:spacing w:before="40" w:after="0"/>
+      <w:outlineLvl w:val="5"/>
+    </w:pPr>
+    <w:rPr>
+      <w:rFonts w:asciiTheme="majorHAnsi" w:eastAsiaTheme="majorEastAsia" w:hAnsiTheme="majorHAnsi" w:cstheme="majorBidi"/>
+      <w:color w:val="243F60" w:themeColor="accent1" w:themeShade="7F"/>
+    </w:rPr>
+  </w:style>
   <w:style w:type="character" w:default="1" w:styleId="DefaultParagraphFont">
     <w:name w:val="Default Paragraph Font"/>
     <w:uiPriority w:val="1"/>
-    <w:semiHidden/>
     <w:unhideWhenUsed/>
   </w:style>
   <w:style w:type="table" w:default="1" w:styleId="TableNormal">
@@ -2069,11 +3093,70 @@
       <w:u w:val="single"/>
     </w:rPr>
   </w:style>
+  <w:style w:type="character" w:styleId="UnresolvedMention">
+    <w:name w:val="Unresolved Mention"/>
+    <w:basedOn w:val="DefaultParagraphFont"/>
+    <w:uiPriority w:val="99"/>
+    <w:semiHidden/>
+    <w:unhideWhenUsed/>
+    <w:rsid w:val="009E342E"/>
+    <w:rPr>
+      <w:color w:val="808080"/>
+      <w:shd w:val="clear" w:color="auto" w:fill="E6E6E6"/>
+    </w:rPr>
+  </w:style>
+  <w:style w:type="character" w:styleId="FollowedHyperlink">
+    <w:name w:val="FollowedHyperlink"/>
+    <w:basedOn w:val="DefaultParagraphFont"/>
+    <w:uiPriority w:val="99"/>
+    <w:semiHidden/>
+    <w:unhideWhenUsed/>
+    <w:rsid w:val="009E342E"/>
+    <w:rPr>
+      <w:color w:val="800080" w:themeColor="followedHyperlink"/>
+      <w:u w:val="single"/>
+    </w:rPr>
+  </w:style>
+  <w:style w:type="character" w:customStyle="1" w:styleId="Heading4Char">
+    <w:name w:val="Heading 4 Char"/>
+    <w:basedOn w:val="DefaultParagraphFont"/>
+    <w:link w:val="Heading4"/>
+    <w:uiPriority w:val="9"/>
+    <w:rsid w:val="000B7311"/>
+    <w:rPr>
+      <w:rFonts w:asciiTheme="majorHAnsi" w:eastAsiaTheme="majorEastAsia" w:hAnsiTheme="majorHAnsi" w:cstheme="majorBidi"/>
+      <w:i/>
+      <w:iCs/>
+      <w:color w:val="365F91" w:themeColor="accent1" w:themeShade="BF"/>
+    </w:rPr>
+  </w:style>
+  <w:style w:type="character" w:customStyle="1" w:styleId="Heading5Char">
+    <w:name w:val="Heading 5 Char"/>
+    <w:basedOn w:val="DefaultParagraphFont"/>
+    <w:link w:val="Heading5"/>
+    <w:uiPriority w:val="9"/>
+    <w:rsid w:val="000B7311"/>
+    <w:rPr>
+      <w:rFonts w:asciiTheme="majorHAnsi" w:eastAsiaTheme="majorEastAsia" w:hAnsiTheme="majorHAnsi" w:cstheme="majorBidi"/>
+      <w:color w:val="365F91" w:themeColor="accent1" w:themeShade="BF"/>
+    </w:rPr>
+  </w:style>
+  <w:style w:type="character" w:customStyle="1" w:styleId="Heading6Char">
+    <w:name w:val="Heading 6 Char"/>
+    <w:basedOn w:val="DefaultParagraphFont"/>
+    <w:link w:val="Heading6"/>
+    <w:uiPriority w:val="9"/>
+    <w:rsid w:val="000B7311"/>
+    <w:rPr>
+      <w:rFonts w:asciiTheme="majorHAnsi" w:eastAsiaTheme="majorEastAsia" w:hAnsiTheme="majorHAnsi" w:cstheme="majorBidi"/>
+      <w:color w:val="243F60" w:themeColor="accent1" w:themeShade="7F"/>
+    </w:rPr>
+  </w:style>
 </w:styles>
 </file>
 
 <file path=word/glossary/document.xml><?xml version="1.0" encoding="utf-8"?>
-<w:glossaryDocument xmlns:wpc="http://schemas.microsoft.com/office/word/2010/wordprocessingCanvas" xmlns:cx="http://schemas.microsoft.com/office/drawing/2014/chartex" xmlns:cx1="http://schemas.microsoft.com/office/drawing/2015/9/8/chartex" xmlns:mc="http://schemas.openxmlformats.org/markup-compatibility/2006" xmlns:o="urn:schemas-microsoft-com:office:office" xmlns:r="http://schemas.openxmlformats.org/officeDocument/2006/relationships" xmlns:m="http://schemas.openxmlformats.org/officeDocument/2006/math" xmlns:v="urn:schemas-microsoft-com:vml" xmlns:wp14="http://schemas.microsoft.com/office/word/2010/wordprocessingDrawing" xmlns:wp="http://schemas.openxmlformats.org/drawingml/2006/wordprocessingDrawing" xmlns:w10="urn:schemas-microsoft-com:office:word" xmlns:w="http://schemas.openxmlformats.org/wordprocessingml/2006/main" xmlns:w14="http://schemas.microsoft.com/office/word/2010/wordml" xmlns:w15="http://schemas.microsoft.com/office/word/2012/wordml" xmlns:w16se="http://schemas.microsoft.com/office/word/2015/wordml/symex" xmlns:wpg="http://schemas.microsoft.com/office/word/2010/wordprocessingGroup" xmlns:wpi="http://schemas.microsoft.com/office/word/2010/wordprocessingInk" xmlns:wne="http://schemas.microsoft.com/office/word/2006/wordml" xmlns:wps="http://schemas.microsoft.com/office/word/2010/wordprocessingShape" mc:Ignorable="w14 w15 w16se wp14">
+<w:glossaryDocument xmlns:wpc="http://schemas.microsoft.com/office/word/2010/wordprocessingCanvas" xmlns:cx="http://schemas.microsoft.com/office/drawing/2014/chartex" xmlns:cx1="http://schemas.microsoft.com/office/drawing/2015/9/8/chartex" xmlns:cx2="http://schemas.microsoft.com/office/drawing/2015/10/21/chartex" xmlns:cx3="http://schemas.microsoft.com/office/drawing/2016/5/9/chartex" xmlns:cx4="http://schemas.microsoft.com/office/drawing/2016/5/10/chartex" xmlns:cx5="http://schemas.microsoft.com/office/drawing/2016/5/11/chartex" xmlns:cx6="http://schemas.microsoft.com/office/drawing/2016/5/12/chartex" xmlns:cx7="http://schemas.microsoft.com/office/drawing/2016/5/13/chartex" xmlns:cx8="http://schemas.microsoft.com/office/drawing/2016/5/14/chartex" xmlns:mc="http://schemas.openxmlformats.org/markup-compatibility/2006" xmlns:aink="http://schemas.microsoft.com/office/drawing/2016/ink" xmlns:am3d="http://schemas.microsoft.com/office/drawing/2017/model3d" xmlns:o="urn:schemas-microsoft-com:office:office" xmlns:r="http://schemas.openxmlformats.org/officeDocument/2006/relationships" xmlns:m="http://schemas.openxmlformats.org/officeDocument/2006/math" xmlns:v="urn:schemas-microsoft-com:vml" xmlns:wp14="http://schemas.microsoft.com/office/word/2010/wordprocessingDrawing" xmlns:wp="http://schemas.openxmlformats.org/drawingml/2006/wordprocessingDrawing" xmlns:w10="urn:schemas-microsoft-com:office:word" xmlns:w="http://schemas.openxmlformats.org/wordprocessingml/2006/main" xmlns:w14="http://schemas.microsoft.com/office/word/2010/wordml" xmlns:w15="http://schemas.microsoft.com/office/word/2012/wordml" xmlns:w16cid="http://schemas.microsoft.com/office/word/2016/wordml/cid" xmlns:w16se="http://schemas.microsoft.com/office/word/2015/wordml/symex" xmlns:wpg="http://schemas.microsoft.com/office/word/2010/wordprocessingGroup" xmlns:wpi="http://schemas.microsoft.com/office/word/2010/wordprocessingInk" xmlns:wne="http://schemas.microsoft.com/office/word/2006/wordml" xmlns:wps="http://schemas.microsoft.com/office/word/2010/wordprocessingShape" mc:Ignorable="w14 w15 w16se w16cid wp14">
   <w:docParts>
     <w:docPart>
       <w:docPartPr>
@@ -2099,7 +3182,7 @@
             <w:rPr>
               <w:rFonts w:asciiTheme="majorHAnsi" w:eastAsiaTheme="majorEastAsia" w:hAnsiTheme="majorHAnsi" w:cstheme="majorBidi"/>
               <w:caps/>
-              <w:color w:val="5B9BD5" w:themeColor="accent1"/>
+              <w:color w:val="4472C4" w:themeColor="accent1"/>
               <w:sz w:val="80"/>
               <w:szCs w:val="80"/>
             </w:rPr>
@@ -2130,7 +3213,7 @@
           </w:pPr>
           <w:r>
             <w:rPr>
-              <w:color w:val="5B9BD5" w:themeColor="accent1"/>
+              <w:color w:val="4472C4" w:themeColor="accent1"/>
               <w:sz w:val="28"/>
               <w:szCs w:val="28"/>
             </w:rPr>
@@ -2144,7 +3227,7 @@
 </file>
 
 <file path=word/glossary/fontTable.xml><?xml version="1.0" encoding="utf-8"?>
-<w:fonts xmlns:mc="http://schemas.openxmlformats.org/markup-compatibility/2006" xmlns:r="http://schemas.openxmlformats.org/officeDocument/2006/relationships" xmlns:w="http://schemas.openxmlformats.org/wordprocessingml/2006/main" xmlns:w14="http://schemas.microsoft.com/office/word/2010/wordml" xmlns:w15="http://schemas.microsoft.com/office/word/2012/wordml" xmlns:w16se="http://schemas.microsoft.com/office/word/2015/wordml/symex" mc:Ignorable="w14 w15 w16se">
+<w:fonts xmlns:mc="http://schemas.openxmlformats.org/markup-compatibility/2006" xmlns:r="http://schemas.openxmlformats.org/officeDocument/2006/relationships" xmlns:w="http://schemas.openxmlformats.org/wordprocessingml/2006/main" xmlns:w14="http://schemas.microsoft.com/office/word/2010/wordml" xmlns:w15="http://schemas.microsoft.com/office/word/2012/wordml" xmlns:w16cid="http://schemas.microsoft.com/office/word/2016/wordml/cid" xmlns:w16se="http://schemas.microsoft.com/office/word/2015/wordml/symex" mc:Ignorable="w14 w15 w16se w16cid">
   <w:font w:name="Calibri">
     <w:panose1 w:val="020F0502020204030204"/>
     <w:charset w:val="00"/>
@@ -2192,7 +3275,7 @@
 </file>
 
 <file path=word/glossary/settings.xml><?xml version="1.0" encoding="utf-8"?>
-<w:settings xmlns:mc="http://schemas.openxmlformats.org/markup-compatibility/2006" xmlns:o="urn:schemas-microsoft-com:office:office" xmlns:r="http://schemas.openxmlformats.org/officeDocument/2006/relationships" xmlns:m="http://schemas.openxmlformats.org/officeDocument/2006/math" xmlns:v="urn:schemas-microsoft-com:vml" xmlns:w10="urn:schemas-microsoft-com:office:word" xmlns:w="http://schemas.openxmlformats.org/wordprocessingml/2006/main" xmlns:w14="http://schemas.microsoft.com/office/word/2010/wordml" xmlns:w15="http://schemas.microsoft.com/office/word/2012/wordml" xmlns:w16se="http://schemas.microsoft.com/office/word/2015/wordml/symex" xmlns:sl="http://schemas.openxmlformats.org/schemaLibrary/2006/main" mc:Ignorable="w14 w15 w16se">
+<w:settings xmlns:mc="http://schemas.openxmlformats.org/markup-compatibility/2006" xmlns:o="urn:schemas-microsoft-com:office:office" xmlns:r="http://schemas.openxmlformats.org/officeDocument/2006/relationships" xmlns:m="http://schemas.openxmlformats.org/officeDocument/2006/math" xmlns:v="urn:schemas-microsoft-com:vml" xmlns:w10="urn:schemas-microsoft-com:office:word" xmlns:w="http://schemas.openxmlformats.org/wordprocessingml/2006/main" xmlns:w14="http://schemas.microsoft.com/office/word/2010/wordml" xmlns:w15="http://schemas.microsoft.com/office/word/2012/wordml" xmlns:w16cid="http://schemas.microsoft.com/office/word/2016/wordml/cid" xmlns:w16se="http://schemas.microsoft.com/office/word/2015/wordml/symex" xmlns:sl="http://schemas.openxmlformats.org/schemaLibrary/2006/main" mc:Ignorable="w14 w15 w16se w16cid">
   <w:view w:val="normal"/>
   <w:defaultTabStop w:val="720"/>
   <w:characterSpacingControl w:val="doNotCompress"/>
@@ -2203,9 +3286,11 @@
     <w:compatSetting w:name="enableOpenTypeFeatures" w:uri="http://schemas.microsoft.com/office/word" w:val="1"/>
     <w:compatSetting w:name="doNotFlipMirrorIndents" w:uri="http://schemas.microsoft.com/office/word" w:val="1"/>
     <w:compatSetting w:name="differentiateMultirowTableHeaders" w:uri="http://schemas.microsoft.com/office/word" w:val="1"/>
+    <w:compatSetting w:name="useWord2013TrackBottomHyphenation" w:uri="http://schemas.microsoft.com/office/word" w:val="1"/>
   </w:compat>
   <w:rsids>
     <w:rsidRoot w:val="00C31726"/>
+    <w:rsid w:val="006F3CB9"/>
     <w:rsid w:val="00970867"/>
     <w:rsid w:val="00A20BCC"/>
     <w:rsid w:val="00C31726"/>
@@ -2234,7 +3319,7 @@
 </file>
 
 <file path=word/glossary/styles.xml><?xml version="1.0" encoding="utf-8"?>
-<w:styles xmlns:mc="http://schemas.openxmlformats.org/markup-compatibility/2006" xmlns:r="http://schemas.openxmlformats.org/officeDocument/2006/relationships" xmlns:w="http://schemas.openxmlformats.org/wordprocessingml/2006/main" xmlns:w14="http://schemas.microsoft.com/office/word/2010/wordml" xmlns:w15="http://schemas.microsoft.com/office/word/2012/wordml" xmlns:w16se="http://schemas.microsoft.com/office/word/2015/wordml/symex" mc:Ignorable="w14 w15 w16se">
+<w:styles xmlns:mc="http://schemas.openxmlformats.org/markup-compatibility/2006" xmlns:r="http://schemas.openxmlformats.org/officeDocument/2006/relationships" xmlns:w="http://schemas.openxmlformats.org/wordprocessingml/2006/main" xmlns:w14="http://schemas.microsoft.com/office/word/2010/wordml" xmlns:w15="http://schemas.microsoft.com/office/word/2012/wordml" xmlns:w16cid="http://schemas.microsoft.com/office/word/2016/wordml/cid" xmlns:w16se="http://schemas.microsoft.com/office/word/2015/wordml/symex" mc:Ignorable="w14 w15 w16se w16cid">
   <w:docDefaults>
     <w:rPrDefault>
       <w:rPr>
@@ -2250,7 +3335,7 @@
       </w:pPr>
     </w:pPrDefault>
   </w:docDefaults>
-  <w:latentStyles w:defLockedState="0" w:defUIPriority="99" w:defSemiHidden="0" w:defUnhideWhenUsed="0" w:defQFormat="0" w:count="371">
+  <w:latentStyles w:defLockedState="0" w:defUIPriority="99" w:defSemiHidden="0" w:defUnhideWhenUsed="0" w:defQFormat="0" w:count="375">
     <w:lsdException w:name="Normal" w:uiPriority="0" w:qFormat="1"/>
     <w:lsdException w:name="heading 1" w:uiPriority="9" w:qFormat="1"/>
     <w:lsdException w:name="heading 2" w:semiHidden="1" w:uiPriority="9" w:unhideWhenUsed="1" w:qFormat="1"/>
@@ -2356,7 +3441,6 @@
     <w:lsdException w:name="HTML Sample" w:semiHidden="1" w:unhideWhenUsed="1"/>
     <w:lsdException w:name="HTML Typewriter" w:semiHidden="1" w:unhideWhenUsed="1"/>
     <w:lsdException w:name="HTML Variable" w:semiHidden="1" w:unhideWhenUsed="1"/>
-    <w:lsdException w:name="Normal Table" w:semiHidden="1" w:unhideWhenUsed="1"/>
     <w:lsdException w:name="annotation subject" w:semiHidden="1" w:unhideWhenUsed="1"/>
     <w:lsdException w:name="No List" w:semiHidden="1" w:unhideWhenUsed="1"/>
     <w:lsdException w:name="Outline List 1" w:semiHidden="1" w:unhideWhenUsed="1"/>
@@ -2400,10 +3484,8 @@
     <w:lsdException w:name="Table Elegant" w:semiHidden="1" w:unhideWhenUsed="1"/>
     <w:lsdException w:name="Table Professional" w:semiHidden="1" w:unhideWhenUsed="1"/>
     <w:lsdException w:name="Table Subtle 1" w:semiHidden="1" w:unhideWhenUsed="1"/>
-    <w:lsdException w:name="Table Subtle 2" w:semiHidden="1" w:unhideWhenUsed="1"/>
     <w:lsdException w:name="Table Web 1" w:semiHidden="1" w:unhideWhenUsed="1"/>
     <w:lsdException w:name="Table Web 2" w:semiHidden="1" w:unhideWhenUsed="1"/>
-    <w:lsdException w:name="Table Web 3" w:semiHidden="1" w:unhideWhenUsed="1"/>
     <w:lsdException w:name="Balloon Text" w:semiHidden="1" w:unhideWhenUsed="1"/>
     <w:lsdException w:name="Table Grid" w:uiPriority="39"/>
     <w:lsdException w:name="Table Theme" w:semiHidden="1" w:unhideWhenUsed="1"/>
@@ -2622,6 +3704,10 @@
     <w:lsdException w:name="List Table 5 Dark Accent 6" w:uiPriority="50"/>
     <w:lsdException w:name="List Table 6 Colorful Accent 6" w:uiPriority="51"/>
     <w:lsdException w:name="List Table 7 Colorful Accent 6" w:uiPriority="52"/>
+    <w:lsdException w:name="Mention" w:semiHidden="1" w:unhideWhenUsed="1"/>
+    <w:lsdException w:name="Smart Hyperlink" w:semiHidden="1" w:unhideWhenUsed="1"/>
+    <w:lsdException w:name="Hashtag" w:semiHidden="1" w:unhideWhenUsed="1"/>
+    <w:lsdException w:name="Unresolved Mention" w:semiHidden="1" w:unhideWhenUsed="1"/>
   </w:latentStyles>
   <w:style w:type="paragraph" w:default="1" w:styleId="Normal">
     <w:name w:val="Normal"/>
@@ -2666,7 +3752,7 @@
 </file>
 
 <file path=word/glossary/webSettings.xml><?xml version="1.0" encoding="utf-8"?>
-<w:webSettings xmlns:mc="http://schemas.openxmlformats.org/markup-compatibility/2006" xmlns:r="http://schemas.openxmlformats.org/officeDocument/2006/relationships" xmlns:w="http://schemas.openxmlformats.org/wordprocessingml/2006/main" xmlns:w14="http://schemas.microsoft.com/office/word/2010/wordml" xmlns:w15="http://schemas.microsoft.com/office/word/2012/wordml" xmlns:w16se="http://schemas.microsoft.com/office/word/2015/wordml/symex" mc:Ignorable="w14 w15 w16se">
+<w:webSettings xmlns:mc="http://schemas.openxmlformats.org/markup-compatibility/2006" xmlns:r="http://schemas.openxmlformats.org/officeDocument/2006/relationships" xmlns:w="http://schemas.openxmlformats.org/wordprocessingml/2006/main" xmlns:w14="http://schemas.microsoft.com/office/word/2010/wordml" xmlns:w15="http://schemas.microsoft.com/office/word/2012/wordml" xmlns:w16cid="http://schemas.microsoft.com/office/word/2016/wordml/cid" xmlns:w16se="http://schemas.microsoft.com/office/word/2015/wordml/symex" mc:Ignorable="w14 w15 w16se w16cid">
   <w:optimizeForBrowser/>
   <w:allowPNG/>
 </w:webSettings>

</xml_diff>

<commit_message>
Evidence Portfolio 5 Nov 2017 SelfReview- Technical Proffeciency
</commit_message>
<xml_diff>
--- a/project1/evidenceportfolio/Self Review.docx
+++ b/project1/evidenceportfolio/Self Review.docx
@@ -1,6 +1,6 @@
 
 <file path=word/document.xml><?xml version="1.0" encoding="utf-8"?>
-<w:document xmlns:wpc="http://schemas.microsoft.com/office/word/2010/wordprocessingCanvas" xmlns:cx="http://schemas.microsoft.com/office/drawing/2014/chartex" xmlns:cx1="http://schemas.microsoft.com/office/drawing/2015/9/8/chartex" xmlns:cx2="http://schemas.microsoft.com/office/drawing/2015/10/21/chartex" xmlns:cx3="http://schemas.microsoft.com/office/drawing/2016/5/9/chartex" xmlns:cx4="http://schemas.microsoft.com/office/drawing/2016/5/10/chartex" xmlns:cx5="http://schemas.microsoft.com/office/drawing/2016/5/11/chartex" xmlns:cx6="http://schemas.microsoft.com/office/drawing/2016/5/12/chartex" xmlns:cx7="http://schemas.microsoft.com/office/drawing/2016/5/13/chartex" xmlns:cx8="http://schemas.microsoft.com/office/drawing/2016/5/14/chartex" xmlns:mc="http://schemas.openxmlformats.org/markup-compatibility/2006" xmlns:aink="http://schemas.microsoft.com/office/drawing/2016/ink" xmlns:am3d="http://schemas.microsoft.com/office/drawing/2017/model3d" xmlns:o="urn:schemas-microsoft-com:office:office" xmlns:r="http://schemas.openxmlformats.org/officeDocument/2006/relationships" xmlns:m="http://schemas.openxmlformats.org/officeDocument/2006/math" xmlns:v="urn:schemas-microsoft-com:vml" xmlns:wp14="http://schemas.microsoft.com/office/word/2010/wordprocessingDrawing" xmlns:wp="http://schemas.openxmlformats.org/drawingml/2006/wordprocessingDrawing" xmlns:w10="urn:schemas-microsoft-com:office:word" xmlns:w="http://schemas.openxmlformats.org/wordprocessingml/2006/main" xmlns:w14="http://schemas.microsoft.com/office/word/2010/wordml" xmlns:w15="http://schemas.microsoft.com/office/word/2012/wordml" xmlns:w16cid="http://schemas.microsoft.com/office/word/2016/wordml/cid" xmlns:w16se="http://schemas.microsoft.com/office/word/2015/wordml/symex" xmlns:wpg="http://schemas.microsoft.com/office/word/2010/wordprocessingGroup" xmlns:wpi="http://schemas.microsoft.com/office/word/2010/wordprocessingInk" xmlns:wne="http://schemas.microsoft.com/office/word/2006/wordml" xmlns:wps="http://schemas.microsoft.com/office/word/2010/wordprocessingShape" mc:Ignorable="w14 w15 w16se w16cid wp14">
+<w:document xmlns:wpc="http://schemas.microsoft.com/office/word/2010/wordprocessingCanvas" xmlns:cx="http://schemas.microsoft.com/office/drawing/2014/chartex" xmlns:cx1="http://schemas.microsoft.com/office/drawing/2015/9/8/chartex" xmlns:mc="http://schemas.openxmlformats.org/markup-compatibility/2006" xmlns:o="urn:schemas-microsoft-com:office:office" xmlns:r="http://schemas.openxmlformats.org/officeDocument/2006/relationships" xmlns:m="http://schemas.openxmlformats.org/officeDocument/2006/math" xmlns:v="urn:schemas-microsoft-com:vml" xmlns:wp14="http://schemas.microsoft.com/office/word/2010/wordprocessingDrawing" xmlns:wp="http://schemas.openxmlformats.org/drawingml/2006/wordprocessingDrawing" xmlns:w10="urn:schemas-microsoft-com:office:word" xmlns:w="http://schemas.openxmlformats.org/wordprocessingml/2006/main" xmlns:w14="http://schemas.microsoft.com/office/word/2010/wordml" xmlns:w15="http://schemas.microsoft.com/office/word/2012/wordml" xmlns:w16se="http://schemas.microsoft.com/office/word/2015/wordml/symex" xmlns:wpg="http://schemas.microsoft.com/office/word/2010/wordprocessingGroup" xmlns:wpi="http://schemas.microsoft.com/office/word/2010/wordprocessingInk" xmlns:wne="http://schemas.microsoft.com/office/word/2006/wordml" xmlns:wps="http://schemas.microsoft.com/office/word/2010/wordprocessingShape" mc:Ignorable="w14 w15 w16se wp14">
   <w:body>
     <w:sdt>
       <w:sdtPr>
@@ -53,7 +53,7 @@
                         <pic:cNvPicPr/>
                       </pic:nvPicPr>
                       <pic:blipFill>
-                        <a:blip r:embed="rId6" cstate="print">
+                        <a:blip r:embed="rId7" cstate="print">
                           <a:duotone>
                             <a:schemeClr val="accent1">
                               <a:shade val="45000"/>
@@ -538,7 +538,7 @@
                         <pic:cNvPicPr/>
                       </pic:nvPicPr>
                       <pic:blipFill>
-                        <a:blip r:embed="rId7" cstate="print">
+                        <a:blip r:embed="rId8" cstate="print">
                           <a:duotone>
                             <a:schemeClr val="accent1">
                               <a:shade val="45000"/>
@@ -618,16 +618,11 @@
         <w:t>was so much more to learn.  As p</w:t>
       </w:r>
       <w:r>
-        <w:t xml:space="preserve">art of the </w:t>
-      </w:r>
-      <w:proofErr w:type="spellStart"/>
-      <w:r>
-        <w:t>client</w:t>
+        <w:t>art of the client</w:t>
       </w:r>
       <w:r>
         <w:t>s</w:t>
       </w:r>
-      <w:proofErr w:type="spellEnd"/>
       <w:r>
         <w:t xml:space="preserve"> </w:t>
       </w:r>
@@ -646,8 +641,6 @@
       <w:r>
         <w:t xml:space="preserve"> </w:t>
       </w:r>
-      <w:bookmarkStart w:id="0" w:name="_GoBack"/>
-      <w:bookmarkEnd w:id="0"/>
       <w:r>
         <w:t xml:space="preserve"> </w:t>
       </w:r>
@@ -714,7 +707,19 @@
         <w:rPr>
           <w:shd w:val="clear" w:color="auto" w:fill="FFFFFF"/>
         </w:rPr>
-        <w:t>Question: What is the ov</w:t>
+        <w:t>Question</w:t>
+      </w:r>
+      <w:r>
+        <w:rPr>
+          <w:shd w:val="clear" w:color="auto" w:fill="FFFFFF"/>
+        </w:rPr>
+        <w:t xml:space="preserve"> 1</w:t>
+      </w:r>
+      <w:r>
+        <w:rPr>
+          <w:shd w:val="clear" w:color="auto" w:fill="FFFFFF"/>
+        </w:rPr>
+        <w:t>: What is the ov</w:t>
       </w:r>
       <w:r>
         <w:rPr>
@@ -776,7 +781,7 @@
                     <pic:cNvPicPr/>
                   </pic:nvPicPr>
                   <pic:blipFill>
-                    <a:blip r:embed="rId8">
+                    <a:blip r:embed="rId9">
                       <a:extLst>
                         <a:ext uri="{28A0092B-C50C-407E-A947-70E740481C1C}">
                           <a14:useLocalDpi xmlns:a14="http://schemas.microsoft.com/office/drawing/2010/main" val="0"/>
@@ -854,7 +859,7 @@
                             <w:pPr>
                               <w:pStyle w:val="Caption"/>
                             </w:pPr>
-                            <w:hyperlink r:id="rId9" w:history="1">
+                            <w:hyperlink r:id="rId10" w:history="1">
                               <w:r>
                                 <w:rPr>
                                   <w:rStyle w:val="Hyperlink"/>
@@ -887,7 +892,7 @@
                       <w:pPr>
                         <w:pStyle w:val="Caption"/>
                       </w:pPr>
-                      <w:hyperlink r:id="rId10" w:history="1">
+                      <w:hyperlink r:id="rId11" w:history="1">
                         <w:r>
                           <w:rPr>
                             <w:rStyle w:val="Hyperlink"/>
@@ -1346,7 +1351,7 @@
                     <pic:cNvPicPr/>
                   </pic:nvPicPr>
                   <pic:blipFill>
-                    <a:blip r:embed="rId11"/>
+                    <a:blip r:embed="rId12"/>
                     <a:stretch>
                       <a:fillRect/>
                     </a:stretch>
@@ -1379,7 +1384,7 @@
           <w:szCs w:val="18"/>
         </w:rPr>
       </w:pPr>
-      <w:hyperlink r:id="rId12" w:history="1">
+      <w:hyperlink r:id="rId13" w:history="1">
         <w:r>
           <w:rPr>
             <w:rStyle w:val="Hyperlink"/>
@@ -1757,6 +1762,7 @@
       <w:r>
         <w:rPr>
           <w:noProof/>
+          <w:lang w:eastAsia="en-NZ"/>
         </w:rPr>
         <w:drawing>
           <wp:anchor distT="0" distB="0" distL="114300" distR="114300" simplePos="0" relativeHeight="251668480" behindDoc="0" locked="0" layoutInCell="1" allowOverlap="1" wp14:anchorId="7C4AE063" wp14:editId="5F8F3BA3">
@@ -1782,7 +1788,7 @@
                     <pic:cNvPicPr/>
                   </pic:nvPicPr>
                   <pic:blipFill>
-                    <a:blip r:embed="rId13">
+                    <a:blip r:embed="rId14">
                       <a:extLst>
                         <a:ext uri="{28A0092B-C50C-407E-A947-70E740481C1C}">
                           <a14:useLocalDpi xmlns:a14="http://schemas.microsoft.com/office/drawing/2010/main" val="0"/>
@@ -1888,6 +1894,7 @@
       <w:r>
         <w:rPr>
           <w:noProof/>
+          <w:lang w:eastAsia="en-NZ"/>
         </w:rPr>
         <w:drawing>
           <wp:inline distT="0" distB="0" distL="0" distR="0" wp14:anchorId="502C150B" wp14:editId="46303A63">
@@ -1905,7 +1912,7 @@
                     <pic:cNvPicPr/>
                   </pic:nvPicPr>
                   <pic:blipFill>
-                    <a:blip r:embed="rId14">
+                    <a:blip r:embed="rId15">
                       <a:extLst>
                         <a:ext uri="{28A0092B-C50C-407E-A947-70E740481C1C}">
                           <a14:useLocalDpi xmlns:a14="http://schemas.microsoft.com/office/drawing/2010/main" val="0"/>
@@ -1966,19 +1973,20 @@
         <w:t xml:space="preserve">ardware inventory and location. </w:t>
       </w:r>
       <w:r>
-        <w:t>An ASP.Net database</w:t>
-      </w:r>
-      <w:r>
-        <w:t xml:space="preserve"> </w:t>
-      </w:r>
-      <w:r>
-        <w:rPr>
-          <w:noProof/>
-        </w:rPr>
-        <w:t>API</w:t>
-      </w:r>
-      <w:r>
-        <w:t xml:space="preserve"> was the best solution to this.</w:t>
+        <w:t xml:space="preserve">Because ASP.net API </w:t>
+      </w:r>
+      <w:r>
+        <w:t>is framework</w:t>
+      </w:r>
+      <w:r>
+        <w:t xml:space="preserve"> makes it an ideal platform for building HTTP services including RESTful applications. This allows for an easy transition to building a Mobile version for the IOT </w:t>
+      </w:r>
+      <w:r>
+        <w:lastRenderedPageBreak/>
+        <w:t>platform that simply ca</w:t>
+      </w:r>
+      <w:r>
+        <w:t>lls makes a series of HTTP URL requests hitting the Database for JSON meta data..</w:t>
       </w:r>
     </w:p>
     <w:p>
@@ -1988,7 +1996,6 @@
         </w:rPr>
       </w:pPr>
       <w:r>
-        <w:lastRenderedPageBreak/>
         <w:t xml:space="preserve">An API get request was needed to view all the items returned. </w:t>
       </w:r>
       <w:r>
@@ -2273,6 +2280,7 @@
       <w:r>
         <w:rPr>
           <w:noProof/>
+          <w:lang w:eastAsia="en-NZ"/>
         </w:rPr>
         <w:drawing>
           <wp:inline distT="0" distB="0" distL="0" distR="0" wp14:anchorId="06A8B53E" wp14:editId="113DD1CF">
@@ -2290,7 +2298,7 @@
                     <pic:cNvPicPr/>
                   </pic:nvPicPr>
                   <pic:blipFill>
-                    <a:blip r:embed="rId15"/>
+                    <a:blip r:embed="rId16"/>
                     <a:stretch>
                       <a:fillRect/>
                     </a:stretch>
@@ -2311,8 +2319,247 @@
         </w:drawing>
       </w:r>
     </w:p>
+    <w:p>
+      <w:r>
+        <w:t xml:space="preserve"> Next</w:t>
+      </w:r>
+      <w:r>
+        <w:t>,</w:t>
+      </w:r>
+      <w:r>
+        <w:t xml:space="preserve"> it was my job to build a mobile app that makes http requests, processes the response the JSON and displays the metadata in a meaningful representation.</w:t>
+      </w:r>
+    </w:p>
+    <w:p/>
+    <w:p/>
+    <w:p/>
+    <w:p/>
+    <w:p/>
+    <w:p/>
+    <w:p/>
+    <w:p/>
     <w:p/>
     <w:p>
+      <w:r>
+        <w:lastRenderedPageBreak/>
+        <w:t>However, the requirement was to display not only the information in the Person Entity, but code logic was needed to switch between the asynchrounous threads to display the Items, ItemsIssued , ItemsDeployed  depending on the values of the  Drop down. After completing what is perceived an easy task became an ever more time consuming endeavour when adding search function to the application. The SearchDatabase class containted flow logic needed to grab and append the value of the textvalue followed by the drop downs’ category selection</w:t>
+      </w:r>
+      <w:r>
+        <w:t>.</w:t>
+      </w:r>
+    </w:p>
+    <w:p>
+      <w:r>
+        <w:t>What is the   highlight of modularized code is the below example logic that takes in the value of the spinner and assigns it a new value parameter “SwappedValueContainer”. This is then passed in along with the search value string that is added to the HTTP URL of HTTP Worker Asynchronous Task</w:t>
+      </w:r>
+      <w:r>
+        <w:t>, the</w:t>
+      </w:r>
+      <w:r>
+        <w:t xml:space="preserve"> code</w:t>
+      </w:r>
+      <w:r>
+        <w:t xml:space="preserve"> below</w:t>
+      </w:r>
+      <w:r>
+        <w:t xml:space="preserve"> does suffer fr</w:t>
+      </w:r>
+      <w:r>
+        <w:t>om lack of Method cohesion. This can be identified by the dependency this method has on the returning value of another method call</w:t>
+      </w:r>
+      <w:r>
+        <w:t xml:space="preserve"> “SelectedSpinnerValue”.</w:t>
+      </w:r>
+      <w:r>
+        <w:t xml:space="preserve">However, </w:t>
+      </w:r>
+      <w:r>
+        <w:t xml:space="preserve">The simplicity of this code is its redeeming </w:t>
+      </w:r>
+      <w:r>
+        <w:t>quality</w:t>
+      </w:r>
+      <w:bookmarkStart w:id="0" w:name="_GoBack"/>
+      <w:bookmarkEnd w:id="0"/>
+      <w:r>
+        <w:t xml:space="preserve"> as it can be understood without context.</w:t>
+      </w:r>
+      <w:r>
+        <w:t>.</w:t>
+      </w:r>
+      <w:r>
+        <w:t xml:space="preserve"> </w:t>
+      </w:r>
+    </w:p>
+    <w:p/>
+    <w:p>
+      <w:pPr>
+        <w:rPr>
+          <w:noProof/>
+          <w:lang w:eastAsia="en-NZ"/>
+        </w:rPr>
+      </w:pPr>
+      <w:r>
+        <w:rPr>
+          <w:noProof/>
+          <w:lang w:eastAsia="en-NZ"/>
+        </w:rPr>
+        <w:drawing>
+          <wp:anchor distT="0" distB="0" distL="114300" distR="114300" simplePos="0" relativeHeight="251659264" behindDoc="0" locked="0" layoutInCell="1" allowOverlap="1">
+            <wp:simplePos x="0" y="0"/>
+            <wp:positionH relativeFrom="column">
+              <wp:posOffset>85725</wp:posOffset>
+            </wp:positionH>
+            <wp:positionV relativeFrom="paragraph">
+              <wp:posOffset>-2540</wp:posOffset>
+            </wp:positionV>
+            <wp:extent cx="6124575" cy="2827020"/>
+            <wp:effectExtent l="0" t="0" r="9525" b="0"/>
+            <wp:wrapTopAndBottom/>
+            <wp:docPr id="2" name="Picture 2"/>
+            <wp:cNvGraphicFramePr>
+              <a:graphicFrameLocks xmlns:a="http://schemas.openxmlformats.org/drawingml/2006/main" noChangeAspect="1"/>
+            </wp:cNvGraphicFramePr>
+            <a:graphic xmlns:a="http://schemas.openxmlformats.org/drawingml/2006/main">
+              <a:graphicData uri="http://schemas.openxmlformats.org/drawingml/2006/picture">
+                <pic:pic xmlns:pic="http://schemas.openxmlformats.org/drawingml/2006/picture">
+                  <pic:nvPicPr>
+                    <pic:cNvPr id="1" name=""/>
+                    <pic:cNvPicPr/>
+                  </pic:nvPicPr>
+                  <pic:blipFill>
+                    <a:blip r:embed="rId17">
+                      <a:extLst>
+                        <a:ext uri="{28A0092B-C50C-407E-A947-70E740481C1C}">
+                          <a14:useLocalDpi xmlns:a14="http://schemas.microsoft.com/office/drawing/2010/main" val="0"/>
+                        </a:ext>
+                      </a:extLst>
+                    </a:blip>
+                    <a:stretch>
+                      <a:fillRect/>
+                    </a:stretch>
+                  </pic:blipFill>
+                  <pic:spPr>
+                    <a:xfrm>
+                      <a:off x="0" y="0"/>
+                      <a:ext cx="6124575" cy="2827020"/>
+                    </a:xfrm>
+                    <a:prstGeom prst="rect">
+                      <a:avLst/>
+                    </a:prstGeom>
+                  </pic:spPr>
+                </pic:pic>
+              </a:graphicData>
+            </a:graphic>
+            <wp14:sizeRelH relativeFrom="page">
+              <wp14:pctWidth>0</wp14:pctWidth>
+            </wp14:sizeRelH>
+            <wp14:sizeRelV relativeFrom="page">
+              <wp14:pctHeight>0</wp14:pctHeight>
+            </wp14:sizeRelV>
+          </wp:anchor>
+        </w:drawing>
+      </w:r>
+      <w:r>
+        <w:t>.</w:t>
+      </w:r>
+      <w:r>
+        <w:rPr>
+          <w:noProof/>
+          <w:lang w:eastAsia="en-NZ"/>
+        </w:rPr>
+        <w:t xml:space="preserve"> </w:t>
+      </w:r>
+    </w:p>
+    <w:p>
+      <w:pPr>
+        <w:rPr>
+          <w:noProof/>
+          <w:lang w:eastAsia="en-NZ"/>
+        </w:rPr>
+      </w:pPr>
+    </w:p>
+    <w:p>
+      <w:pPr>
+        <w:rPr>
+          <w:noProof/>
+          <w:lang w:eastAsia="en-NZ"/>
+        </w:rPr>
+      </w:pPr>
+    </w:p>
+    <w:p>
+      <w:pPr>
+        <w:rPr>
+          <w:noProof/>
+          <w:lang w:eastAsia="en-NZ"/>
+        </w:rPr>
+      </w:pPr>
+    </w:p>
+    <w:p>
+      <w:pPr>
+        <w:rPr>
+          <w:noProof/>
+          <w:lang w:eastAsia="en-NZ"/>
+        </w:rPr>
+      </w:pPr>
+    </w:p>
+    <w:p>
+      <w:pPr>
+        <w:rPr>
+          <w:noProof/>
+          <w:lang w:eastAsia="en-NZ"/>
+        </w:rPr>
+      </w:pPr>
+    </w:p>
+    <w:p>
+      <w:pPr>
+        <w:rPr>
+          <w:noProof/>
+          <w:lang w:eastAsia="en-NZ"/>
+        </w:rPr>
+      </w:pPr>
+    </w:p>
+    <w:p>
+      <w:pPr>
+        <w:rPr>
+          <w:noProof/>
+          <w:lang w:eastAsia="en-NZ"/>
+        </w:rPr>
+      </w:pPr>
+    </w:p>
+    <w:p>
+      <w:pPr>
+        <w:rPr>
+          <w:noProof/>
+          <w:lang w:eastAsia="en-NZ"/>
+        </w:rPr>
+      </w:pPr>
+    </w:p>
+    <w:p>
+      <w:pPr>
+        <w:rPr>
+          <w:noProof/>
+          <w:lang w:eastAsia="en-NZ"/>
+        </w:rPr>
+      </w:pPr>
+    </w:p>
+    <w:p>
+      <w:pPr>
+        <w:rPr>
+          <w:noProof/>
+          <w:lang w:eastAsia="en-NZ"/>
+        </w:rPr>
+      </w:pPr>
+    </w:p>
+    <w:p>
+      <w:pPr>
+        <w:rPr>
+          <w:noProof/>
+          <w:lang w:eastAsia="en-NZ"/>
+        </w:rPr>
+      </w:pPr>
+    </w:p>
+    <w:p>
       <w:pPr>
         <w:pStyle w:val="Heading3"/>
       </w:pPr>
@@ -2320,6 +2567,92 @@
         <w:t>Task4: Unity Virtual Scan Wander Tool.</w:t>
       </w:r>
     </w:p>
+    <w:p>
+      <w:pPr>
+        <w:shd w:val="clear" w:color="auto" w:fill="FFFFFF"/>
+        <w:spacing w:after="0" w:line="240" w:lineRule="auto"/>
+        <w:textAlignment w:val="baseline"/>
+      </w:pPr>
+    </w:p>
+    <w:p>
+      <w:pPr>
+        <w:shd w:val="clear" w:color="auto" w:fill="FFFFFF"/>
+        <w:spacing w:after="0" w:line="240" w:lineRule="auto"/>
+        <w:textAlignment w:val="baseline"/>
+      </w:pPr>
+    </w:p>
+    <w:p>
+      <w:pPr>
+        <w:shd w:val="clear" w:color="auto" w:fill="FFFFFF"/>
+        <w:spacing w:after="0" w:line="240" w:lineRule="auto"/>
+        <w:textAlignment w:val="baseline"/>
+      </w:pPr>
+    </w:p>
+    <w:p>
+      <w:pPr>
+        <w:shd w:val="clear" w:color="auto" w:fill="FFFFFF"/>
+        <w:spacing w:after="0" w:line="240" w:lineRule="auto"/>
+        <w:textAlignment w:val="baseline"/>
+      </w:pPr>
+    </w:p>
+    <w:p>
+      <w:pPr>
+        <w:pStyle w:val="Heading2"/>
+        <w:rPr>
+          <w:lang w:eastAsia="en-NZ"/>
+        </w:rPr>
+      </w:pPr>
+      <w:r>
+        <w:rPr>
+          <w:lang w:eastAsia="en-NZ"/>
+        </w:rPr>
+        <w:t>Question 2:</w:t>
+      </w:r>
+      <w:r>
+        <w:rPr>
+          <w:lang w:eastAsia="en-NZ"/>
+        </w:rPr>
+        <w:t>How well did you follow best practices in development?</w:t>
+      </w:r>
+    </w:p>
+    <w:p>
+      <w:pPr>
+        <w:pStyle w:val="Heading2"/>
+      </w:pPr>
+      <w:r>
+        <w:rPr>
+          <w:lang w:eastAsia="en-NZ"/>
+        </w:rPr>
+        <w:br/>
+        <w:t>Question 3</w:t>
+      </w:r>
+      <w:r>
+        <w:rPr>
+          <w:lang w:eastAsia="en-NZ"/>
+        </w:rPr>
+        <w:t>:</w:t>
+      </w:r>
+      <w:r>
+        <w:t xml:space="preserve"> How well did you use appropriate version control?</w:t>
+      </w:r>
+    </w:p>
+    <w:p>
+      <w:pPr>
+        <w:pStyle w:val="Heading2"/>
+      </w:pPr>
+      <w:r>
+        <w:t>Question 4: To what extent do you think you contributed an equal portion of the overall project?</w:t>
+      </w:r>
+    </w:p>
+    <w:p>
+      <w:pPr>
+        <w:pStyle w:val="Heading2"/>
+        <w:rPr>
+          <w:lang w:eastAsia="en-NZ"/>
+        </w:rPr>
+      </w:pPr>
+    </w:p>
+    <w:p/>
     <w:p/>
     <w:p/>
     <w:p/>
@@ -2340,7 +2673,7 @@
 </file>
 
 <file path=word/endnotes.xml><?xml version="1.0" encoding="utf-8"?>
-<w:endnotes xmlns:wpc="http://schemas.microsoft.com/office/word/2010/wordprocessingCanvas" xmlns:cx="http://schemas.microsoft.com/office/drawing/2014/chartex" xmlns:cx1="http://schemas.microsoft.com/office/drawing/2015/9/8/chartex" xmlns:cx2="http://schemas.microsoft.com/office/drawing/2015/10/21/chartex" xmlns:cx3="http://schemas.microsoft.com/office/drawing/2016/5/9/chartex" xmlns:cx4="http://schemas.microsoft.com/office/drawing/2016/5/10/chartex" xmlns:cx5="http://schemas.microsoft.com/office/drawing/2016/5/11/chartex" xmlns:cx6="http://schemas.microsoft.com/office/drawing/2016/5/12/chartex" xmlns:cx7="http://schemas.microsoft.com/office/drawing/2016/5/13/chartex" xmlns:cx8="http://schemas.microsoft.com/office/drawing/2016/5/14/chartex" xmlns:mc="http://schemas.openxmlformats.org/markup-compatibility/2006" xmlns:aink="http://schemas.microsoft.com/office/drawing/2016/ink" xmlns:am3d="http://schemas.microsoft.com/office/drawing/2017/model3d" xmlns:o="urn:schemas-microsoft-com:office:office" xmlns:r="http://schemas.openxmlformats.org/officeDocument/2006/relationships" xmlns:m="http://schemas.openxmlformats.org/officeDocument/2006/math" xmlns:v="urn:schemas-microsoft-com:vml" xmlns:wp14="http://schemas.microsoft.com/office/word/2010/wordprocessingDrawing" xmlns:wp="http://schemas.openxmlformats.org/drawingml/2006/wordprocessingDrawing" xmlns:w10="urn:schemas-microsoft-com:office:word" xmlns:w="http://schemas.openxmlformats.org/wordprocessingml/2006/main" xmlns:w14="http://schemas.microsoft.com/office/word/2010/wordml" xmlns:w15="http://schemas.microsoft.com/office/word/2012/wordml" xmlns:w16cid="http://schemas.microsoft.com/office/word/2016/wordml/cid" xmlns:w16se="http://schemas.microsoft.com/office/word/2015/wordml/symex" xmlns:wpg="http://schemas.microsoft.com/office/word/2010/wordprocessingGroup" xmlns:wpi="http://schemas.microsoft.com/office/word/2010/wordprocessingInk" xmlns:wne="http://schemas.microsoft.com/office/word/2006/wordml" xmlns:wps="http://schemas.microsoft.com/office/word/2010/wordprocessingShape" mc:Ignorable="w14 w15 w16se w16cid wp14">
+<w:endnotes xmlns:wpc="http://schemas.microsoft.com/office/word/2010/wordprocessingCanvas" xmlns:cx="http://schemas.microsoft.com/office/drawing/2014/chartex" xmlns:cx1="http://schemas.microsoft.com/office/drawing/2015/9/8/chartex" xmlns:mc="http://schemas.openxmlformats.org/markup-compatibility/2006" xmlns:o="urn:schemas-microsoft-com:office:office" xmlns:r="http://schemas.openxmlformats.org/officeDocument/2006/relationships" xmlns:m="http://schemas.openxmlformats.org/officeDocument/2006/math" xmlns:v="urn:schemas-microsoft-com:vml" xmlns:wp14="http://schemas.microsoft.com/office/word/2010/wordprocessingDrawing" xmlns:wp="http://schemas.openxmlformats.org/drawingml/2006/wordprocessingDrawing" xmlns:w10="urn:schemas-microsoft-com:office:word" xmlns:w="http://schemas.openxmlformats.org/wordprocessingml/2006/main" xmlns:w14="http://schemas.microsoft.com/office/word/2010/wordml" xmlns:w15="http://schemas.microsoft.com/office/word/2012/wordml" xmlns:w16se="http://schemas.microsoft.com/office/word/2015/wordml/symex" xmlns:wpg="http://schemas.microsoft.com/office/word/2010/wordprocessingGroup" xmlns:wpi="http://schemas.microsoft.com/office/word/2010/wordprocessingInk" xmlns:wne="http://schemas.microsoft.com/office/word/2006/wordml" xmlns:wps="http://schemas.microsoft.com/office/word/2010/wordprocessingShape" mc:Ignorable="w14 w15 w16se wp14">
   <w:endnote w:type="separator" w:id="-1">
     <w:p>
       <w:pPr>
@@ -2365,7 +2698,7 @@
 </file>
 
 <file path=word/footnotes.xml><?xml version="1.0" encoding="utf-8"?>
-<w:footnotes xmlns:wpc="http://schemas.microsoft.com/office/word/2010/wordprocessingCanvas" xmlns:cx="http://schemas.microsoft.com/office/drawing/2014/chartex" xmlns:cx1="http://schemas.microsoft.com/office/drawing/2015/9/8/chartex" xmlns:cx2="http://schemas.microsoft.com/office/drawing/2015/10/21/chartex" xmlns:cx3="http://schemas.microsoft.com/office/drawing/2016/5/9/chartex" xmlns:cx4="http://schemas.microsoft.com/office/drawing/2016/5/10/chartex" xmlns:cx5="http://schemas.microsoft.com/office/drawing/2016/5/11/chartex" xmlns:cx6="http://schemas.microsoft.com/office/drawing/2016/5/12/chartex" xmlns:cx7="http://schemas.microsoft.com/office/drawing/2016/5/13/chartex" xmlns:cx8="http://schemas.microsoft.com/office/drawing/2016/5/14/chartex" xmlns:mc="http://schemas.openxmlformats.org/markup-compatibility/2006" xmlns:aink="http://schemas.microsoft.com/office/drawing/2016/ink" xmlns:am3d="http://schemas.microsoft.com/office/drawing/2017/model3d" xmlns:o="urn:schemas-microsoft-com:office:office" xmlns:r="http://schemas.openxmlformats.org/officeDocument/2006/relationships" xmlns:m="http://schemas.openxmlformats.org/officeDocument/2006/math" xmlns:v="urn:schemas-microsoft-com:vml" xmlns:wp14="http://schemas.microsoft.com/office/word/2010/wordprocessingDrawing" xmlns:wp="http://schemas.openxmlformats.org/drawingml/2006/wordprocessingDrawing" xmlns:w10="urn:schemas-microsoft-com:office:word" xmlns:w="http://schemas.openxmlformats.org/wordprocessingml/2006/main" xmlns:w14="http://schemas.microsoft.com/office/word/2010/wordml" xmlns:w15="http://schemas.microsoft.com/office/word/2012/wordml" xmlns:w16cid="http://schemas.microsoft.com/office/word/2016/wordml/cid" xmlns:w16se="http://schemas.microsoft.com/office/word/2015/wordml/symex" xmlns:wpg="http://schemas.microsoft.com/office/word/2010/wordprocessingGroup" xmlns:wpi="http://schemas.microsoft.com/office/word/2010/wordprocessingInk" xmlns:wne="http://schemas.microsoft.com/office/word/2006/wordml" xmlns:wps="http://schemas.microsoft.com/office/word/2010/wordprocessingShape" mc:Ignorable="w14 w15 w16se w16cid wp14">
+<w:footnotes xmlns:wpc="http://schemas.microsoft.com/office/word/2010/wordprocessingCanvas" xmlns:cx="http://schemas.microsoft.com/office/drawing/2014/chartex" xmlns:cx1="http://schemas.microsoft.com/office/drawing/2015/9/8/chartex" xmlns:mc="http://schemas.openxmlformats.org/markup-compatibility/2006" xmlns:o="urn:schemas-microsoft-com:office:office" xmlns:r="http://schemas.openxmlformats.org/officeDocument/2006/relationships" xmlns:m="http://schemas.openxmlformats.org/officeDocument/2006/math" xmlns:v="urn:schemas-microsoft-com:vml" xmlns:wp14="http://schemas.microsoft.com/office/word/2010/wordprocessingDrawing" xmlns:wp="http://schemas.openxmlformats.org/drawingml/2006/wordprocessingDrawing" xmlns:w10="urn:schemas-microsoft-com:office:word" xmlns:w="http://schemas.openxmlformats.org/wordprocessingml/2006/main" xmlns:w14="http://schemas.microsoft.com/office/word/2010/wordml" xmlns:w15="http://schemas.microsoft.com/office/word/2012/wordml" xmlns:w16se="http://schemas.microsoft.com/office/word/2015/wordml/symex" xmlns:wpg="http://schemas.microsoft.com/office/word/2010/wordprocessingGroup" xmlns:wpi="http://schemas.microsoft.com/office/word/2010/wordprocessingInk" xmlns:wne="http://schemas.microsoft.com/office/word/2006/wordml" xmlns:wps="http://schemas.microsoft.com/office/word/2010/wordprocessingShape" mc:Ignorable="w14 w15 w16se wp14">
   <w:footnote w:type="separator" w:id="-1">
     <w:p>
       <w:pPr>
@@ -2389,8 +2722,531 @@
 </w:footnotes>
 </file>
 
+<file path=word/numbering.xml><?xml version="1.0" encoding="utf-8"?>
+<w:numbering xmlns:wpc="http://schemas.microsoft.com/office/word/2010/wordprocessingCanvas" xmlns:cx="http://schemas.microsoft.com/office/drawing/2014/chartex" xmlns:cx1="http://schemas.microsoft.com/office/drawing/2015/9/8/chartex" xmlns:mc="http://schemas.openxmlformats.org/markup-compatibility/2006" xmlns:o="urn:schemas-microsoft-com:office:office" xmlns:r="http://schemas.openxmlformats.org/officeDocument/2006/relationships" xmlns:m="http://schemas.openxmlformats.org/officeDocument/2006/math" xmlns:v="urn:schemas-microsoft-com:vml" xmlns:wp14="http://schemas.microsoft.com/office/word/2010/wordprocessingDrawing" xmlns:wp="http://schemas.openxmlformats.org/drawingml/2006/wordprocessingDrawing" xmlns:w10="urn:schemas-microsoft-com:office:word" xmlns:w="http://schemas.openxmlformats.org/wordprocessingml/2006/main" xmlns:w14="http://schemas.microsoft.com/office/word/2010/wordml" xmlns:w15="http://schemas.microsoft.com/office/word/2012/wordml" xmlns:w16se="http://schemas.microsoft.com/office/word/2015/wordml/symex" xmlns:wpg="http://schemas.microsoft.com/office/word/2010/wordprocessingGroup" xmlns:wpi="http://schemas.microsoft.com/office/word/2010/wordprocessingInk" xmlns:wne="http://schemas.microsoft.com/office/word/2006/wordml" xmlns:wps="http://schemas.microsoft.com/office/word/2010/wordprocessingShape" mc:Ignorable="w14 w15 w16se wp14">
+  <w:abstractNum w:abstractNumId="0" w15:restartNumberingAfterBreak="0">
+    <w:nsid w:val="042D579F"/>
+    <w:multiLevelType w:val="multilevel"/>
+    <w:tmpl w:val="B5761DEA"/>
+    <w:lvl w:ilvl="0">
+      <w:start w:val="2"/>
+      <w:numFmt w:val="decimal"/>
+      <w:lvlText w:val="%1."/>
+      <w:lvlJc w:val="left"/>
+      <w:pPr>
+        <w:tabs>
+          <w:tab w:val="num" w:pos="720"/>
+        </w:tabs>
+        <w:ind w:left="720" w:hanging="360"/>
+      </w:pPr>
+      <w:rPr>
+        <w:rFonts w:hint="default"/>
+      </w:rPr>
+    </w:lvl>
+    <w:lvl w:ilvl="1">
+      <w:start w:val="1"/>
+      <w:numFmt w:val="decimal"/>
+      <w:lvlText w:val="%2."/>
+      <w:lvlJc w:val="left"/>
+      <w:pPr>
+        <w:tabs>
+          <w:tab w:val="num" w:pos="1440"/>
+        </w:tabs>
+        <w:ind w:left="1440" w:hanging="360"/>
+      </w:pPr>
+      <w:rPr>
+        <w:rFonts w:hint="default"/>
+      </w:rPr>
+    </w:lvl>
+    <w:lvl w:ilvl="2">
+      <w:start w:val="1"/>
+      <w:numFmt w:val="decimal"/>
+      <w:lvlText w:val="%3."/>
+      <w:lvlJc w:val="left"/>
+      <w:pPr>
+        <w:tabs>
+          <w:tab w:val="num" w:pos="2160"/>
+        </w:tabs>
+        <w:ind w:left="2160" w:hanging="360"/>
+      </w:pPr>
+      <w:rPr>
+        <w:rFonts w:hint="default"/>
+      </w:rPr>
+    </w:lvl>
+    <w:lvl w:ilvl="3">
+      <w:start w:val="1"/>
+      <w:numFmt w:val="decimal"/>
+      <w:lvlText w:val="%4."/>
+      <w:lvlJc w:val="left"/>
+      <w:pPr>
+        <w:tabs>
+          <w:tab w:val="num" w:pos="2880"/>
+        </w:tabs>
+        <w:ind w:left="2880" w:hanging="360"/>
+      </w:pPr>
+      <w:rPr>
+        <w:rFonts w:hint="default"/>
+      </w:rPr>
+    </w:lvl>
+    <w:lvl w:ilvl="4">
+      <w:start w:val="1"/>
+      <w:numFmt w:val="decimal"/>
+      <w:lvlText w:val="%5."/>
+      <w:lvlJc w:val="left"/>
+      <w:pPr>
+        <w:tabs>
+          <w:tab w:val="num" w:pos="3600"/>
+        </w:tabs>
+        <w:ind w:left="3600" w:hanging="360"/>
+      </w:pPr>
+      <w:rPr>
+        <w:rFonts w:hint="default"/>
+      </w:rPr>
+    </w:lvl>
+    <w:lvl w:ilvl="5">
+      <w:start w:val="1"/>
+      <w:numFmt w:val="decimal"/>
+      <w:lvlText w:val="%6."/>
+      <w:lvlJc w:val="left"/>
+      <w:pPr>
+        <w:tabs>
+          <w:tab w:val="num" w:pos="4320"/>
+        </w:tabs>
+        <w:ind w:left="4320" w:hanging="360"/>
+      </w:pPr>
+      <w:rPr>
+        <w:rFonts w:hint="default"/>
+      </w:rPr>
+    </w:lvl>
+    <w:lvl w:ilvl="6">
+      <w:start w:val="1"/>
+      <w:numFmt w:val="decimal"/>
+      <w:lvlText w:val="%7."/>
+      <w:lvlJc w:val="left"/>
+      <w:pPr>
+        <w:tabs>
+          <w:tab w:val="num" w:pos="5040"/>
+        </w:tabs>
+        <w:ind w:left="5040" w:hanging="360"/>
+      </w:pPr>
+      <w:rPr>
+        <w:rFonts w:hint="default"/>
+      </w:rPr>
+    </w:lvl>
+    <w:lvl w:ilvl="7">
+      <w:start w:val="1"/>
+      <w:numFmt w:val="decimal"/>
+      <w:lvlText w:val="%8."/>
+      <w:lvlJc w:val="left"/>
+      <w:pPr>
+        <w:tabs>
+          <w:tab w:val="num" w:pos="5760"/>
+        </w:tabs>
+        <w:ind w:left="5760" w:hanging="360"/>
+      </w:pPr>
+      <w:rPr>
+        <w:rFonts w:hint="default"/>
+      </w:rPr>
+    </w:lvl>
+    <w:lvl w:ilvl="8">
+      <w:start w:val="1"/>
+      <w:numFmt w:val="decimal"/>
+      <w:lvlText w:val="%9."/>
+      <w:lvlJc w:val="left"/>
+      <w:pPr>
+        <w:tabs>
+          <w:tab w:val="num" w:pos="6480"/>
+        </w:tabs>
+        <w:ind w:left="6480" w:hanging="360"/>
+      </w:pPr>
+      <w:rPr>
+        <w:rFonts w:hint="default"/>
+      </w:rPr>
+    </w:lvl>
+  </w:abstractNum>
+  <w:abstractNum w:abstractNumId="1" w15:restartNumberingAfterBreak="0">
+    <w:nsid w:val="1A9F7FA5"/>
+    <w:multiLevelType w:val="multilevel"/>
+    <w:tmpl w:val="B5761DEA"/>
+    <w:lvl w:ilvl="0">
+      <w:start w:val="1"/>
+      <w:numFmt w:val="decimal"/>
+      <w:lvlText w:val="%1."/>
+      <w:lvlJc w:val="left"/>
+      <w:pPr>
+        <w:tabs>
+          <w:tab w:val="num" w:pos="720"/>
+        </w:tabs>
+        <w:ind w:left="720" w:hanging="360"/>
+      </w:pPr>
+    </w:lvl>
+    <w:lvl w:ilvl="1" w:tentative="1">
+      <w:start w:val="1"/>
+      <w:numFmt w:val="decimal"/>
+      <w:lvlText w:val="%2."/>
+      <w:lvlJc w:val="left"/>
+      <w:pPr>
+        <w:tabs>
+          <w:tab w:val="num" w:pos="1440"/>
+        </w:tabs>
+        <w:ind w:left="1440" w:hanging="360"/>
+      </w:pPr>
+    </w:lvl>
+    <w:lvl w:ilvl="2" w:tentative="1">
+      <w:start w:val="1"/>
+      <w:numFmt w:val="decimal"/>
+      <w:lvlText w:val="%3."/>
+      <w:lvlJc w:val="left"/>
+      <w:pPr>
+        <w:tabs>
+          <w:tab w:val="num" w:pos="2160"/>
+        </w:tabs>
+        <w:ind w:left="2160" w:hanging="360"/>
+      </w:pPr>
+    </w:lvl>
+    <w:lvl w:ilvl="3" w:tentative="1">
+      <w:start w:val="1"/>
+      <w:numFmt w:val="decimal"/>
+      <w:lvlText w:val="%4."/>
+      <w:lvlJc w:val="left"/>
+      <w:pPr>
+        <w:tabs>
+          <w:tab w:val="num" w:pos="2880"/>
+        </w:tabs>
+        <w:ind w:left="2880" w:hanging="360"/>
+      </w:pPr>
+    </w:lvl>
+    <w:lvl w:ilvl="4" w:tentative="1">
+      <w:start w:val="1"/>
+      <w:numFmt w:val="decimal"/>
+      <w:lvlText w:val="%5."/>
+      <w:lvlJc w:val="left"/>
+      <w:pPr>
+        <w:tabs>
+          <w:tab w:val="num" w:pos="3600"/>
+        </w:tabs>
+        <w:ind w:left="3600" w:hanging="360"/>
+      </w:pPr>
+    </w:lvl>
+    <w:lvl w:ilvl="5" w:tentative="1">
+      <w:start w:val="1"/>
+      <w:numFmt w:val="decimal"/>
+      <w:lvlText w:val="%6."/>
+      <w:lvlJc w:val="left"/>
+      <w:pPr>
+        <w:tabs>
+          <w:tab w:val="num" w:pos="4320"/>
+        </w:tabs>
+        <w:ind w:left="4320" w:hanging="360"/>
+      </w:pPr>
+    </w:lvl>
+    <w:lvl w:ilvl="6" w:tentative="1">
+      <w:start w:val="1"/>
+      <w:numFmt w:val="decimal"/>
+      <w:lvlText w:val="%7."/>
+      <w:lvlJc w:val="left"/>
+      <w:pPr>
+        <w:tabs>
+          <w:tab w:val="num" w:pos="5040"/>
+        </w:tabs>
+        <w:ind w:left="5040" w:hanging="360"/>
+      </w:pPr>
+    </w:lvl>
+    <w:lvl w:ilvl="7" w:tentative="1">
+      <w:start w:val="1"/>
+      <w:numFmt w:val="decimal"/>
+      <w:lvlText w:val="%8."/>
+      <w:lvlJc w:val="left"/>
+      <w:pPr>
+        <w:tabs>
+          <w:tab w:val="num" w:pos="5760"/>
+        </w:tabs>
+        <w:ind w:left="5760" w:hanging="360"/>
+      </w:pPr>
+    </w:lvl>
+    <w:lvl w:ilvl="8" w:tentative="1">
+      <w:start w:val="1"/>
+      <w:numFmt w:val="decimal"/>
+      <w:lvlText w:val="%9."/>
+      <w:lvlJc w:val="left"/>
+      <w:pPr>
+        <w:tabs>
+          <w:tab w:val="num" w:pos="6480"/>
+        </w:tabs>
+        <w:ind w:left="6480" w:hanging="360"/>
+      </w:pPr>
+    </w:lvl>
+  </w:abstractNum>
+  <w:abstractNum w:abstractNumId="2" w15:restartNumberingAfterBreak="0">
+    <w:nsid w:val="2E3867D1"/>
+    <w:multiLevelType w:val="multilevel"/>
+    <w:tmpl w:val="B5761DEA"/>
+    <w:lvl w:ilvl="0">
+      <w:start w:val="1"/>
+      <w:numFmt w:val="decimal"/>
+      <w:lvlText w:val="%1."/>
+      <w:lvlJc w:val="left"/>
+      <w:pPr>
+        <w:tabs>
+          <w:tab w:val="num" w:pos="720"/>
+        </w:tabs>
+        <w:ind w:left="720" w:hanging="360"/>
+      </w:pPr>
+    </w:lvl>
+    <w:lvl w:ilvl="1" w:tentative="1">
+      <w:start w:val="1"/>
+      <w:numFmt w:val="decimal"/>
+      <w:lvlText w:val="%2."/>
+      <w:lvlJc w:val="left"/>
+      <w:pPr>
+        <w:tabs>
+          <w:tab w:val="num" w:pos="1440"/>
+        </w:tabs>
+        <w:ind w:left="1440" w:hanging="360"/>
+      </w:pPr>
+    </w:lvl>
+    <w:lvl w:ilvl="2" w:tentative="1">
+      <w:start w:val="1"/>
+      <w:numFmt w:val="decimal"/>
+      <w:lvlText w:val="%3."/>
+      <w:lvlJc w:val="left"/>
+      <w:pPr>
+        <w:tabs>
+          <w:tab w:val="num" w:pos="2160"/>
+        </w:tabs>
+        <w:ind w:left="2160" w:hanging="360"/>
+      </w:pPr>
+    </w:lvl>
+    <w:lvl w:ilvl="3" w:tentative="1">
+      <w:start w:val="1"/>
+      <w:numFmt w:val="decimal"/>
+      <w:lvlText w:val="%4."/>
+      <w:lvlJc w:val="left"/>
+      <w:pPr>
+        <w:tabs>
+          <w:tab w:val="num" w:pos="2880"/>
+        </w:tabs>
+        <w:ind w:left="2880" w:hanging="360"/>
+      </w:pPr>
+    </w:lvl>
+    <w:lvl w:ilvl="4" w:tentative="1">
+      <w:start w:val="1"/>
+      <w:numFmt w:val="decimal"/>
+      <w:lvlText w:val="%5."/>
+      <w:lvlJc w:val="left"/>
+      <w:pPr>
+        <w:tabs>
+          <w:tab w:val="num" w:pos="3600"/>
+        </w:tabs>
+        <w:ind w:left="3600" w:hanging="360"/>
+      </w:pPr>
+    </w:lvl>
+    <w:lvl w:ilvl="5" w:tentative="1">
+      <w:start w:val="1"/>
+      <w:numFmt w:val="decimal"/>
+      <w:lvlText w:val="%6."/>
+      <w:lvlJc w:val="left"/>
+      <w:pPr>
+        <w:tabs>
+          <w:tab w:val="num" w:pos="4320"/>
+        </w:tabs>
+        <w:ind w:left="4320" w:hanging="360"/>
+      </w:pPr>
+    </w:lvl>
+    <w:lvl w:ilvl="6" w:tentative="1">
+      <w:start w:val="1"/>
+      <w:numFmt w:val="decimal"/>
+      <w:lvlText w:val="%7."/>
+      <w:lvlJc w:val="left"/>
+      <w:pPr>
+        <w:tabs>
+          <w:tab w:val="num" w:pos="5040"/>
+        </w:tabs>
+        <w:ind w:left="5040" w:hanging="360"/>
+      </w:pPr>
+    </w:lvl>
+    <w:lvl w:ilvl="7" w:tentative="1">
+      <w:start w:val="1"/>
+      <w:numFmt w:val="decimal"/>
+      <w:lvlText w:val="%8."/>
+      <w:lvlJc w:val="left"/>
+      <w:pPr>
+        <w:tabs>
+          <w:tab w:val="num" w:pos="5760"/>
+        </w:tabs>
+        <w:ind w:left="5760" w:hanging="360"/>
+      </w:pPr>
+    </w:lvl>
+    <w:lvl w:ilvl="8" w:tentative="1">
+      <w:start w:val="1"/>
+      <w:numFmt w:val="decimal"/>
+      <w:lvlText w:val="%9."/>
+      <w:lvlJc w:val="left"/>
+      <w:pPr>
+        <w:tabs>
+          <w:tab w:val="num" w:pos="6480"/>
+        </w:tabs>
+        <w:ind w:left="6480" w:hanging="360"/>
+      </w:pPr>
+    </w:lvl>
+  </w:abstractNum>
+  <w:abstractNum w:abstractNumId="3" w15:restartNumberingAfterBreak="0">
+    <w:nsid w:val="4BF718F8"/>
+    <w:multiLevelType w:val="multilevel"/>
+    <w:tmpl w:val="B5761DEA"/>
+    <w:lvl w:ilvl="0">
+      <w:start w:val="2"/>
+      <w:numFmt w:val="decimal"/>
+      <w:lvlText w:val="%1."/>
+      <w:lvlJc w:val="left"/>
+      <w:pPr>
+        <w:tabs>
+          <w:tab w:val="num" w:pos="720"/>
+        </w:tabs>
+        <w:ind w:left="720" w:hanging="360"/>
+      </w:pPr>
+      <w:rPr>
+        <w:rFonts w:hint="default"/>
+      </w:rPr>
+    </w:lvl>
+    <w:lvl w:ilvl="1">
+      <w:start w:val="1"/>
+      <w:numFmt w:val="decimal"/>
+      <w:lvlText w:val="%2."/>
+      <w:lvlJc w:val="left"/>
+      <w:pPr>
+        <w:tabs>
+          <w:tab w:val="num" w:pos="1440"/>
+        </w:tabs>
+        <w:ind w:left="1440" w:hanging="360"/>
+      </w:pPr>
+      <w:rPr>
+        <w:rFonts w:hint="default"/>
+      </w:rPr>
+    </w:lvl>
+    <w:lvl w:ilvl="2">
+      <w:start w:val="1"/>
+      <w:numFmt w:val="decimal"/>
+      <w:lvlText w:val="%3."/>
+      <w:lvlJc w:val="left"/>
+      <w:pPr>
+        <w:tabs>
+          <w:tab w:val="num" w:pos="2160"/>
+        </w:tabs>
+        <w:ind w:left="2160" w:hanging="360"/>
+      </w:pPr>
+      <w:rPr>
+        <w:rFonts w:hint="default"/>
+      </w:rPr>
+    </w:lvl>
+    <w:lvl w:ilvl="3">
+      <w:start w:val="1"/>
+      <w:numFmt w:val="decimal"/>
+      <w:lvlText w:val="%4."/>
+      <w:lvlJc w:val="left"/>
+      <w:pPr>
+        <w:tabs>
+          <w:tab w:val="num" w:pos="2880"/>
+        </w:tabs>
+        <w:ind w:left="2880" w:hanging="360"/>
+      </w:pPr>
+      <w:rPr>
+        <w:rFonts w:hint="default"/>
+      </w:rPr>
+    </w:lvl>
+    <w:lvl w:ilvl="4">
+      <w:start w:val="1"/>
+      <w:numFmt w:val="decimal"/>
+      <w:lvlText w:val="%5."/>
+      <w:lvlJc w:val="left"/>
+      <w:pPr>
+        <w:tabs>
+          <w:tab w:val="num" w:pos="3600"/>
+        </w:tabs>
+        <w:ind w:left="3600" w:hanging="360"/>
+      </w:pPr>
+      <w:rPr>
+        <w:rFonts w:hint="default"/>
+      </w:rPr>
+    </w:lvl>
+    <w:lvl w:ilvl="5">
+      <w:start w:val="1"/>
+      <w:numFmt w:val="decimal"/>
+      <w:lvlText w:val="%6."/>
+      <w:lvlJc w:val="left"/>
+      <w:pPr>
+        <w:tabs>
+          <w:tab w:val="num" w:pos="4320"/>
+        </w:tabs>
+        <w:ind w:left="4320" w:hanging="360"/>
+      </w:pPr>
+      <w:rPr>
+        <w:rFonts w:hint="default"/>
+      </w:rPr>
+    </w:lvl>
+    <w:lvl w:ilvl="6">
+      <w:start w:val="1"/>
+      <w:numFmt w:val="decimal"/>
+      <w:lvlText w:val="%7."/>
+      <w:lvlJc w:val="left"/>
+      <w:pPr>
+        <w:tabs>
+          <w:tab w:val="num" w:pos="5040"/>
+        </w:tabs>
+        <w:ind w:left="5040" w:hanging="360"/>
+      </w:pPr>
+      <w:rPr>
+        <w:rFonts w:hint="default"/>
+      </w:rPr>
+    </w:lvl>
+    <w:lvl w:ilvl="7">
+      <w:start w:val="1"/>
+      <w:numFmt w:val="decimal"/>
+      <w:lvlText w:val="%8."/>
+      <w:lvlJc w:val="left"/>
+      <w:pPr>
+        <w:tabs>
+          <w:tab w:val="num" w:pos="5760"/>
+        </w:tabs>
+        <w:ind w:left="5760" w:hanging="360"/>
+      </w:pPr>
+      <w:rPr>
+        <w:rFonts w:hint="default"/>
+      </w:rPr>
+    </w:lvl>
+    <w:lvl w:ilvl="8">
+      <w:start w:val="1"/>
+      <w:numFmt w:val="decimal"/>
+      <w:lvlText w:val="%9."/>
+      <w:lvlJc w:val="left"/>
+      <w:pPr>
+        <w:tabs>
+          <w:tab w:val="num" w:pos="6480"/>
+        </w:tabs>
+        <w:ind w:left="6480" w:hanging="360"/>
+      </w:pPr>
+      <w:rPr>
+        <w:rFonts w:hint="default"/>
+      </w:rPr>
+    </w:lvl>
+  </w:abstractNum>
+  <w:num w:numId="1">
+    <w:abstractNumId w:val="3"/>
+  </w:num>
+  <w:num w:numId="2">
+    <w:abstractNumId w:val="0"/>
+  </w:num>
+  <w:num w:numId="3">
+    <w:abstractNumId w:val="2"/>
+  </w:num>
+  <w:num w:numId="4">
+    <w:abstractNumId w:val="1"/>
+  </w:num>
+</w:numbering>
+</file>
+
 <file path=word/styles.xml><?xml version="1.0" encoding="utf-8"?>
-<w:styles xmlns:mc="http://schemas.openxmlformats.org/markup-compatibility/2006" xmlns:r="http://schemas.openxmlformats.org/officeDocument/2006/relationships" xmlns:w="http://schemas.openxmlformats.org/wordprocessingml/2006/main" xmlns:w14="http://schemas.microsoft.com/office/word/2010/wordml" xmlns:w15="http://schemas.microsoft.com/office/word/2012/wordml" xmlns:w16cid="http://schemas.microsoft.com/office/word/2016/wordml/cid" xmlns:w16se="http://schemas.microsoft.com/office/word/2015/wordml/symex" mc:Ignorable="w14 w15 w16se w16cid">
+<w:styles xmlns:mc="http://schemas.openxmlformats.org/markup-compatibility/2006" xmlns:r="http://schemas.openxmlformats.org/officeDocument/2006/relationships" xmlns:w="http://schemas.openxmlformats.org/wordprocessingml/2006/main" xmlns:w14="http://schemas.microsoft.com/office/word/2010/wordml" xmlns:w15="http://schemas.microsoft.com/office/word/2012/wordml" xmlns:w16se="http://schemas.microsoft.com/office/word/2015/wordml/symex" mc:Ignorable="w14 w15 w16se">
   <w:docDefaults>
     <w:rPrDefault>
       <w:rPr>
@@ -2406,7 +3262,7 @@
       </w:pPr>
     </w:pPrDefault>
   </w:docDefaults>
-  <w:latentStyles w:defLockedState="0" w:defUIPriority="99" w:defSemiHidden="0" w:defUnhideWhenUsed="0" w:defQFormat="0" w:count="375">
+  <w:latentStyles w:defLockedState="0" w:defUIPriority="99" w:defSemiHidden="0" w:defUnhideWhenUsed="0" w:defQFormat="0" w:count="371">
     <w:lsdException w:name="Normal" w:uiPriority="0" w:qFormat="1"/>
     <w:lsdException w:name="heading 1" w:uiPriority="9" w:qFormat="1"/>
     <w:lsdException w:name="heading 2" w:semiHidden="1" w:uiPriority="9" w:unhideWhenUsed="1" w:qFormat="1"/>
@@ -2778,10 +3634,6 @@
     <w:lsdException w:name="List Table 5 Dark Accent 6" w:uiPriority="50"/>
     <w:lsdException w:name="List Table 6 Colorful Accent 6" w:uiPriority="51"/>
     <w:lsdException w:name="List Table 7 Colorful Accent 6" w:uiPriority="52"/>
-    <w:lsdException w:name="Mention" w:semiHidden="1" w:unhideWhenUsed="1"/>
-    <w:lsdException w:name="Smart Hyperlink" w:semiHidden="1" w:unhideWhenUsed="1"/>
-    <w:lsdException w:name="Hashtag" w:semiHidden="1" w:unhideWhenUsed="1"/>
-    <w:lsdException w:name="Unresolved Mention" w:semiHidden="1" w:unhideWhenUsed="1"/>
   </w:latentStyles>
   <w:style w:type="paragraph" w:default="1" w:styleId="Normal">
     <w:name w:val="Normal"/>
@@ -3081,7 +3933,7 @@
       <w:u w:val="single"/>
     </w:rPr>
   </w:style>
-  <w:style w:type="character" w:styleId="UnresolvedMention">
+  <w:style w:type="character" w:customStyle="1" w:styleId="UnresolvedMention">
     <w:name w:val="Unresolved Mention"/>
     <w:basedOn w:val="DefaultParagraphFont"/>
     <w:uiPriority w:val="99"/>
@@ -3140,11 +3992,22 @@
       <w:color w:val="243F60" w:themeColor="accent1" w:themeShade="7F"/>
     </w:rPr>
   </w:style>
+  <w:style w:type="paragraph" w:styleId="ListParagraph">
+    <w:name w:val="List Paragraph"/>
+    <w:basedOn w:val="Normal"/>
+    <w:uiPriority w:val="34"/>
+    <w:qFormat/>
+    <w:rsid w:val="002D62A5"/>
+    <w:pPr>
+      <w:ind w:left="720"/>
+      <w:contextualSpacing/>
+    </w:pPr>
+  </w:style>
 </w:styles>
 </file>
 
 <file path=word/glossary/document.xml><?xml version="1.0" encoding="utf-8"?>
-<w:glossaryDocument xmlns:wpc="http://schemas.microsoft.com/office/word/2010/wordprocessingCanvas" xmlns:cx="http://schemas.microsoft.com/office/drawing/2014/chartex" xmlns:cx1="http://schemas.microsoft.com/office/drawing/2015/9/8/chartex" xmlns:cx2="http://schemas.microsoft.com/office/drawing/2015/10/21/chartex" xmlns:cx3="http://schemas.microsoft.com/office/drawing/2016/5/9/chartex" xmlns:cx4="http://schemas.microsoft.com/office/drawing/2016/5/10/chartex" xmlns:cx5="http://schemas.microsoft.com/office/drawing/2016/5/11/chartex" xmlns:cx6="http://schemas.microsoft.com/office/drawing/2016/5/12/chartex" xmlns:cx7="http://schemas.microsoft.com/office/drawing/2016/5/13/chartex" xmlns:cx8="http://schemas.microsoft.com/office/drawing/2016/5/14/chartex" xmlns:mc="http://schemas.openxmlformats.org/markup-compatibility/2006" xmlns:aink="http://schemas.microsoft.com/office/drawing/2016/ink" xmlns:am3d="http://schemas.microsoft.com/office/drawing/2017/model3d" xmlns:o="urn:schemas-microsoft-com:office:office" xmlns:r="http://schemas.openxmlformats.org/officeDocument/2006/relationships" xmlns:m="http://schemas.openxmlformats.org/officeDocument/2006/math" xmlns:v="urn:schemas-microsoft-com:vml" xmlns:wp14="http://schemas.microsoft.com/office/word/2010/wordprocessingDrawing" xmlns:wp="http://schemas.openxmlformats.org/drawingml/2006/wordprocessingDrawing" xmlns:w10="urn:schemas-microsoft-com:office:word" xmlns:w="http://schemas.openxmlformats.org/wordprocessingml/2006/main" xmlns:w14="http://schemas.microsoft.com/office/word/2010/wordml" xmlns:w15="http://schemas.microsoft.com/office/word/2012/wordml" xmlns:w16cid="http://schemas.microsoft.com/office/word/2016/wordml/cid" xmlns:w16se="http://schemas.microsoft.com/office/word/2015/wordml/symex" xmlns:wpg="http://schemas.microsoft.com/office/word/2010/wordprocessingGroup" xmlns:wpi="http://schemas.microsoft.com/office/word/2010/wordprocessingInk" xmlns:wne="http://schemas.microsoft.com/office/word/2006/wordml" xmlns:wps="http://schemas.microsoft.com/office/word/2010/wordprocessingShape" mc:Ignorable="w14 w15 w16se w16cid wp14">
+<w:glossaryDocument xmlns:wpc="http://schemas.microsoft.com/office/word/2010/wordprocessingCanvas" xmlns:cx="http://schemas.microsoft.com/office/drawing/2014/chartex" xmlns:cx1="http://schemas.microsoft.com/office/drawing/2015/9/8/chartex" xmlns:mc="http://schemas.openxmlformats.org/markup-compatibility/2006" xmlns:o="urn:schemas-microsoft-com:office:office" xmlns:r="http://schemas.openxmlformats.org/officeDocument/2006/relationships" xmlns:m="http://schemas.openxmlformats.org/officeDocument/2006/math" xmlns:v="urn:schemas-microsoft-com:vml" xmlns:wp14="http://schemas.microsoft.com/office/word/2010/wordprocessingDrawing" xmlns:wp="http://schemas.openxmlformats.org/drawingml/2006/wordprocessingDrawing" xmlns:w10="urn:schemas-microsoft-com:office:word" xmlns:w="http://schemas.openxmlformats.org/wordprocessingml/2006/main" xmlns:w14="http://schemas.microsoft.com/office/word/2010/wordml" xmlns:w15="http://schemas.microsoft.com/office/word/2012/wordml" xmlns:w16se="http://schemas.microsoft.com/office/word/2015/wordml/symex" xmlns:wpg="http://schemas.microsoft.com/office/word/2010/wordprocessingGroup" xmlns:wpi="http://schemas.microsoft.com/office/word/2010/wordprocessingInk" xmlns:wne="http://schemas.microsoft.com/office/word/2006/wordml" xmlns:wps="http://schemas.microsoft.com/office/word/2010/wordprocessingShape" mc:Ignorable="w14 w15 w16se wp14">
   <w:docParts>
     <w:docPart>
       <w:docPartPr>
@@ -3170,7 +4033,7 @@
             <w:rPr>
               <w:rFonts w:asciiTheme="majorHAnsi" w:eastAsiaTheme="majorEastAsia" w:hAnsiTheme="majorHAnsi" w:cstheme="majorBidi"/>
               <w:caps/>
-              <w:color w:val="4472C4" w:themeColor="accent1"/>
+              <w:color w:val="5B9BD5" w:themeColor="accent1"/>
               <w:sz w:val="80"/>
               <w:szCs w:val="80"/>
             </w:rPr>
@@ -3201,7 +4064,7 @@
           </w:pPr>
           <w:r>
             <w:rPr>
-              <w:color w:val="4472C4" w:themeColor="accent1"/>
+              <w:color w:val="5B9BD5" w:themeColor="accent1"/>
               <w:sz w:val="28"/>
               <w:szCs w:val="28"/>
             </w:rPr>
@@ -3215,7 +4078,14 @@
 </file>
 
 <file path=word/glossary/fontTable.xml><?xml version="1.0" encoding="utf-8"?>
-<w:fonts xmlns:mc="http://schemas.openxmlformats.org/markup-compatibility/2006" xmlns:r="http://schemas.openxmlformats.org/officeDocument/2006/relationships" xmlns:w="http://schemas.openxmlformats.org/wordprocessingml/2006/main" xmlns:w14="http://schemas.microsoft.com/office/word/2010/wordml" xmlns:w15="http://schemas.microsoft.com/office/word/2012/wordml" xmlns:w16cid="http://schemas.microsoft.com/office/word/2016/wordml/cid" xmlns:w16se="http://schemas.microsoft.com/office/word/2015/wordml/symex" mc:Ignorable="w14 w15 w16se w16cid">
+<w:fonts xmlns:mc="http://schemas.openxmlformats.org/markup-compatibility/2006" xmlns:r="http://schemas.openxmlformats.org/officeDocument/2006/relationships" xmlns:w="http://schemas.openxmlformats.org/wordprocessingml/2006/main" xmlns:w14="http://schemas.microsoft.com/office/word/2010/wordml" xmlns:w15="http://schemas.microsoft.com/office/word/2012/wordml" xmlns:w16se="http://schemas.microsoft.com/office/word/2015/wordml/symex" mc:Ignorable="w14 w15 w16se">
+  <w:font w:name="Times New Roman">
+    <w:panose1 w:val="02020603050405020304"/>
+    <w:charset w:val="00"/>
+    <w:family w:val="roman"/>
+    <w:pitch w:val="variable"/>
+    <w:sig w:usb0="E0002EFF" w:usb1="C000785B" w:usb2="00000009" w:usb3="00000000" w:csb0="000001FF" w:csb1="00000000"/>
+  </w:font>
   <w:font w:name="Calibri">
     <w:panose1 w:val="020F0502020204030204"/>
     <w:charset w:val="00"/>
@@ -3245,13 +4115,6 @@
     <w:pitch w:val="variable"/>
     <w:sig w:usb0="00000003" w:usb1="288F0000" w:usb2="00000016" w:usb3="00000000" w:csb0="00040001" w:csb1="00000000"/>
   </w:font>
-  <w:font w:name="Times New Roman">
-    <w:panose1 w:val="02020603050405020304"/>
-    <w:charset w:val="00"/>
-    <w:family w:val="roman"/>
-    <w:pitch w:val="variable"/>
-    <w:sig w:usb0="E0002EFF" w:usb1="C000785B" w:usb2="00000009" w:usb3="00000000" w:csb0="000001FF" w:csb1="00000000"/>
-  </w:font>
   <w:font w:name="Calibri Light">
     <w:panose1 w:val="020F0302020204030204"/>
     <w:charset w:val="00"/>
@@ -3263,7 +4126,7 @@
 </file>
 
 <file path=word/glossary/settings.xml><?xml version="1.0" encoding="utf-8"?>
-<w:settings xmlns:mc="http://schemas.openxmlformats.org/markup-compatibility/2006" xmlns:o="urn:schemas-microsoft-com:office:office" xmlns:r="http://schemas.openxmlformats.org/officeDocument/2006/relationships" xmlns:m="http://schemas.openxmlformats.org/officeDocument/2006/math" xmlns:v="urn:schemas-microsoft-com:vml" xmlns:w10="urn:schemas-microsoft-com:office:word" xmlns:w="http://schemas.openxmlformats.org/wordprocessingml/2006/main" xmlns:w14="http://schemas.microsoft.com/office/word/2010/wordml" xmlns:w15="http://schemas.microsoft.com/office/word/2012/wordml" xmlns:w16cid="http://schemas.microsoft.com/office/word/2016/wordml/cid" xmlns:w16se="http://schemas.microsoft.com/office/word/2015/wordml/symex" xmlns:sl="http://schemas.openxmlformats.org/schemaLibrary/2006/main" mc:Ignorable="w14 w15 w16se w16cid">
+<w:settings xmlns:mc="http://schemas.openxmlformats.org/markup-compatibility/2006" xmlns:o="urn:schemas-microsoft-com:office:office" xmlns:r="http://schemas.openxmlformats.org/officeDocument/2006/relationships" xmlns:m="http://schemas.openxmlformats.org/officeDocument/2006/math" xmlns:v="urn:schemas-microsoft-com:vml" xmlns:w10="urn:schemas-microsoft-com:office:word" xmlns:w="http://schemas.openxmlformats.org/wordprocessingml/2006/main" xmlns:w14="http://schemas.microsoft.com/office/word/2010/wordml" xmlns:w15="http://schemas.microsoft.com/office/word/2012/wordml" xmlns:w16se="http://schemas.microsoft.com/office/word/2015/wordml/symex" xmlns:sl="http://schemas.openxmlformats.org/schemaLibrary/2006/main" mc:Ignorable="w14 w15 w16se">
   <w:view w:val="normal"/>
   <w:defaultTabStop w:val="720"/>
   <w:characterSpacingControl w:val="doNotCompress"/>
@@ -3274,7 +4137,6 @@
     <w:compatSetting w:name="enableOpenTypeFeatures" w:uri="http://schemas.microsoft.com/office/word" w:val="1"/>
     <w:compatSetting w:name="doNotFlipMirrorIndents" w:uri="http://schemas.microsoft.com/office/word" w:val="1"/>
     <w:compatSetting w:name="differentiateMultirowTableHeaders" w:uri="http://schemas.microsoft.com/office/word" w:val="1"/>
-    <w:compatSetting w:name="useWord2013TrackBottomHyphenation" w:uri="http://schemas.microsoft.com/office/word" w:val="1"/>
   </w:compat>
   <w:rsids>
     <w:rsidRoot w:val="00C31726"/>
@@ -3283,6 +4145,7 @@
     <w:rsid w:val="00970867"/>
     <w:rsid w:val="00A20BCC"/>
     <w:rsid w:val="00C31726"/>
+    <w:rsid w:val="00EB343C"/>
     <w:rsid w:val="00EF0E44"/>
     <w:rsid w:val="00FC6B82"/>
   </w:rsids>
@@ -3308,7 +4171,7 @@
 </file>
 
 <file path=word/glossary/styles.xml><?xml version="1.0" encoding="utf-8"?>
-<w:styles xmlns:mc="http://schemas.openxmlformats.org/markup-compatibility/2006" xmlns:r="http://schemas.openxmlformats.org/officeDocument/2006/relationships" xmlns:w="http://schemas.openxmlformats.org/wordprocessingml/2006/main" xmlns:w14="http://schemas.microsoft.com/office/word/2010/wordml" xmlns:w15="http://schemas.microsoft.com/office/word/2012/wordml" xmlns:w16cid="http://schemas.microsoft.com/office/word/2016/wordml/cid" xmlns:w16se="http://schemas.microsoft.com/office/word/2015/wordml/symex" mc:Ignorable="w14 w15 w16se w16cid">
+<w:styles xmlns:mc="http://schemas.openxmlformats.org/markup-compatibility/2006" xmlns:r="http://schemas.openxmlformats.org/officeDocument/2006/relationships" xmlns:w="http://schemas.openxmlformats.org/wordprocessingml/2006/main" xmlns:w14="http://schemas.microsoft.com/office/word/2010/wordml" xmlns:w15="http://schemas.microsoft.com/office/word/2012/wordml" xmlns:w16se="http://schemas.microsoft.com/office/word/2015/wordml/symex" mc:Ignorable="w14 w15 w16se">
   <w:docDefaults>
     <w:rPrDefault>
       <w:rPr>
@@ -3324,7 +4187,7 @@
       </w:pPr>
     </w:pPrDefault>
   </w:docDefaults>
-  <w:latentStyles w:defLockedState="0" w:defUIPriority="99" w:defSemiHidden="0" w:defUnhideWhenUsed="0" w:defQFormat="0" w:count="375">
+  <w:latentStyles w:defLockedState="0" w:defUIPriority="99" w:defSemiHidden="0" w:defUnhideWhenUsed="0" w:defQFormat="0" w:count="371">
     <w:lsdException w:name="Normal" w:uiPriority="0" w:qFormat="1"/>
     <w:lsdException w:name="heading 1" w:uiPriority="9" w:qFormat="1"/>
     <w:lsdException w:name="heading 2" w:semiHidden="1" w:uiPriority="9" w:unhideWhenUsed="1" w:qFormat="1"/>
@@ -3696,10 +4559,6 @@
     <w:lsdException w:name="List Table 5 Dark Accent 6" w:uiPriority="50"/>
     <w:lsdException w:name="List Table 6 Colorful Accent 6" w:uiPriority="51"/>
     <w:lsdException w:name="List Table 7 Colorful Accent 6" w:uiPriority="52"/>
-    <w:lsdException w:name="Mention" w:semiHidden="1" w:unhideWhenUsed="1"/>
-    <w:lsdException w:name="Smart Hyperlink" w:semiHidden="1" w:unhideWhenUsed="1"/>
-    <w:lsdException w:name="Hashtag" w:semiHidden="1" w:unhideWhenUsed="1"/>
-    <w:lsdException w:name="Unresolved Mention" w:semiHidden="1" w:unhideWhenUsed="1"/>
   </w:latentStyles>
   <w:style w:type="paragraph" w:default="1" w:styleId="Normal">
     <w:name w:val="Normal"/>
@@ -3744,7 +4603,7 @@
 </file>
 
 <file path=word/glossary/webSettings.xml><?xml version="1.0" encoding="utf-8"?>
-<w:webSettings xmlns:mc="http://schemas.openxmlformats.org/markup-compatibility/2006" xmlns:r="http://schemas.openxmlformats.org/officeDocument/2006/relationships" xmlns:w="http://schemas.openxmlformats.org/wordprocessingml/2006/main" xmlns:w14="http://schemas.microsoft.com/office/word/2010/wordml" xmlns:w15="http://schemas.microsoft.com/office/word/2012/wordml" xmlns:w16cid="http://schemas.microsoft.com/office/word/2016/wordml/cid" xmlns:w16se="http://schemas.microsoft.com/office/word/2015/wordml/symex" mc:Ignorable="w14 w15 w16se w16cid">
+<w:webSettings xmlns:mc="http://schemas.openxmlformats.org/markup-compatibility/2006" xmlns:r="http://schemas.openxmlformats.org/officeDocument/2006/relationships" xmlns:w="http://schemas.openxmlformats.org/wordprocessingml/2006/main" xmlns:w14="http://schemas.microsoft.com/office/word/2010/wordml" xmlns:w15="http://schemas.microsoft.com/office/word/2012/wordml" xmlns:w16se="http://schemas.microsoft.com/office/word/2015/wordml/symex" mc:Ignorable="w14 w15 w16se">
   <w:optimizeForBrowser/>
   <w:allowPNG/>
 </w:webSettings>

</xml_diff>

<commit_message>
Project timeline Complete/ Self Reflection Almost half complete
</commit_message>
<xml_diff>
--- a/project1/evidenceportfolio/Self Review.docx
+++ b/project1/evidenceportfolio/Self Review.docx
@@ -3066,22 +3066,22 @@
         <w:t xml:space="preserve"> of string. </w:t>
       </w:r>
       <w:r>
-        <w:t xml:space="preserve">Sending the Array of JSON objects to the </w:t>
-      </w:r>
-      <w:r>
-        <w:rPr>
-          <w:noProof/>
-        </w:rPr>
-        <w:t xml:space="preserve">listview </w:t>
-      </w:r>
-      <w:r>
-        <w:t xml:space="preserve">fragments required a switch statement </w:t>
+        <w:t xml:space="preserve">Sending the Array of JSON objects to the List View fragments required a switch statement </w:t>
       </w:r>
       <w:r>
         <w:t>consisting</w:t>
       </w:r>
       <w:r>
-        <w:t xml:space="preserve"> of different array adapters that would accept the bundled array depending on the Spinners selection type. </w:t>
+        <w:t xml:space="preserve"> of different array </w:t>
+      </w:r>
+      <w:r>
+        <w:t>adapters that</w:t>
+      </w:r>
+      <w:r>
+        <w:t xml:space="preserve"> would accept the bundled array depending on the Spinners selection type</w:t>
+      </w:r>
+      <w:r>
+        <w:t xml:space="preserve">. </w:t>
       </w:r>
       <w:r>
         <w:t>What is qualitatively sound about this code is the separation and of the listview fragment from the main activity</w:t>
@@ -3468,7 +3468,13 @@
         <w:t xml:space="preserve"> </w:t>
       </w:r>
       <w:r>
-        <w:t xml:space="preserve">to be good quality in the sense that it is a short method used to do one task.  </w:t>
+        <w:t>to be good quality</w:t>
+      </w:r>
+      <w:r>
+        <w:t xml:space="preserve"> code</w:t>
+      </w:r>
+      <w:r>
+        <w:t xml:space="preserve"> in the sense that it is a short method used to do one task.  </w:t>
       </w:r>
       <w:r>
         <w:rPr>
@@ -3736,6 +3742,7 @@
           <w:lang w:eastAsia="en-NZ"/>
         </w:rPr>
       </w:pPr>
+      <w:bookmarkStart w:id="0" w:name="_GoBack"/>
       <w:r>
         <w:rPr>
           <w:noProof/>
@@ -3777,6 +3784,7 @@
           </wp:inline>
         </w:drawing>
       </w:r>
+      <w:bookmarkEnd w:id="0"/>
     </w:p>
     <w:p>
       <w:pPr>
@@ -3992,8 +4000,6 @@
           <w:lang w:eastAsia="en-NZ"/>
         </w:rPr>
       </w:pPr>
-      <w:bookmarkStart w:id="0" w:name="_GoBack"/>
-      <w:bookmarkEnd w:id="0"/>
     </w:p>
     <w:p>
       <w:pPr>
@@ -4440,13 +4446,31 @@
         <w:rPr>
           <w:noProof/>
         </w:rPr>
-        <w:t>multiple features</w:t>
-      </w:r>
-      <w:r>
-        <w:rPr>
-          <w:noProof/>
-        </w:rPr>
-        <w:t xml:space="preserve"> to be worked </w:t>
+        <w:t xml:space="preserve">multiple </w:t>
+      </w:r>
+      <w:r>
+        <w:rPr>
+          <w:noProof/>
+        </w:rPr>
+        <w:t>developers</w:t>
+      </w:r>
+      <w:r>
+        <w:rPr>
+          <w:noProof/>
+        </w:rPr>
+        <w:t xml:space="preserve"> to be </w:t>
+      </w:r>
+      <w:r>
+        <w:rPr>
+          <w:noProof/>
+        </w:rPr>
+        <w:t>work</w:t>
+      </w:r>
+      <w:r>
+        <w:rPr>
+          <w:noProof/>
+        </w:rPr>
+        <w:t xml:space="preserve"> </w:t>
       </w:r>
       <w:r>
         <w:rPr>
@@ -4577,7 +4601,7 @@
             <v:path o:extrusionok="f" gradientshapeok="t" o:connecttype="rect"/>
             <o:lock v:ext="edit" aspectratio="t"/>
           </v:shapetype>
-          <v:shape id="_x0000_i1025" type="#_x0000_t75" style="width:450.95pt;height:227.35pt">
+          <v:shape id="_x0000_i1025" type="#_x0000_t75" style="width:450.95pt;height:227.25pt">
             <v:imagedata r:id="rId24" o:title="forking"/>
           </v:shape>
         </w:pict>
@@ -6747,6 +6771,7 @@
     <w:rsid w:val="00A244D9"/>
     <w:rsid w:val="00C31726"/>
     <w:rsid w:val="00CF1E07"/>
+    <w:rsid w:val="00DE2323"/>
     <w:rsid w:val="00EB343C"/>
     <w:rsid w:val="00EF0E44"/>
     <w:rsid w:val="00FC6B82"/>

</xml_diff>

<commit_message>
Self reflection more then half way done. Still more grammatical mistakes to fix on  proffestion professioncy.
</commit_message>
<xml_diff>
--- a/project1/evidenceportfolio/Self Review.docx
+++ b/project1/evidenceportfolio/Self Review.docx
@@ -3571,7 +3571,9 @@
         <w:spacing w:after="0" w:line="240" w:lineRule="auto"/>
         <w:textAlignment w:val="baseline"/>
       </w:pPr>
+      <w:bookmarkStart w:id="0" w:name="_GoBack"/>
     </w:p>
+    <w:bookmarkEnd w:id="0"/>
     <w:p>
       <w:pPr>
         <w:pStyle w:val="Heading2"/>
@@ -3742,7 +3744,6 @@
           <w:lang w:eastAsia="en-NZ"/>
         </w:rPr>
       </w:pPr>
-      <w:bookmarkStart w:id="0" w:name="_GoBack"/>
       <w:r>
         <w:rPr>
           <w:noProof/>
@@ -3784,7 +3785,6 @@
           </wp:inline>
         </w:drawing>
       </w:r>
-      <w:bookmarkEnd w:id="0"/>
     </w:p>
     <w:p>
       <w:pPr>
@@ -4601,7 +4601,7 @@
             <v:path o:extrusionok="f" gradientshapeok="t" o:connecttype="rect"/>
             <o:lock v:ext="edit" aspectratio="t"/>
           </v:shapetype>
-          <v:shape id="_x0000_i1025" type="#_x0000_t75" style="width:450.95pt;height:227.25pt">
+          <v:shape id="_x0000_i1025" type="#_x0000_t75" style="width:451.35pt;height:226.75pt">
             <v:imagedata r:id="rId24" o:title="forking"/>
           </v:shape>
         </w:pict>
@@ -4815,7 +4815,13 @@
         <w:rPr>
           <w:noProof/>
         </w:rPr>
-        <w:t>mary</w:t>
+        <w:t>M</w:t>
+      </w:r>
+      <w:r>
+        <w:rPr>
+          <w:noProof/>
+        </w:rPr>
+        <w:t>ary</w:t>
       </w:r>
       <w:r>
         <w:rPr>
@@ -6762,6 +6768,7 @@
   <w:rsids>
     <w:rsidRoot w:val="00C31726"/>
     <w:rsid w:val="00147422"/>
+    <w:rsid w:val="001B5B4B"/>
     <w:rsid w:val="004C0B0D"/>
     <w:rsid w:val="005351B0"/>
     <w:rsid w:val="006F3CB9"/>
@@ -6772,6 +6779,7 @@
     <w:rsid w:val="00C31726"/>
     <w:rsid w:val="00CF1E07"/>
     <w:rsid w:val="00DE2323"/>
+    <w:rsid w:val="00E541C4"/>
     <w:rsid w:val="00EB343C"/>
     <w:rsid w:val="00EF0E44"/>
     <w:rsid w:val="00FC6B82"/>

</xml_diff>

<commit_message>
added cv and integrating technical
</commit_message>
<xml_diff>
--- a/project1/evidenceportfolio/Self Review.docx
+++ b/project1/evidenceportfolio/Self Review.docx
@@ -597,14 +597,53 @@
         <w:t>Technical Proficiency</w:t>
       </w:r>
     </w:p>
-    <w:p>
-      <w:bookmarkStart w:id="0" w:name="_GoBack"/>
-      <w:bookmarkEnd w:id="0"/>
-    </w:p>
+    <w:p/>
     <w:p/>
     <w:p>
       <w:r>
-        <w:t xml:space="preserve">Project1 in the community group consisted of a lot of coding and being exposed to an array of different languages to which all posed a challenge and means to grow one vocabulary of languages. Moreover, the progressive nature of project1 was that it allowed us to gradually ease into the software development environment that involved much group work and intragroup communication. </w:t>
+        <w:t>Project1 in the commu</w:t>
+      </w:r>
+      <w:r>
+        <w:t>nity group consisted of much</w:t>
+      </w:r>
+      <w:r>
+        <w:t xml:space="preserve"> coding and being exposed to an array of different languages to which all posed a challenge</w:t>
+      </w:r>
+      <w:r>
+        <w:t xml:space="preserve">. </w:t>
+      </w:r>
+      <w:r>
+        <w:rPr>
+          <w:noProof/>
+        </w:rPr>
+        <w:t xml:space="preserve">Of </w:t>
+      </w:r>
+      <w:r>
+        <w:rPr>
+          <w:noProof/>
+        </w:rPr>
+        <w:t>course</w:t>
+      </w:r>
+      <w:r>
+        <w:rPr>
+          <w:noProof/>
+        </w:rPr>
+        <w:t>, this grew</w:t>
+      </w:r>
+      <w:r>
+        <w:t xml:space="preserve"> </w:t>
+      </w:r>
+      <w:r>
+        <w:t>my</w:t>
+      </w:r>
+      <w:r>
+        <w:t xml:space="preserve"> vocabulary of </w:t>
+      </w:r>
+      <w:r>
+        <w:t>programming languages</w:t>
+      </w:r>
+      <w:r>
+        <w:t xml:space="preserve">. Moreover, the progressive nature of project1 was that it allowed us to gradually ease into the software development environment that involved much group work and intragroup communication. </w:t>
       </w:r>
     </w:p>
     <w:p>
@@ -663,7 +702,13 @@
         <w:rPr>
           <w:noProof/>
         </w:rPr>
-        <w:t>was</w:t>
+        <w:t>w</w:t>
+      </w:r>
+      <w:r>
+        <w:rPr>
+          <w:noProof/>
+        </w:rPr>
+        <w:t>ere</w:t>
       </w:r>
       <w:r>
         <w:t xml:space="preserve"> </w:t>
@@ -974,7 +1019,25 @@
         <w:rPr>
           <w:noProof/>
         </w:rPr>
-        <w:t xml:space="preserve">another class /object called the FlashSizeTrial that defined its movement, and </w:t>
+        <w:t xml:space="preserve">another class /object called the FlashSizeTrial that defined its movement, </w:t>
+      </w:r>
+      <w:r>
+        <w:rPr>
+          <w:noProof/>
+        </w:rPr>
+        <w:t>and</w:t>
+      </w:r>
+      <w:r>
+        <w:rPr>
+          <w:noProof/>
+        </w:rPr>
+        <w:t xml:space="preserve"> a</w:t>
+      </w:r>
+      <w:r>
+        <w:rPr>
+          <w:noProof/>
+        </w:rPr>
+        <w:t xml:space="preserve"> </w:t>
       </w:r>
       <w:r>
         <w:rPr>
@@ -1234,7 +1297,19 @@
         <w:rPr>
           <w:noProof/>
         </w:rPr>
-        <w:t xml:space="preserve">. Following the preparation of the flashTrial constructor and its </w:t>
+        <w:t>. Following the</w:t>
+      </w:r>
+      <w:r>
+        <w:rPr>
+          <w:noProof/>
+        </w:rPr>
+        <w:t xml:space="preserve"> coding</w:t>
+      </w:r>
+      <w:r>
+        <w:rPr>
+          <w:noProof/>
+        </w:rPr>
+        <w:t xml:space="preserve"> preparation of the flashTrial constructor and its </w:t>
       </w:r>
       <w:r>
         <w:rPr>
@@ -1356,6 +1431,8 @@
         </w:rPr>
         <w:t>.</w:t>
       </w:r>
+      <w:bookmarkStart w:id="0" w:name="_GoBack"/>
+      <w:bookmarkEnd w:id="0"/>
     </w:p>
     <w:p>
       <w:pPr>
@@ -1442,7 +1519,13 @@
     </w:p>
     <w:p>
       <w:r>
-        <w:t xml:space="preserve"> Progressing from the Visual Scan tool, it was time for the group to onboard a </w:t>
+        <w:t xml:space="preserve"> Progressing from the Visual Scan tool, it was time for the group to </w:t>
+      </w:r>
+      <w:r>
+        <w:t>take on board</w:t>
+      </w:r>
+      <w:r>
+        <w:t xml:space="preserve"> a </w:t>
       </w:r>
       <w:r>
         <w:rPr>
@@ -1472,10 +1555,16 @@
         <w:t>ly</w:t>
       </w:r>
       <w:r>
-        <w:t>, design students drafted page layouts for the application.</w:t>
-      </w:r>
-      <w:r>
-        <w:t xml:space="preserve"> </w:t>
+        <w:t xml:space="preserve">, </w:t>
+      </w:r>
+      <w:r>
+        <w:t xml:space="preserve">fellow </w:t>
+      </w:r>
+      <w:r>
+        <w:t>design students drafted p</w:t>
+      </w:r>
+      <w:r>
+        <w:t>age layouts for the application for us to follow.</w:t>
       </w:r>
     </w:p>
     <w:p>
@@ -3042,10 +3131,22 @@
         <w:t>is then</w:t>
       </w:r>
       <w:r>
-        <w:t xml:space="preserve"> store</w:t>
-      </w:r>
-      <w:r>
-        <w:t xml:space="preserve">d into an </w:t>
+        <w:t xml:space="preserve"> </w:t>
+      </w:r>
+      <w:r>
+        <w:rPr>
+          <w:noProof/>
+        </w:rPr>
+        <w:t>store</w:t>
+      </w:r>
+      <w:r>
+        <w:rPr>
+          <w:noProof/>
+        </w:rPr>
+        <w:t>d into</w:t>
+      </w:r>
+      <w:r>
+        <w:t xml:space="preserve"> an </w:t>
       </w:r>
       <w:r>
         <w:rPr>
@@ -3069,7 +3170,16 @@
         <w:t xml:space="preserve"> of string. </w:t>
       </w:r>
       <w:r>
-        <w:t xml:space="preserve">Sending the Array of JSON objects to the List View fragments required a switch statement </w:t>
+        <w:t xml:space="preserve">Sending the Array of JSON objects to the </w:t>
+      </w:r>
+      <w:r>
+        <w:rPr>
+          <w:noProof/>
+        </w:rPr>
+        <w:t>List View</w:t>
+      </w:r>
+      <w:r>
+        <w:t xml:space="preserve"> fragments required a switch statement </w:t>
       </w:r>
       <w:r>
         <w:t>consisting</w:t>
@@ -5981,6 +6091,7 @@
     <w:lsdException w:name="HTML Sample" w:semiHidden="1" w:unhideWhenUsed="1"/>
     <w:lsdException w:name="HTML Typewriter" w:semiHidden="1" w:unhideWhenUsed="1"/>
     <w:lsdException w:name="HTML Variable" w:semiHidden="1" w:unhideWhenUsed="1"/>
+    <w:lsdException w:name="Normal Table" w:semiHidden="1" w:unhideWhenUsed="1"/>
     <w:lsdException w:name="annotation subject" w:semiHidden="1" w:unhideWhenUsed="1"/>
     <w:lsdException w:name="No List" w:semiHidden="1" w:unhideWhenUsed="1"/>
     <w:lsdException w:name="Outline List 1" w:semiHidden="1" w:unhideWhenUsed="1"/>
@@ -6024,8 +6135,10 @@
     <w:lsdException w:name="Table Elegant" w:semiHidden="1" w:unhideWhenUsed="1"/>
     <w:lsdException w:name="Table Professional" w:semiHidden="1" w:unhideWhenUsed="1"/>
     <w:lsdException w:name="Table Subtle 1" w:semiHidden="1" w:unhideWhenUsed="1"/>
+    <w:lsdException w:name="Table Subtle 2" w:semiHidden="1" w:unhideWhenUsed="1"/>
     <w:lsdException w:name="Table Web 1" w:semiHidden="1" w:unhideWhenUsed="1"/>
     <w:lsdException w:name="Table Web 2" w:semiHidden="1" w:unhideWhenUsed="1"/>
+    <w:lsdException w:name="Table Web 3" w:semiHidden="1" w:unhideWhenUsed="1"/>
     <w:lsdException w:name="Balloon Text" w:semiHidden="1" w:unhideWhenUsed="1"/>
     <w:lsdException w:name="Table Grid" w:uiPriority="59"/>
     <w:lsdException w:name="Table Theme" w:semiHidden="1" w:unhideWhenUsed="1"/>
@@ -6772,6 +6885,7 @@
     <w:rsidRoot w:val="00C31726"/>
     <w:rsid w:val="00147422"/>
     <w:rsid w:val="001B5B4B"/>
+    <w:rsid w:val="00413B64"/>
     <w:rsid w:val="004C0B0D"/>
     <w:rsid w:val="005351B0"/>
     <w:rsid w:val="006F3CB9"/>
@@ -6932,6 +7046,7 @@
     <w:lsdException w:name="HTML Sample" w:semiHidden="1" w:unhideWhenUsed="1"/>
     <w:lsdException w:name="HTML Typewriter" w:semiHidden="1" w:unhideWhenUsed="1"/>
     <w:lsdException w:name="HTML Variable" w:semiHidden="1" w:unhideWhenUsed="1"/>
+    <w:lsdException w:name="Normal Table" w:semiHidden="1" w:unhideWhenUsed="1"/>
     <w:lsdException w:name="annotation subject" w:semiHidden="1" w:unhideWhenUsed="1"/>
     <w:lsdException w:name="No List" w:semiHidden="1" w:unhideWhenUsed="1"/>
     <w:lsdException w:name="Outline List 1" w:semiHidden="1" w:unhideWhenUsed="1"/>
@@ -6975,8 +7090,10 @@
     <w:lsdException w:name="Table Elegant" w:semiHidden="1" w:unhideWhenUsed="1"/>
     <w:lsdException w:name="Table Professional" w:semiHidden="1" w:unhideWhenUsed="1"/>
     <w:lsdException w:name="Table Subtle 1" w:semiHidden="1" w:unhideWhenUsed="1"/>
+    <w:lsdException w:name="Table Subtle 2" w:semiHidden="1" w:unhideWhenUsed="1"/>
     <w:lsdException w:name="Table Web 1" w:semiHidden="1" w:unhideWhenUsed="1"/>
     <w:lsdException w:name="Table Web 2" w:semiHidden="1" w:unhideWhenUsed="1"/>
+    <w:lsdException w:name="Table Web 3" w:semiHidden="1" w:unhideWhenUsed="1"/>
     <w:lsdException w:name="Balloon Text" w:semiHidden="1" w:unhideWhenUsed="1"/>
     <w:lsdException w:name="Table Grid" w:uiPriority="39"/>
     <w:lsdException w:name="Table Theme" w:semiHidden="1" w:unhideWhenUsed="1"/>

</xml_diff>

<commit_message>
changes, multimedia website out of order
</commit_message>
<xml_diff>
--- a/project1/evidenceportfolio/Self Review.docx
+++ b/project1/evidenceportfolio/Self Review.docx
@@ -1431,8 +1431,6 @@
         </w:rPr>
         <w:t>.</w:t>
       </w:r>
-      <w:bookmarkStart w:id="0" w:name="_GoBack"/>
-      <w:bookmarkEnd w:id="0"/>
     </w:p>
     <w:p>
       <w:pPr>
@@ -2110,7 +2108,10 @@
         <w:t>Later in the semester, a client needed a means to monitor their h</w:t>
       </w:r>
       <w:r>
-        <w:t xml:space="preserve">ardware inventory and location. </w:t>
+        <w:t>ardware inventory</w:t>
+      </w:r>
+      <w:r>
+        <w:t xml:space="preserve">. </w:t>
       </w:r>
       <w:r>
         <w:t xml:space="preserve">The </w:t>
@@ -2361,13 +2362,7 @@
         <w:rPr>
           <w:noProof/>
         </w:rPr>
-        <w:t xml:space="preserve"> </w:t>
-      </w:r>
-      <w:r>
-        <w:rPr>
-          <w:noProof/>
-        </w:rPr>
-        <w:t>Loops through and connects the tables to the intermediary Item table</w:t>
+        <w:t xml:space="preserve"> connects the tables to the intermediary Item table</w:t>
       </w:r>
       <w:r>
         <w:rPr>
@@ -2951,14 +2946,14 @@
         <w:t>the highlight</w:t>
       </w:r>
       <w:r>
-        <w:t xml:space="preserve"> representation of </w:t>
-      </w:r>
-      <w:r>
-        <w:t xml:space="preserve">modularized code is the below example logic that takes the value of the spinner and assigns it a new value parameter “SwappedValueContainer”. This is then </w:t>
+        <w:t xml:space="preserve"> of </w:t>
+      </w:r>
+      <w:r>
+        <w:t xml:space="preserve">modularized code is the below example logic that takes the value of the spinner and assigns it a new value parameter “SwappedValueContainer”. This is then passed in along </w:t>
       </w:r>
       <w:r>
         <w:lastRenderedPageBreak/>
-        <w:t xml:space="preserve">passed in along with the </w:t>
+        <w:t xml:space="preserve">with the </w:t>
       </w:r>
       <w:r>
         <w:rPr>
@@ -2982,7 +2977,13 @@
         <w:t>that is</w:t>
       </w:r>
       <w:r>
-        <w:t xml:space="preserve"> added to the HTTP URL of HTTP w</w:t>
+        <w:t xml:space="preserve"> added to the HTTP URL of </w:t>
+      </w:r>
+      <w:r>
+        <w:t xml:space="preserve">the </w:t>
+      </w:r>
+      <w:r>
+        <w:t>HTTP w</w:t>
       </w:r>
       <w:r>
         <w:t>orker</w:t>
@@ -2991,7 +2992,13 @@
         <w:t>. T</w:t>
       </w:r>
       <w:r>
-        <w:t>he code below does suffer from lack of Method cohesion. This can be identified by the dependency this method has on the returning value of another method call</w:t>
+        <w:t xml:space="preserve">he code </w:t>
+      </w:r>
+      <w:r>
+        <w:t>below does suffer from lack of m</w:t>
+      </w:r>
+      <w:r>
+        <w:t>ethod cohesion. This can be identified by the dependency this method has on the returning value of another method call</w:t>
       </w:r>
       <w:r>
         <w:t xml:space="preserve"> “SelectedSpinnerValue”.</w:t>
@@ -3167,7 +3174,7 @@
         <w:t>ist</w:t>
       </w:r>
       <w:r>
-        <w:t xml:space="preserve"> of string. </w:t>
+        <w:t xml:space="preserve">. </w:t>
       </w:r>
       <w:r>
         <w:t xml:space="preserve">Sending the Array of JSON objects to the </w:t>
@@ -3254,16 +3261,25 @@
         <w:t>t</w:t>
       </w:r>
       <w:r>
-        <w:t xml:space="preserve"> share any global variables but the serializable </w:t>
-      </w:r>
-      <w:r>
-        <w:rPr>
-          <w:noProof/>
-        </w:rPr>
-        <w:t>ArrayList</w:t>
-      </w:r>
-      <w:r>
-        <w:t xml:space="preserve"> that are necessary for data transfer.  This improves </w:t>
+        <w:t xml:space="preserve"> share any global variables but the </w:t>
+      </w:r>
+      <w:r>
+        <w:t>bundled</w:t>
+      </w:r>
+      <w:r>
+        <w:t xml:space="preserve"> </w:t>
+      </w:r>
+      <w:r>
+        <w:rPr>
+          <w:noProof/>
+        </w:rPr>
+        <w:t>data</w:t>
+      </w:r>
+      <w:r>
+        <w:t>.</w:t>
+      </w:r>
+      <w:r>
+        <w:t xml:space="preserve">This improves </w:t>
       </w:r>
       <w:r>
         <w:t>debugging by</w:t>
@@ -3308,7 +3324,13 @@
         <w:t>ffect</w:t>
       </w:r>
       <w:r>
-        <w:t xml:space="preserve"> fragment functionality.</w:t>
+        <w:t xml:space="preserve"> </w:t>
+      </w:r>
+      <w:r>
+        <w:t xml:space="preserve">the listviews’s </w:t>
+      </w:r>
+      <w:r>
+        <w:t>functionality.</w:t>
       </w:r>
     </w:p>
     <w:p/>
@@ -3435,7 +3457,13 @@
         <w:t xml:space="preserve"> written</w:t>
       </w:r>
       <w:r>
-        <w:t xml:space="preserve"> in c#, and its support for popular </w:t>
+        <w:t xml:space="preserve"> in c#, and its support for</w:t>
+      </w:r>
+      <w:r>
+        <w:t xml:space="preserve"> the</w:t>
+      </w:r>
+      <w:r>
+        <w:t xml:space="preserve"> popular </w:t>
       </w:r>
       <w:r>
         <w:t xml:space="preserve">Virtual Reality technology, this </w:t>
@@ -3503,76 +3531,52 @@
         <w:t xml:space="preserve">value </w:t>
       </w:r>
       <w:r>
-        <w:t>representing</w:t>
+        <w:t xml:space="preserve">that </w:t>
+      </w:r>
+      <w:r>
+        <w:rPr>
+          <w:noProof/>
+        </w:rPr>
+        <w:t>represents successful color change detection</w:t>
+      </w:r>
+      <w:r>
+        <w:t>by</w:t>
+      </w:r>
+      <w:r>
+        <w:t xml:space="preserve">. Conversely, there was a slight issue with the </w:t>
+      </w:r>
+      <w:r>
+        <w:t>output text file getting overridden with every</w:t>
+      </w:r>
+      <w:r>
+        <w:t xml:space="preserve"> new</w:t>
+      </w:r>
+      <w:r>
+        <w:t xml:space="preserve"> instance of the game. The code below would concatenate an incrementin</w:t>
+      </w:r>
+      <w:r>
+        <w:t xml:space="preserve">g integer into the string </w:t>
+      </w:r>
+      <w:r>
+        <w:t>path. Whilst</w:t>
+      </w:r>
+      <w:r>
+        <w:t xml:space="preserve"> it checks if a pre-existing </w:t>
+      </w:r>
+      <w:r>
+        <w:t xml:space="preserve">file </w:t>
+      </w:r>
+      <w:r>
+        <w:t>does not exist. Based on this it will return the new modified path.</w:t>
+      </w:r>
+      <w:r>
+        <w:t xml:space="preserve"> This function is called in the endgame()  where it creates a new file on loading a new scene.</w:t>
       </w:r>
       <w:r>
         <w:t xml:space="preserve"> </w:t>
       </w:r>
       <w:r>
-        <w:t xml:space="preserve">client </w:t>
-      </w:r>
-      <w:r>
-        <w:t>interaction</w:t>
-      </w:r>
-      <w:r>
-        <w:t xml:space="preserve"> whe</w:t>
-      </w:r>
-      <w:r>
-        <w:t xml:space="preserve">n they </w:t>
-      </w:r>
-      <w:r>
-        <w:t>detect</w:t>
-      </w:r>
-      <w:r>
-        <w:t xml:space="preserve"> a </w:t>
-      </w:r>
-      <w:r>
-        <w:rPr>
-          <w:noProof/>
-        </w:rPr>
-        <w:t>color</w:t>
-      </w:r>
-      <w:r>
-        <w:t xml:space="preserve"> change </w:t>
-      </w:r>
-      <w:r>
-        <w:t>by tapping</w:t>
-      </w:r>
-      <w:r>
-        <w:t xml:space="preserve"> the space button. Conversely, there was a slight issue with the </w:t>
-      </w:r>
-      <w:r>
-        <w:t>output text file getting overridden with every</w:t>
-      </w:r>
-      <w:r>
-        <w:t xml:space="preserve"> new</w:t>
-      </w:r>
-      <w:r>
-        <w:t xml:space="preserve"> instance of the game. The code below would concatenate an incrementin</w:t>
-      </w:r>
-      <w:r>
-        <w:t xml:space="preserve">g integer into the string </w:t>
-      </w:r>
-      <w:r>
-        <w:t>path. Whilst</w:t>
-      </w:r>
-      <w:r>
-        <w:t xml:space="preserve"> it checks if a pre-existing </w:t>
-      </w:r>
-      <w:r>
-        <w:t xml:space="preserve">file </w:t>
-      </w:r>
-      <w:r>
-        <w:t>does not exist. Based on this it will return the new modified path.</w:t>
-      </w:r>
-      <w:r>
-        <w:t xml:space="preserve"> This function is called in the endgame()  where it creates a new file on loading a new scene.</w:t>
-      </w:r>
-      <w:r>
-        <w:t xml:space="preserve"> </w:t>
-      </w:r>
-      <w:r>
-        <w:t xml:space="preserve">Below </w:t>
+        <w:t xml:space="preserve">The illustration below, </w:t>
       </w:r>
       <w:r>
         <w:t>I believe</w:t>
@@ -3696,7 +3700,6 @@
         <w:rPr>
           <w:lang w:eastAsia="en-NZ"/>
         </w:rPr>
-        <w:lastRenderedPageBreak/>
         <w:t xml:space="preserve">Question </w:t>
       </w:r>
       <w:r>
@@ -3806,7 +3809,17 @@
         <w:t>ed</w:t>
       </w:r>
       <w:r>
-        <w:t xml:space="preserve">. The addition of the .get() makes sure all the logic following follow the inputLangeText() method is run before executing the asynchronous thread. </w:t>
+        <w:t xml:space="preserve">. The addition of the .get() makes sure all the logic </w:t>
+      </w:r>
+      <w:r>
+        <w:t xml:space="preserve">following </w:t>
+      </w:r>
+      <w:r>
+        <w:t xml:space="preserve">the inputLangeText() method is run before </w:t>
+      </w:r>
+      <w:r>
+        <w:lastRenderedPageBreak/>
+        <w:t xml:space="preserve">executing the asynchronous thread. </w:t>
       </w:r>
       <w:r>
         <w:t xml:space="preserve">The execution thread below is wrapped in </w:t>
@@ -3918,7 +3931,7 @@
           <w:szCs w:val="23"/>
           <w:lang w:eastAsia="en-NZ"/>
         </w:rPr>
-        <w:t>In the ViewDatabase class of the IOTDatabaseApp, below is a globally stored method “ConvertToJSONArrayItem” that will take the method call contertToAPIcommand return JSON data and convert it to a JSON array. Although</w:t>
+        <w:t>In the ViewDatabase class of the IOTDatabaseApp, below is a globally stored method “ConvertToJSONArrayItem” that will take the method call contertToAPIcommand return JSO</w:t>
       </w:r>
       <w:r>
         <w:rPr>
@@ -3928,7 +3941,18 @@
           <w:szCs w:val="23"/>
           <w:lang w:eastAsia="en-NZ"/>
         </w:rPr>
-        <w:t>, calling methods within another is not ideal</w:t>
+        <w:t xml:space="preserve">N objects and convert it to </w:t>
+      </w:r>
+      <w:r>
+        <w:rPr>
+          <w:rFonts w:ascii="inherit" w:eastAsia="Times New Roman" w:hAnsi="inherit" w:cs="Arial"/>
+          <w:noProof/>
+          <w:color w:val="242729"/>
+          <w:sz w:val="23"/>
+          <w:szCs w:val="23"/>
+          <w:lang w:eastAsia="en-NZ"/>
+        </w:rPr>
+        <w:t>a JSON</w:t>
       </w:r>
       <w:r>
         <w:rPr>
@@ -3938,7 +3962,7 @@
           <w:szCs w:val="23"/>
           <w:lang w:eastAsia="en-NZ"/>
         </w:rPr>
-        <w:t xml:space="preserve">. </w:t>
+        <w:t xml:space="preserve"> array</w:t>
       </w:r>
       <w:r>
         <w:rPr>
@@ -3948,7 +3972,7 @@
           <w:szCs w:val="23"/>
           <w:lang w:eastAsia="en-NZ"/>
         </w:rPr>
-        <w:t>However</w:t>
+        <w:t>. Although</w:t>
       </w:r>
       <w:r>
         <w:rPr>
@@ -3958,40 +3982,7 @@
           <w:szCs w:val="23"/>
           <w:lang w:eastAsia="en-NZ"/>
         </w:rPr>
-        <w:t xml:space="preserve">, storing the result of the JSON array </w:t>
-      </w:r>
-      <w:r>
-        <w:rPr>
-          <w:rFonts w:ascii="inherit" w:eastAsia="Times New Roman" w:hAnsi="inherit" w:cs="Arial"/>
-          <w:noProof/>
-          <w:color w:val="242729"/>
-          <w:sz w:val="23"/>
-          <w:szCs w:val="23"/>
-          <w:lang w:eastAsia="en-NZ"/>
-        </w:rPr>
-        <w:t>convert</w:t>
-      </w:r>
-      <w:r>
-        <w:rPr>
-          <w:rFonts w:ascii="inherit" w:eastAsia="Times New Roman" w:hAnsi="inherit" w:cs="Arial"/>
-          <w:noProof/>
-          <w:color w:val="242729"/>
-          <w:sz w:val="23"/>
-          <w:szCs w:val="23"/>
-          <w:lang w:eastAsia="en-NZ"/>
-        </w:rPr>
-        <w:t>e</w:t>
-      </w:r>
-      <w:r>
-        <w:rPr>
-          <w:rFonts w:ascii="inherit" w:eastAsia="Times New Roman" w:hAnsi="inherit" w:cs="Arial"/>
-          <w:noProof/>
-          <w:color w:val="242729"/>
-          <w:sz w:val="23"/>
-          <w:szCs w:val="23"/>
-          <w:lang w:eastAsia="en-NZ"/>
-        </w:rPr>
-        <w:t>r</w:t>
+        <w:t>, calling methods within another is not ideal</w:t>
       </w:r>
       <w:r>
         <w:rPr>
@@ -4001,18 +3992,7 @@
           <w:szCs w:val="23"/>
           <w:lang w:eastAsia="en-NZ"/>
         </w:rPr>
-        <w:t xml:space="preserve"> method into a </w:t>
-      </w:r>
-      <w:r>
-        <w:rPr>
-          <w:rFonts w:ascii="inherit" w:eastAsia="Times New Roman" w:hAnsi="inherit" w:cs="Arial"/>
-          <w:noProof/>
-          <w:color w:val="242729"/>
-          <w:sz w:val="23"/>
-          <w:szCs w:val="23"/>
-          <w:lang w:eastAsia="en-NZ"/>
-        </w:rPr>
-        <w:t>variable means</w:t>
+        <w:t xml:space="preserve">. </w:t>
       </w:r>
       <w:r>
         <w:rPr>
@@ -4022,7 +4002,7 @@
           <w:szCs w:val="23"/>
           <w:lang w:eastAsia="en-NZ"/>
         </w:rPr>
-        <w:t xml:space="preserve"> its return value can be used anywhere else in the activity.</w:t>
+        <w:t>However</w:t>
       </w:r>
       <w:r>
         <w:rPr>
@@ -4032,7 +4012,40 @@
           <w:szCs w:val="23"/>
           <w:lang w:eastAsia="en-NZ"/>
         </w:rPr>
-        <w:t xml:space="preserve"> </w:t>
+        <w:t xml:space="preserve">, storing the result of the JSON array </w:t>
+      </w:r>
+      <w:r>
+        <w:rPr>
+          <w:rFonts w:ascii="inherit" w:eastAsia="Times New Roman" w:hAnsi="inherit" w:cs="Arial"/>
+          <w:noProof/>
+          <w:color w:val="242729"/>
+          <w:sz w:val="23"/>
+          <w:szCs w:val="23"/>
+          <w:lang w:eastAsia="en-NZ"/>
+        </w:rPr>
+        <w:t>convert</w:t>
+      </w:r>
+      <w:r>
+        <w:rPr>
+          <w:rFonts w:ascii="inherit" w:eastAsia="Times New Roman" w:hAnsi="inherit" w:cs="Arial"/>
+          <w:noProof/>
+          <w:color w:val="242729"/>
+          <w:sz w:val="23"/>
+          <w:szCs w:val="23"/>
+          <w:lang w:eastAsia="en-NZ"/>
+        </w:rPr>
+        <w:t>e</w:t>
+      </w:r>
+      <w:r>
+        <w:rPr>
+          <w:rFonts w:ascii="inherit" w:eastAsia="Times New Roman" w:hAnsi="inherit" w:cs="Arial"/>
+          <w:noProof/>
+          <w:color w:val="242729"/>
+          <w:sz w:val="23"/>
+          <w:szCs w:val="23"/>
+          <w:lang w:eastAsia="en-NZ"/>
+        </w:rPr>
+        <w:t>r</w:t>
       </w:r>
       <w:r>
         <w:rPr>
@@ -4042,7 +4055,48 @@
           <w:szCs w:val="23"/>
           <w:lang w:eastAsia="en-NZ"/>
         </w:rPr>
-        <w:t xml:space="preserve">This is an instance of good development practice </w:t>
+        <w:t xml:space="preserve"> method into a </w:t>
+      </w:r>
+      <w:r>
+        <w:rPr>
+          <w:rFonts w:ascii="inherit" w:eastAsia="Times New Roman" w:hAnsi="inherit" w:cs="Arial"/>
+          <w:noProof/>
+          <w:color w:val="242729"/>
+          <w:sz w:val="23"/>
+          <w:szCs w:val="23"/>
+          <w:lang w:eastAsia="en-NZ"/>
+        </w:rPr>
+        <w:t>variable means</w:t>
+      </w:r>
+      <w:r>
+        <w:rPr>
+          <w:rFonts w:ascii="inherit" w:eastAsia="Times New Roman" w:hAnsi="inherit" w:cs="Arial"/>
+          <w:color w:val="242729"/>
+          <w:sz w:val="23"/>
+          <w:szCs w:val="23"/>
+          <w:lang w:eastAsia="en-NZ"/>
+        </w:rPr>
+        <w:t xml:space="preserve"> its return value can be used anywhere else in the activity.</w:t>
+      </w:r>
+      <w:r>
+        <w:rPr>
+          <w:rFonts w:ascii="inherit" w:eastAsia="Times New Roman" w:hAnsi="inherit" w:cs="Arial"/>
+          <w:color w:val="242729"/>
+          <w:sz w:val="23"/>
+          <w:szCs w:val="23"/>
+          <w:lang w:eastAsia="en-NZ"/>
+        </w:rPr>
+        <w:t xml:space="preserve"> </w:t>
+      </w:r>
+      <w:r>
+        <w:rPr>
+          <w:rFonts w:ascii="inherit" w:eastAsia="Times New Roman" w:hAnsi="inherit" w:cs="Arial"/>
+          <w:color w:val="242729"/>
+          <w:sz w:val="23"/>
+          <w:szCs w:val="23"/>
+          <w:lang w:eastAsia="en-NZ"/>
+        </w:rPr>
+        <w:t xml:space="preserve">This is an instance of good practice </w:t>
       </w:r>
       <w:r>
         <w:rPr>
@@ -4348,16 +4402,37 @@
         <w:t>adhering</w:t>
       </w:r>
       <w:r>
-        <w:t xml:space="preserve"> the git hub commit message rules that </w:t>
-      </w:r>
-      <w:r>
-        <w:rPr>
-          <w:noProof/>
-        </w:rPr>
-        <w:t>include firstly</w:t>
-      </w:r>
-      <w:r>
-        <w:t xml:space="preserve"> the </w:t>
+        <w:t xml:space="preserve"> the git hub commit message rules</w:t>
+      </w:r>
+      <w:r>
+        <w:t>.</w:t>
+      </w:r>
+      <w:r>
+        <w:t xml:space="preserve"> </w:t>
+      </w:r>
+      <w:r>
+        <w:t xml:space="preserve">This </w:t>
+      </w:r>
+      <w:r>
+        <w:rPr>
+          <w:noProof/>
+        </w:rPr>
+        <w:t>me</w:t>
+      </w:r>
+      <w:r>
+        <w:rPr>
+          <w:noProof/>
+        </w:rPr>
+        <w:t xml:space="preserve">ssage </w:t>
+      </w:r>
+      <w:r>
+        <w:rPr>
+          <w:noProof/>
+        </w:rPr>
+        <w:t xml:space="preserve">contained </w:t>
+      </w:r>
+      <w:r>
+        <w:t xml:space="preserve">the name of the </w:t>
       </w:r>
       <w:r>
         <w:t>master</w:t>
@@ -4569,7 +4644,7 @@
         <w:rPr>
           <w:noProof/>
         </w:rPr>
-        <w:t xml:space="preserve"> to be </w:t>
+        <w:t xml:space="preserve"> to </w:t>
       </w:r>
       <w:r>
         <w:rPr>
@@ -4886,11 +4961,17 @@
         <w:t xml:space="preserve"> the</w:t>
       </w:r>
       <w:r>
-        <w:t xml:space="preserve"> Health information page and the appointment page. However, </w:t>
+        <w:t xml:space="preserve"> Health information page and the appointment page</w:t>
+      </w:r>
+      <w:r>
+        <w:t xml:space="preserve"> amongst </w:t>
       </w:r>
       <w:r>
         <w:lastRenderedPageBreak/>
-        <w:t>the first assigned task was primarily to reinforce</w:t>
+        <w:t>the other related activities</w:t>
+      </w:r>
+      <w:r>
+        <w:t>. However, the first assigned task was primarily to reinforce</w:t>
       </w:r>
       <w:r>
         <w:t xml:space="preserve"> my </w:t>
@@ -4921,6 +5002,12 @@
       </w:r>
       <w:r>
         <w:t xml:space="preserve"> as part of the SDLC. Furthermore, after numerous meetings with </w:t>
+      </w:r>
+      <w:r>
+        <w:t>DR</w:t>
+      </w:r>
+      <w:r>
+        <w:tab/>
       </w:r>
       <w:r>
         <w:rPr>
@@ -4955,7 +5042,22 @@
     </w:p>
     <w:p>
       <w:r>
-        <w:t xml:space="preserve">I completed my tasks assigned by the team to complete sections of the IOT web API controllers such as the ItemsController and the ItemsIssued </w:t>
+        <w:t xml:space="preserve">I completed my tasks </w:t>
+      </w:r>
+      <w:r>
+        <w:t xml:space="preserve">of </w:t>
+      </w:r>
+      <w:r>
+        <w:rPr>
+          <w:noProof/>
+        </w:rPr>
+        <w:t>programming sections</w:t>
+      </w:r>
+      <w:r>
+        <w:t xml:space="preserve"> </w:t>
+      </w:r>
+      <w:r>
+        <w:t xml:space="preserve">of the IOT web API controllers such as the ItemsController and the ItemsIssued </w:t>
       </w:r>
       <w:r>
         <w:rPr>
@@ -5017,7 +5119,12 @@
         <w:t>ly</w:t>
       </w:r>
       <w:r>
-        <w:t xml:space="preserve">, I believe my input </w:t>
+        <w:t>, I believe my i</w:t>
+      </w:r>
+      <w:bookmarkStart w:id="0" w:name="_GoBack"/>
+      <w:bookmarkEnd w:id="0"/>
+      <w:r>
+        <w:t xml:space="preserve">nput </w:t>
       </w:r>
       <w:r>
         <w:rPr>
@@ -6885,7 +6992,9 @@
     <w:rsidRoot w:val="00C31726"/>
     <w:rsid w:val="00147422"/>
     <w:rsid w:val="001B5B4B"/>
+    <w:rsid w:val="002F3D51"/>
     <w:rsid w:val="00413B64"/>
+    <w:rsid w:val="0044468A"/>
     <w:rsid w:val="004C0B0D"/>
     <w:rsid w:val="005351B0"/>
     <w:rsid w:val="006F3CB9"/>
@@ -6894,6 +7003,7 @@
     <w:rsid w:val="00A20BCC"/>
     <w:rsid w:val="00A244D9"/>
     <w:rsid w:val="00C31726"/>
+    <w:rsid w:val="00C97BF1"/>
     <w:rsid w:val="00CF1E07"/>
     <w:rsid w:val="00DE2323"/>
     <w:rsid w:val="00E541C4"/>

</xml_diff>